<commit_message>
tpdated isEmpty, insert, deleteMin, consolidate
</commit_message>
<xml_diff>
--- a/FibonacciHeap_barsegev_barpakula.docx
+++ b/FibonacciHeap_barsegev_barpakula.docx
@@ -11,23 +11,13 @@
           <w:lang w:val="en-US"/>
         </w:rPr>
       </w:pPr>
-      <w:proofErr w:type="spellStart"/>
-      <w:r>
-        <w:rPr>
-          <w:rFonts w:hint="cs"/>
-          <w:rtl/>
-          <w:lang w:val="en-US"/>
-        </w:rPr>
-        <w:t>מבנ"ת</w:t>
-      </w:r>
-      <w:proofErr w:type="spellEnd"/>
-      <w:r>
-        <w:rPr>
-          <w:rFonts w:hint="cs"/>
-          <w:rtl/>
-          <w:lang w:val="en-US"/>
-        </w:rPr>
-        <w:t>- תרגיל מעשי 2.0</w:t>
+      <w:r>
+        <w:rPr>
+          <w:rFonts w:hint="cs"/>
+          <w:rtl/>
+          <w:lang w:val="en-US"/>
+        </w:rPr>
+        <w:t>מבנ"ת- תרגיל מעשי 2.0</w:t>
       </w:r>
     </w:p>
     <w:p>
@@ -77,14 +67,12 @@
         </w:rPr>
         <w:t xml:space="preserve">מחלקת </w:t>
       </w:r>
-      <w:proofErr w:type="spellStart"/>
       <w:r>
         <w:rPr>
           <w:lang w:val="en-IL"/>
         </w:rPr>
         <w:t>FibonacciHeap</w:t>
       </w:r>
-      <w:proofErr w:type="spellEnd"/>
     </w:p>
     <w:p>
       <w:pPr>
@@ -234,14 +222,12 @@
           <w:lang w:val="en-US"/>
         </w:rPr>
       </w:pPr>
-      <w:proofErr w:type="spellStart"/>
       <w:r>
         <w:rPr>
           <w:lang w:val="en-US"/>
         </w:rPr>
         <w:t>treeCount</w:t>
       </w:r>
-      <w:proofErr w:type="spellEnd"/>
       <w:r>
         <w:rPr>
           <w:rFonts w:hint="cs"/>
@@ -277,14 +263,12 @@
           <w:lang w:val="en-US"/>
         </w:rPr>
       </w:pPr>
-      <w:proofErr w:type="spellStart"/>
       <w:r>
         <w:rPr>
           <w:lang w:val="en-US"/>
         </w:rPr>
         <w:t>markedCount</w:t>
       </w:r>
-      <w:proofErr w:type="spellEnd"/>
       <w:r>
         <w:rPr>
           <w:rFonts w:hint="cs"/>
@@ -305,32 +289,20 @@
           <w:lang w:val="en-US"/>
         </w:rPr>
       </w:pPr>
-      <w:proofErr w:type="spellStart"/>
       <w:r>
         <w:rPr>
           <w:lang w:val="en-US"/>
         </w:rPr>
         <w:t>linkedCount</w:t>
       </w:r>
-      <w:proofErr w:type="spellEnd"/>
-      <w:r>
-        <w:rPr>
-          <w:rFonts w:hint="cs"/>
-          <w:rtl/>
-          <w:lang w:val="en-US"/>
-        </w:rPr>
-        <w:t xml:space="preserve">- שומר את כמות פעולות החיבור שבוצעו מתחילת ריצת </w:t>
-      </w:r>
-      <w:proofErr w:type="spellStart"/>
-      <w:r>
-        <w:rPr>
-          <w:rFonts w:hint="cs"/>
-          <w:rtl/>
-          <w:lang w:val="en-US"/>
-        </w:rPr>
-        <w:t>התכנית</w:t>
-      </w:r>
-      <w:proofErr w:type="spellEnd"/>
+      <w:r>
+        <w:rPr>
+          <w:rFonts w:hint="cs"/>
+          <w:rtl/>
+          <w:lang w:val="en-US"/>
+        </w:rPr>
+        <w:t>- שומר את כמות פעולות החיבור שבוצעו מתחילת ריצת התכנית</w:t>
+      </w:r>
     </w:p>
     <w:p>
       <w:pPr>
@@ -345,32 +317,20 @@
           <w:lang w:val="en-US"/>
         </w:rPr>
       </w:pPr>
-      <w:proofErr w:type="spellStart"/>
       <w:r>
         <w:rPr>
           <w:lang w:val="en-US"/>
         </w:rPr>
         <w:t>cutsCount</w:t>
       </w:r>
-      <w:proofErr w:type="spellEnd"/>
-      <w:r>
-        <w:rPr>
-          <w:rFonts w:hint="cs"/>
-          <w:rtl/>
-          <w:lang w:val="en-US"/>
-        </w:rPr>
-        <w:t xml:space="preserve">- שומר את כמות פעולות החיתוך שבוצעו מתחילת ריצת </w:t>
-      </w:r>
-      <w:proofErr w:type="spellStart"/>
-      <w:r>
-        <w:rPr>
-          <w:rFonts w:hint="cs"/>
-          <w:rtl/>
-          <w:lang w:val="en-US"/>
-        </w:rPr>
-        <w:t>התכנית</w:t>
-      </w:r>
-      <w:proofErr w:type="spellEnd"/>
+      <w:r>
+        <w:rPr>
+          <w:rFonts w:hint="cs"/>
+          <w:rtl/>
+          <w:lang w:val="en-US"/>
+        </w:rPr>
+        <w:t>- שומר את כמות פעולות החיתוך שבוצעו מתחילת ריצת התכנית</w:t>
+      </w:r>
     </w:p>
     <w:p>
       <w:pPr>
@@ -379,19 +339,19 @@
           <w:lang w:val="en-IL"/>
         </w:rPr>
       </w:pPr>
-      <w:proofErr w:type="spellStart"/>
-      <w:r>
-        <w:rPr>
-          <w:lang w:val="en-IL"/>
-        </w:rPr>
-        <w:t>isEmpty</w:t>
-      </w:r>
-      <w:proofErr w:type="spellEnd"/>
-      <w:r>
-        <w:rPr>
-          <w:lang w:val="en-IL"/>
-        </w:rPr>
-        <w:t>()</w:t>
+      <w:proofErr w:type="gramStart"/>
+      <w:r>
+        <w:rPr>
+          <w:lang w:val="en-IL"/>
+        </w:rPr>
+        <w:t>isEmpty(</w:t>
+      </w:r>
+      <w:proofErr w:type="gramEnd"/>
+      <w:r>
+        <w:rPr>
+          <w:lang w:val="en-IL"/>
+        </w:rPr>
+        <w:t>)</w:t>
       </w:r>
     </w:p>
     <w:p>
@@ -584,25 +544,19 @@
           <w:lang w:val="en-IL"/>
         </w:rPr>
       </w:pPr>
-      <w:r>
-        <w:rPr>
-          <w:lang w:val="en-IL"/>
-        </w:rPr>
-        <w:t xml:space="preserve">insert(int </w:t>
-      </w:r>
-      <w:proofErr w:type="spellStart"/>
-      <w:r>
-        <w:rPr>
-          <w:lang w:val="en-IL"/>
-        </w:rPr>
-        <w:t>i</w:t>
-      </w:r>
-      <w:proofErr w:type="spellEnd"/>
-      <w:r>
-        <w:rPr>
-          <w:lang w:val="en-IL"/>
-        </w:rPr>
-        <w:t>)</w:t>
+      <w:proofErr w:type="gramStart"/>
+      <w:r>
+        <w:rPr>
+          <w:lang w:val="en-IL"/>
+        </w:rPr>
+        <w:t>insert(</w:t>
+      </w:r>
+      <w:proofErr w:type="gramEnd"/>
+      <w:r>
+        <w:rPr>
+          <w:lang w:val="en-IL"/>
+        </w:rPr>
+        <w:t>int i)</w:t>
       </w:r>
     </w:p>
     <w:p>
@@ -642,16 +596,28 @@
         <w:rPr>
           <w:lang w:val="en-IL"/>
         </w:rPr>
+        <w:t xml:space="preserve"> HeapNode </w:t>
+      </w:r>
+      <w:r>
+        <w:rPr>
+          <w:rtl/>
+          <w:lang w:val="en-US"/>
+        </w:rPr>
+        <w:t>שמכיל את המפתח</w:t>
+      </w:r>
+      <w:r>
+        <w:rPr>
+          <w:lang w:val="en-IL"/>
+        </w:rPr>
         <w:t xml:space="preserve"> </w:t>
       </w:r>
-      <w:proofErr w:type="spellStart"/>
-      <w:r>
-        <w:rPr>
-          <w:lang w:val="en-IL"/>
-        </w:rPr>
-        <w:t>HeapNode</w:t>
-      </w:r>
-      <w:proofErr w:type="spellEnd"/>
+      <w:r>
+        <w:rPr>
+          <w:rFonts w:ascii="Cambria Math" w:hAnsi="Cambria Math" w:cs="Cambria Math"/>
+          <w:lang w:val="en-IL"/>
+        </w:rPr>
+        <w:t>𝑖</w:t>
+      </w:r>
       <w:r>
         <w:rPr>
           <w:lang w:val="en-IL"/>
@@ -663,64 +629,22 @@
           <w:rtl/>
           <w:lang w:val="en-US"/>
         </w:rPr>
-        <w:t>שמכיל את המפתח</w:t>
-      </w:r>
-      <w:r>
-        <w:rPr>
-          <w:lang w:val="en-IL"/>
+        <w:t>ומכניסה</w:t>
+      </w:r>
+      <w:r>
+        <w:rPr>
+          <w:rFonts w:hint="cs"/>
+          <w:rtl/>
+          <w:lang w:val="en-US"/>
         </w:rPr>
         <w:t xml:space="preserve"> </w:t>
       </w:r>
       <w:r>
         <w:rPr>
-          <w:rFonts w:ascii="Cambria Math" w:hAnsi="Cambria Math" w:cs="Cambria Math"/>
-          <w:lang w:val="en-IL"/>
-        </w:rPr>
-        <w:t>𝑖</w:t>
-      </w:r>
-      <w:r>
-        <w:rPr>
-          <w:lang w:val="en-IL"/>
-        </w:rPr>
-        <w:t xml:space="preserve"> </w:t>
-      </w:r>
-      <w:r>
-        <w:rPr>
-          <w:rtl/>
-          <w:lang w:val="en-US"/>
-        </w:rPr>
-        <w:t>ומכניסה</w:t>
-      </w:r>
-      <w:r>
-        <w:rPr>
-          <w:rFonts w:hint="cs"/>
-          <w:rtl/>
-          <w:lang w:val="en-US"/>
-        </w:rPr>
-        <w:t xml:space="preserve"> </w:t>
-      </w:r>
-      <w:r>
-        <w:rPr>
-          <w:rtl/>
-          <w:lang w:val="en-US"/>
-        </w:rPr>
-        <w:t xml:space="preserve">אותו </w:t>
-      </w:r>
-      <w:proofErr w:type="spellStart"/>
-      <w:r>
-        <w:rPr>
-          <w:rtl/>
-          <w:lang w:val="en-US"/>
-        </w:rPr>
-        <w:t>לערימה</w:t>
-      </w:r>
-      <w:proofErr w:type="spellEnd"/>
-      <w:r>
-        <w:rPr>
-          <w:rtl/>
-          <w:lang w:val="en-US"/>
-        </w:rPr>
-        <w:t>. פעולה זו מחזירה את הצומת שנוצר שמכיל את המפתח</w:t>
+          <w:rtl/>
+          <w:lang w:val="en-US"/>
+        </w:rPr>
+        <w:t>אותו לערימה. פעולה זו מחזירה את הצומת שנוצר שמכיל את המפתח</w:t>
       </w:r>
       <w:r>
         <w:rPr>
@@ -805,14 +729,12 @@
         </w:rPr>
         <w:t xml:space="preserve">צומת מסוג  </w:t>
       </w:r>
-      <w:proofErr w:type="spellStart"/>
       <w:r>
         <w:rPr>
           <w:lang w:val="en-US"/>
         </w:rPr>
         <w:t>HeapNode</w:t>
       </w:r>
-      <w:proofErr w:type="spellEnd"/>
       <w:r>
         <w:rPr>
           <w:rFonts w:hint="cs"/>
@@ -839,23 +761,7 @@
           <w:rtl/>
           <w:lang w:val="en-US"/>
         </w:rPr>
-        <w:t>מוסיפה</w:t>
-      </w:r>
-      <w:r>
-        <w:rPr>
-          <w:rFonts w:hint="cs"/>
-          <w:rtl/>
-          <w:lang w:val="en-US"/>
-        </w:rPr>
-        <w:t xml:space="preserve"> את הצמת</w:t>
-      </w:r>
-      <w:r>
-        <w:rPr>
-          <w:rFonts w:hint="cs"/>
-          <w:rtl/>
-          <w:lang w:val="en-US"/>
-        </w:rPr>
-        <w:t xml:space="preserve"> לראש הערימה </w:t>
+        <w:t>אם הערמה ריקה- מעדכנת את הזנב להצביע לצומת</w:t>
       </w:r>
     </w:p>
     <w:p>
@@ -872,43 +778,18 @@
       <w:r>
         <w:rPr>
           <w:rFonts w:hint="cs"/>
-          <w:b/>
-          <w:bCs/>
-          <w:rtl/>
-          <w:lang w:val="en-US"/>
-        </w:rPr>
-        <w:t xml:space="preserve">עדכון שדה שורש- </w:t>
-      </w:r>
-      <w:r>
-        <w:rPr>
-          <w:rFonts w:hint="cs"/>
-          <w:rtl/>
-          <w:lang w:val="en-US"/>
-        </w:rPr>
-        <w:t xml:space="preserve">מעדכנת את שדה </w:t>
-      </w:r>
-      <w:proofErr w:type="spellStart"/>
-      <w:r>
-        <w:rPr>
-          <w:lang w:val="en-US"/>
-        </w:rPr>
-        <w:t>isSource</w:t>
-      </w:r>
-      <w:proofErr w:type="spellEnd"/>
-      <w:r>
-        <w:rPr>
-          <w:rFonts w:hint="cs"/>
-          <w:rtl/>
-          <w:lang w:val="en-US"/>
-        </w:rPr>
-        <w:t xml:space="preserve"> להיות </w:t>
-      </w:r>
-      <w:r>
-        <w:rPr>
-          <w:rFonts w:hint="cs"/>
-          <w:lang w:val="en-US"/>
-        </w:rPr>
-        <w:t>TRUE</w:t>
+          <w:rtl/>
+          <w:lang w:val="en-US"/>
+        </w:rPr>
+        <w:t>מעדכנת את מצביע הראש להצביע לצומת</w:t>
+      </w:r>
+      <w:r>
+        <w:rPr>
+          <w:rFonts w:hint="cs"/>
+          <w:rtl/>
+          <w:lang w:val="en-US"/>
+        </w:rPr>
+        <w:t xml:space="preserve"> </w:t>
       </w:r>
     </w:p>
     <w:p>
@@ -930,23 +811,36 @@
           <w:rtl/>
           <w:lang w:val="en-US"/>
         </w:rPr>
-        <w:t xml:space="preserve">עדכון גודל הערמה- </w:t>
-      </w:r>
-      <w:r>
-        <w:rPr>
-          <w:rFonts w:hint="cs"/>
-          <w:rtl/>
-          <w:lang w:val="en-US"/>
-        </w:rPr>
-        <w:t>מעדכנת את גודל הערמה</w:t>
-      </w:r>
-      <w:r>
-        <w:rPr>
-          <w:rFonts w:hint="cs"/>
-          <w:rtl/>
-          <w:lang w:val="en-US"/>
-        </w:rPr>
-        <w:t xml:space="preserve"> ב + 1</w:t>
+        <w:t xml:space="preserve">עדכון שדה שורש- </w:t>
+      </w:r>
+      <w:r>
+        <w:rPr>
+          <w:rFonts w:hint="cs"/>
+          <w:rtl/>
+          <w:lang w:val="en-US"/>
+        </w:rPr>
+        <w:t xml:space="preserve">מעדכנת את שדה </w:t>
+      </w:r>
+      <w:r>
+        <w:rPr>
+          <w:lang w:val="en-US"/>
+        </w:rPr>
+        <w:t>isSource</w:t>
+      </w:r>
+      <w:r>
+        <w:rPr>
+          <w:rFonts w:hint="cs"/>
+          <w:rtl/>
+          <w:lang w:val="en-US"/>
+        </w:rPr>
+        <w:t xml:space="preserve"> להיות </w:t>
+      </w:r>
+      <w:r>
+        <w:rPr>
+          <w:rFonts w:hint="cs"/>
+          <w:lang w:val="en-US"/>
+        </w:rPr>
+        <w:t>TRUE</w:t>
       </w:r>
     </w:p>
     <w:p>
@@ -968,15 +862,23 @@
           <w:rtl/>
           <w:lang w:val="en-US"/>
         </w:rPr>
-        <w:t>עדכון כמות העצים בערמה-</w:t>
-      </w:r>
-      <w:r>
-        <w:rPr>
-          <w:rFonts w:hint="cs"/>
-          <w:rtl/>
-          <w:lang w:val="en-US"/>
-        </w:rPr>
-        <w:t xml:space="preserve"> מעדכנת את כמות העצים ב + 1</w:t>
+        <w:t xml:space="preserve">עדכון גודל הערמה- </w:t>
+      </w:r>
+      <w:r>
+        <w:rPr>
+          <w:rFonts w:hint="cs"/>
+          <w:rtl/>
+          <w:lang w:val="en-US"/>
+        </w:rPr>
+        <w:t>מעדכנת את גודל הערמה</w:t>
+      </w:r>
+      <w:r>
+        <w:rPr>
+          <w:rFonts w:hint="cs"/>
+          <w:rtl/>
+          <w:lang w:val="en-US"/>
+        </w:rPr>
+        <w:t xml:space="preserve"> ב + 1</w:t>
       </w:r>
     </w:p>
     <w:p>
@@ -998,49 +900,15 @@
           <w:rtl/>
           <w:lang w:val="en-US"/>
         </w:rPr>
-        <w:t xml:space="preserve">עדכון מינימום- </w:t>
-      </w:r>
-      <w:r>
-        <w:rPr>
-          <w:rFonts w:hint="cs"/>
-          <w:rtl/>
-          <w:lang w:val="en-US"/>
-        </w:rPr>
-        <w:t xml:space="preserve">משווה בין </w:t>
-      </w:r>
-      <w:proofErr w:type="spellStart"/>
-      <w:r>
-        <w:rPr>
-          <w:lang w:val="en-US"/>
-        </w:rPr>
-        <w:t>i</w:t>
-      </w:r>
-      <w:proofErr w:type="spellEnd"/>
-      <w:r>
-        <w:rPr>
-          <w:rFonts w:hint="cs"/>
-          <w:rtl/>
-          <w:lang w:val="en-US"/>
-        </w:rPr>
-        <w:t xml:space="preserve"> לבין המפתח ששמור בשדה האיבר </w:t>
-      </w:r>
-      <w:proofErr w:type="spellStart"/>
-      <w:r>
-        <w:rPr>
-          <w:rFonts w:hint="cs"/>
-          <w:rtl/>
-          <w:lang w:val="en-US"/>
-        </w:rPr>
-        <w:t>המינמלי</w:t>
-      </w:r>
-      <w:proofErr w:type="spellEnd"/>
-      <w:r>
-        <w:rPr>
-          <w:rFonts w:hint="cs"/>
-          <w:rtl/>
-          <w:lang w:val="en-US"/>
-        </w:rPr>
-        <w:t xml:space="preserve"> ומעדכנת את מצביע המינימום לאיבר החדש במידה והוא קטן מהנוכחי.</w:t>
+        <w:t>עדכון כמות העצים בערמה-</w:t>
+      </w:r>
+      <w:r>
+        <w:rPr>
+          <w:rFonts w:hint="cs"/>
+          <w:rtl/>
+          <w:lang w:val="en-US"/>
+        </w:rPr>
+        <w:t xml:space="preserve"> מעדכנת את כמות העצים ב + 1</w:t>
       </w:r>
     </w:p>
     <w:p>
@@ -1051,6 +919,50 @@
           <w:numId w:val="13"/>
         </w:numPr>
         <w:rPr>
+          <w:lang w:val="en-US"/>
+        </w:rPr>
+      </w:pPr>
+      <w:r>
+        <w:rPr>
+          <w:rFonts w:hint="cs"/>
+          <w:b/>
+          <w:bCs/>
+          <w:rtl/>
+          <w:lang w:val="en-US"/>
+        </w:rPr>
+        <w:t xml:space="preserve">עדכון מינימום- </w:t>
+      </w:r>
+      <w:r>
+        <w:rPr>
+          <w:rFonts w:hint="cs"/>
+          <w:rtl/>
+          <w:lang w:val="en-US"/>
+        </w:rPr>
+        <w:t xml:space="preserve">משווה בין </w:t>
+      </w:r>
+      <w:r>
+        <w:rPr>
+          <w:lang w:val="en-US"/>
+        </w:rPr>
+        <w:t>i</w:t>
+      </w:r>
+      <w:r>
+        <w:rPr>
+          <w:rFonts w:hint="cs"/>
+          <w:rtl/>
+          <w:lang w:val="en-US"/>
+        </w:rPr>
+        <w:t xml:space="preserve"> לבין המפתח ששמור בשדה האיבר המינמלי ומעדכנת את מצביע המינימום לאיבר החדש במידה והוא קטן מהנוכחי.</w:t>
+      </w:r>
+    </w:p>
+    <w:p>
+      <w:pPr>
+        <w:pStyle w:val="a6"/>
+        <w:numPr>
+          <w:ilvl w:val="0"/>
+          <w:numId w:val="13"/>
+        </w:numPr>
+        <w:rPr>
           <w:rtl/>
           <w:lang w:val="en-US"/>
         </w:rPr>
@@ -1069,7 +981,23 @@
           <w:rtl/>
           <w:lang w:val="en-US"/>
         </w:rPr>
-        <w:t xml:space="preserve">איבר הראשון של הרשימה. </w:t>
+        <w:t xml:space="preserve">איבר </w:t>
+      </w:r>
+      <w:r>
+        <w:rPr>
+          <w:rFonts w:hint="cs"/>
+          <w:rtl/>
+          <w:lang w:val="en-US"/>
+        </w:rPr>
+        <w:t>החדש שיצרה</w:t>
+      </w:r>
+      <w:r>
+        <w:rPr>
+          <w:rFonts w:hint="cs"/>
+          <w:rtl/>
+          <w:lang w:val="en-US"/>
+        </w:rPr>
+        <w:t xml:space="preserve">. </w:t>
       </w:r>
     </w:p>
     <w:p>
@@ -1124,19 +1052,19 @@
           <w:lang w:val="en-IL"/>
         </w:rPr>
       </w:pPr>
-      <w:proofErr w:type="spellStart"/>
-      <w:r>
-        <w:rPr>
-          <w:lang w:val="en-IL"/>
-        </w:rPr>
-        <w:t>deleteMin</w:t>
-      </w:r>
-      <w:proofErr w:type="spellEnd"/>
-      <w:r>
-        <w:rPr>
-          <w:lang w:val="en-IL"/>
-        </w:rPr>
-        <w:t>()</w:t>
+      <w:proofErr w:type="gramStart"/>
+      <w:r>
+        <w:rPr>
+          <w:lang w:val="en-IL"/>
+        </w:rPr>
+        <w:t>deleteMin(</w:t>
+      </w:r>
+      <w:proofErr w:type="gramEnd"/>
+      <w:r>
+        <w:rPr>
+          <w:lang w:val="en-IL"/>
+        </w:rPr>
+        <w:t>)</w:t>
       </w:r>
     </w:p>
     <w:p>
@@ -1169,23 +1097,7 @@
           <w:rtl/>
           <w:lang w:val="en-US"/>
         </w:rPr>
-        <w:t xml:space="preserve">מחיקת הצומת שהמפתח שלו מינימלי מבין המפתחות </w:t>
-      </w:r>
-      <w:proofErr w:type="spellStart"/>
-      <w:r>
-        <w:rPr>
-          <w:rtl/>
-          <w:lang w:val="en-US"/>
-        </w:rPr>
-        <w:t>שבערימה</w:t>
-      </w:r>
-      <w:proofErr w:type="spellEnd"/>
-      <w:r>
-        <w:rPr>
-          <w:rtl/>
-          <w:lang w:val="en-US"/>
-        </w:rPr>
-        <w:t xml:space="preserve"> </w:t>
+        <w:t xml:space="preserve">מחיקת הצומת שהמפתח שלו מינימלי מבין המפתחות שבערימה </w:t>
       </w:r>
       <w:r>
         <w:rPr>
@@ -1277,7 +1189,7 @@
           <w:rtl/>
           <w:lang w:val="en-IL"/>
         </w:rPr>
-        <w:t>מוחקת את האיבר המינימלי ומשאירה את הבנים שלו יתומים</w:t>
+        <w:t>מעדכנת את האח השמאלי של הצומת המינימלית להצביע לבן השמאלי שלה</w:t>
       </w:r>
     </w:p>
     <w:p>
@@ -1295,15 +1207,100 @@
         <w:rPr>
           <w:rFonts w:hint="cs"/>
           <w:rtl/>
-          <w:lang w:val="en-IL"/>
-        </w:rPr>
-        <w:t xml:space="preserve">קוראת ל- </w:t>
-      </w:r>
-      <w:r>
-        <w:rPr>
-          <w:lang w:val="en-US"/>
-        </w:rPr>
-        <w:t>consolidate()</w:t>
+          <w:lang w:val="en-US"/>
+        </w:rPr>
+        <w:lastRenderedPageBreak/>
+        <w:t>הופכת את</w:t>
+      </w:r>
+      <w:r>
+        <w:rPr>
+          <w:rFonts w:hint="cs"/>
+          <w:rtl/>
+          <w:lang w:val="en-IL"/>
+        </w:rPr>
+        <w:t xml:space="preserve"> הבנים של</w:t>
+      </w:r>
+      <w:r>
+        <w:rPr>
+          <w:rFonts w:hint="cs"/>
+          <w:rtl/>
+          <w:lang w:val="en-IL"/>
+        </w:rPr>
+        <w:t xml:space="preserve"> הצומת המינימלית</w:t>
+      </w:r>
+      <w:r>
+        <w:rPr>
+          <w:rFonts w:hint="cs"/>
+          <w:rtl/>
+          <w:lang w:val="en-IL"/>
+        </w:rPr>
+        <w:t xml:space="preserve"> </w:t>
+      </w:r>
+      <w:r>
+        <w:rPr>
+          <w:rFonts w:hint="cs"/>
+          <w:rtl/>
+          <w:lang w:val="en-IL"/>
+        </w:rPr>
+        <w:t>ל</w:t>
+      </w:r>
+      <w:r>
+        <w:rPr>
+          <w:rFonts w:hint="cs"/>
+          <w:rtl/>
+          <w:lang w:val="en-IL"/>
+        </w:rPr>
+        <w:t>יתומים</w:t>
+      </w:r>
+      <w:r>
+        <w:rPr>
+          <w:rFonts w:hint="cs"/>
+          <w:rtl/>
+          <w:lang w:val="en-IL"/>
+        </w:rPr>
+        <w:t>- עוברת על הילדים המקושרים ומעדכנת את מצביע ההורה ל-</w:t>
+      </w:r>
+      <w:r>
+        <w:rPr>
+          <w:lang w:val="en-US"/>
+        </w:rPr>
+        <w:t>null</w:t>
+      </w:r>
+      <w:r>
+        <w:rPr>
+          <w:rFonts w:hint="cs"/>
+          <w:rtl/>
+          <w:lang w:val="en-US"/>
+        </w:rPr>
+        <w:t xml:space="preserve"> ומעדכנת את </w:t>
+      </w:r>
+      <w:r>
+        <w:rPr>
+          <w:lang w:val="en-US"/>
+        </w:rPr>
+        <w:t>isRoot</w:t>
+      </w:r>
+      <w:r>
+        <w:rPr>
+          <w:rFonts w:hint="cs"/>
+          <w:rtl/>
+          <w:lang w:val="en-US"/>
+        </w:rPr>
+        <w:t xml:space="preserve"> להיות </w:t>
+      </w:r>
+      <w:r>
+        <w:rPr>
+          <w:lang w:val="en-US"/>
+        </w:rPr>
+        <w:t>true</w:t>
+      </w:r>
+      <w:r>
+        <w:rPr>
+          <w:rFonts w:hint="cs"/>
+          <w:rtl/>
+          <w:lang w:val="en-US"/>
+        </w:rPr>
+        <w:t xml:space="preserve"> אצל כולם</w:t>
       </w:r>
     </w:p>
     <w:p>
@@ -1314,6 +1311,72 @@
           <w:numId w:val="13"/>
         </w:numPr>
         <w:rPr>
+          <w:lang w:val="en-IL"/>
+        </w:rPr>
+      </w:pPr>
+      <w:r>
+        <w:rPr>
+          <w:rFonts w:hint="cs"/>
+          <w:rtl/>
+          <w:lang w:val="en-US"/>
+        </w:rPr>
+        <w:t>מעדכנת את האח הימני של הבן הימני ביותר של הצומת המינימלית להצביע לאח הימני של הצומת המינימלית</w:t>
+      </w:r>
+    </w:p>
+    <w:p>
+      <w:pPr>
+        <w:pStyle w:val="a6"/>
+        <w:numPr>
+          <w:ilvl w:val="0"/>
+          <w:numId w:val="13"/>
+        </w:numPr>
+        <w:rPr>
+          <w:lang w:val="en-IL"/>
+        </w:rPr>
+      </w:pPr>
+      <w:r>
+        <w:rPr>
+          <w:rFonts w:hint="cs"/>
+          <w:rtl/>
+          <w:lang w:val="en-IL"/>
+        </w:rPr>
+        <w:t xml:space="preserve">מנתקת את כל המצביעים של הצומת </w:t>
+      </w:r>
+    </w:p>
+    <w:p>
+      <w:pPr>
+        <w:pStyle w:val="a6"/>
+        <w:numPr>
+          <w:ilvl w:val="0"/>
+          <w:numId w:val="13"/>
+        </w:numPr>
+        <w:rPr>
+          <w:lang w:val="en-IL"/>
+        </w:rPr>
+      </w:pPr>
+      <w:r>
+        <w:rPr>
+          <w:rFonts w:hint="cs"/>
+          <w:rtl/>
+          <w:lang w:val="en-IL"/>
+        </w:rPr>
+        <w:t xml:space="preserve">קוראת ל- </w:t>
+      </w:r>
+      <w:r>
+        <w:rPr>
+          <w:lang w:val="en-US"/>
+        </w:rPr>
+        <w:t>consolidate()</w:t>
+      </w:r>
+    </w:p>
+    <w:p>
+      <w:pPr>
+        <w:pStyle w:val="a6"/>
+        <w:numPr>
+          <w:ilvl w:val="0"/>
+          <w:numId w:val="13"/>
+        </w:numPr>
+        <w:rPr>
           <w:lang w:val="en-US"/>
         </w:rPr>
       </w:pPr>
@@ -1325,7 +1388,6 @@
           <w:rtl/>
           <w:lang w:val="en-US"/>
         </w:rPr>
-        <w:lastRenderedPageBreak/>
         <w:t xml:space="preserve">עדכון גודל הערמה- </w:t>
       </w:r>
       <w:r>
@@ -1580,11 +1642,19 @@
           <w:lang w:val="en-US"/>
         </w:rPr>
       </w:pPr>
-      <w:r>
-        <w:rPr>
-          <w:lang w:val="en-US"/>
-        </w:rPr>
-        <w:t>consolidate()</w:t>
+      <w:proofErr w:type="gramStart"/>
+      <w:r>
+        <w:rPr>
+          <w:lang w:val="en-US"/>
+        </w:rPr>
+        <w:t>consolidate(</w:t>
+      </w:r>
+      <w:proofErr w:type="gramEnd"/>
+      <w:r>
+        <w:rPr>
+          <w:lang w:val="en-US"/>
+        </w:rPr>
+        <w:t>)</w:t>
       </w:r>
     </w:p>
     <w:p>
@@ -1750,7 +1820,6 @@
         </w:rPr>
         <w:t xml:space="preserve">אם הדרגה היא </w:t>
       </w:r>
-      <w:proofErr w:type="spellStart"/>
       <w:r>
         <w:rPr>
           <w:i/>
@@ -1758,7 +1827,6 @@
         </w:rPr>
         <w:t>i</w:t>
       </w:r>
-      <w:proofErr w:type="spellEnd"/>
       <w:r>
         <w:rPr>
           <w:rFonts w:hint="cs"/>
@@ -1768,7 +1836,6 @@
         </w:rPr>
         <w:t xml:space="preserve"> היא מסתכלת על המקום ה-</w:t>
       </w:r>
-      <w:proofErr w:type="spellStart"/>
       <w:r>
         <w:rPr>
           <w:i/>
@@ -1776,7 +1843,6 @@
         </w:rPr>
         <w:t>i</w:t>
       </w:r>
-      <w:proofErr w:type="spellEnd"/>
       <w:r>
         <w:rPr>
           <w:rFonts w:hint="cs"/>
@@ -1842,7 +1908,6 @@
         </w:rPr>
         <w:t>מעדכנת את המצביע במקום ה-</w:t>
       </w:r>
-      <w:proofErr w:type="spellStart"/>
       <w:r>
         <w:rPr>
           <w:i/>
@@ -1850,7 +1915,6 @@
         </w:rPr>
         <w:t>i</w:t>
       </w:r>
-      <w:proofErr w:type="spellEnd"/>
       <w:r>
         <w:rPr>
           <w:rFonts w:hint="cs"/>
@@ -2053,14 +2117,12 @@
         </w:rPr>
         <w:t xml:space="preserve">מוסיפה + 1 את </w:t>
       </w:r>
-      <w:proofErr w:type="spellStart"/>
       <w:r>
         <w:rPr>
           <w:lang w:val="en-US"/>
         </w:rPr>
         <w:t>linkedCount</w:t>
       </w:r>
-      <w:proofErr w:type="spellEnd"/>
       <w:r>
         <w:rPr>
           <w:rFonts w:hint="cs"/>
@@ -2174,27 +2236,7 @@
           <w:rtl/>
           <w:lang w:val="en-US"/>
         </w:rPr>
-        <w:t xml:space="preserve">עוברת </w:t>
-      </w:r>
-      <w:proofErr w:type="spellStart"/>
-      <w:r>
-        <w:rPr>
-          <w:rFonts w:hint="cs"/>
-          <w:i/>
-          <w:rtl/>
-          <w:lang w:val="en-US"/>
-        </w:rPr>
-        <w:t>באיטרציה</w:t>
-      </w:r>
-      <w:proofErr w:type="spellEnd"/>
-      <w:r>
-        <w:rPr>
-          <w:rFonts w:hint="cs"/>
-          <w:i/>
-          <w:rtl/>
-          <w:lang w:val="en-US"/>
-        </w:rPr>
-        <w:t xml:space="preserve"> על האיברים במערך ומעדכנת את המצביעים של השורשים</w:t>
+        <w:t>עוברת באיטרציה על האיברים במערך ומעדכנת את המצביעים של השורשים</w:t>
       </w:r>
     </w:p>
     <w:p>
@@ -2252,19 +2294,19 @@
           <w:lang w:val="en-IL"/>
         </w:rPr>
       </w:pPr>
-      <w:proofErr w:type="spellStart"/>
-      <w:r>
-        <w:rPr>
-          <w:lang w:val="en-IL"/>
-        </w:rPr>
-        <w:t>findMin</w:t>
-      </w:r>
-      <w:proofErr w:type="spellEnd"/>
-      <w:r>
-        <w:rPr>
-          <w:lang w:val="en-IL"/>
-        </w:rPr>
-        <w:t>()</w:t>
+      <w:proofErr w:type="gramStart"/>
+      <w:r>
+        <w:rPr>
+          <w:lang w:val="en-IL"/>
+        </w:rPr>
+        <w:t>findMin(</w:t>
+      </w:r>
+      <w:proofErr w:type="gramEnd"/>
+      <w:r>
+        <w:rPr>
+          <w:lang w:val="en-IL"/>
+        </w:rPr>
+        <w:t>)</w:t>
       </w:r>
     </w:p>
     <w:p>
@@ -2310,21 +2352,7 @@
         <w:rPr>
           <w:lang w:val="en-IL"/>
         </w:rPr>
-        <w:t xml:space="preserve"> </w:t>
-      </w:r>
-      <w:proofErr w:type="spellStart"/>
-      <w:r>
-        <w:rPr>
-          <w:lang w:val="en-IL"/>
-        </w:rPr>
-        <w:t>HeapNode</w:t>
-      </w:r>
-      <w:proofErr w:type="spellEnd"/>
-      <w:r>
-        <w:rPr>
-          <w:lang w:val="en-IL"/>
-        </w:rPr>
-        <w:t xml:space="preserve"> (</w:t>
+        <w:t xml:space="preserve"> HeapNode (</w:t>
       </w:r>
       <w:r>
         <w:rPr>
@@ -2438,25 +2466,19 @@
           <w:lang w:val="en-IL"/>
         </w:rPr>
       </w:pPr>
+      <w:proofErr w:type="gramStart"/>
       <w:r>
         <w:rPr>
           <w:lang w:val="en-IL"/>
         </w:rPr>
         <w:t>meld(</w:t>
       </w:r>
-      <w:proofErr w:type="spellStart"/>
-      <w:r>
-        <w:rPr>
-          <w:lang w:val="en-IL"/>
-        </w:rPr>
-        <w:t>FibonacciHeap</w:t>
-      </w:r>
-      <w:proofErr w:type="spellEnd"/>
-      <w:r>
-        <w:rPr>
-          <w:lang w:val="en-IL"/>
-        </w:rPr>
-        <w:t xml:space="preserve"> heap2)</w:t>
+      <w:proofErr w:type="gramEnd"/>
+      <w:r>
+        <w:rPr>
+          <w:lang w:val="en-IL"/>
+        </w:rPr>
+        <w:t>FibonacciHeap heap2)</w:t>
       </w:r>
     </w:p>
     <w:p>
@@ -2598,6 +2620,7 @@
           <w:rtl/>
           <w:lang w:val="en-US"/>
         </w:rPr>
+        <w:lastRenderedPageBreak/>
         <w:t xml:space="preserve">עדכון גודל הערמה- </w:t>
       </w:r>
       <w:r>
@@ -2717,11 +2740,19 @@
           <w:lang w:val="en-IL"/>
         </w:rPr>
       </w:pPr>
-      <w:r>
-        <w:rPr>
-          <w:lang w:val="en-IL"/>
-        </w:rPr>
-        <w:t>size()</w:t>
+      <w:proofErr w:type="gramStart"/>
+      <w:r>
+        <w:rPr>
+          <w:lang w:val="en-IL"/>
+        </w:rPr>
+        <w:t>size(</w:t>
+      </w:r>
+      <w:proofErr w:type="gramEnd"/>
+      <w:r>
+        <w:rPr>
+          <w:lang w:val="en-IL"/>
+        </w:rPr>
+        <w:t>)</w:t>
       </w:r>
     </w:p>
     <w:p>
@@ -2746,17 +2777,8 @@
           <w:rtl/>
           <w:lang w:val="en-US"/>
         </w:rPr>
-        <w:t xml:space="preserve">הפונקציה מחזירה את מספר האיברים </w:t>
-      </w:r>
-      <w:proofErr w:type="spellStart"/>
-      <w:r>
-        <w:rPr>
-          <w:rtl/>
-          <w:lang w:val="en-US"/>
-        </w:rPr>
-        <w:t>בערימה</w:t>
-      </w:r>
-      <w:proofErr w:type="spellEnd"/>
+        <w:t>הפונקציה מחזירה את מספר האיברים בערימה</w:t>
+      </w:r>
       <w:r>
         <w:rPr>
           <w:lang w:val="en-IL"/>
@@ -2855,19 +2877,19 @@
           <w:lang w:val="en-IL"/>
         </w:rPr>
       </w:pPr>
-      <w:proofErr w:type="spellStart"/>
-      <w:r>
-        <w:rPr>
-          <w:lang w:val="en-IL"/>
-        </w:rPr>
-        <w:t>countersRep</w:t>
-      </w:r>
-      <w:proofErr w:type="spellEnd"/>
-      <w:r>
-        <w:rPr>
-          <w:lang w:val="en-IL"/>
-        </w:rPr>
-        <w:t>()</w:t>
+      <w:proofErr w:type="gramStart"/>
+      <w:r>
+        <w:rPr>
+          <w:lang w:val="en-IL"/>
+        </w:rPr>
+        <w:t>countersRep(</w:t>
+      </w:r>
+      <w:proofErr w:type="gramEnd"/>
+      <w:r>
+        <w:rPr>
+          <w:lang w:val="en-IL"/>
+        </w:rPr>
+        <w:t>)</w:t>
       </w:r>
     </w:p>
     <w:p>
@@ -2928,21 +2950,12 @@
         </w:rPr>
         <w:t xml:space="preserve"> </w:t>
       </w:r>
-      <w:proofErr w:type="spellStart"/>
-      <w:r>
-        <w:rPr>
-          <w:rtl/>
-          <w:lang w:val="en-US"/>
-        </w:rPr>
-        <w:t>בערימה</w:t>
-      </w:r>
-      <w:proofErr w:type="spellEnd"/>
-      <w:r>
-        <w:rPr>
-          <w:rtl/>
-          <w:lang w:val="en-US"/>
-        </w:rPr>
-        <w:t xml:space="preserve"> שהסד</w:t>
+      <w:r>
+        <w:rPr>
+          <w:rtl/>
+          <w:lang w:val="en-US"/>
+        </w:rPr>
+        <w:t>בערימה שהסד</w:t>
       </w:r>
       <w:r>
         <w:rPr>
@@ -2981,14 +2994,12 @@
         </w:rPr>
         <w:t xml:space="preserve"> </w:t>
       </w:r>
-      <w:proofErr w:type="spellStart"/>
       <w:r>
         <w:rPr>
           <w:lang w:val="en-US"/>
         </w:rPr>
         <w:t>i</w:t>
       </w:r>
-      <w:proofErr w:type="spellEnd"/>
       <w:r>
         <w:rPr>
           <w:rFonts w:hint="cs"/>
@@ -3012,7 +3023,6 @@
         </w:rPr>
         <w:t xml:space="preserve"> </w:t>
       </w:r>
-      <w:proofErr w:type="spellStart"/>
       <w:r>
         <w:rPr>
           <w:lang w:val="en-US"/>
@@ -3025,7 +3035,6 @@
         </w:rPr>
         <w:t>ntegers</w:t>
       </w:r>
-      <w:proofErr w:type="spellEnd"/>
       <w:r>
         <w:rPr>
           <w:rFonts w:hint="cs"/>
@@ -3086,23 +3095,7 @@
           <w:rtl/>
           <w:lang w:val="en-US"/>
         </w:rPr>
-        <w:t xml:space="preserve">שקיימת </w:t>
-      </w:r>
-      <w:proofErr w:type="spellStart"/>
-      <w:r>
-        <w:rPr>
-          <w:rtl/>
-          <w:lang w:val="en-US"/>
-        </w:rPr>
-        <w:t>בערימה</w:t>
-      </w:r>
-      <w:proofErr w:type="spellEnd"/>
-      <w:r>
-        <w:rPr>
-          <w:rtl/>
-          <w:lang w:val="en-US"/>
-        </w:rPr>
-        <w:t>, הערך שמוחזר במערך הוא מספר העצים שקיימים</w:t>
+        <w:t>שקיימת בערימה, הערך שמוחזר במערך הוא מספר העצים שקיימים</w:t>
       </w:r>
       <w:r>
         <w:rPr>
@@ -3112,21 +3105,12 @@
         </w:rPr>
         <w:t xml:space="preserve"> </w:t>
       </w:r>
-      <w:proofErr w:type="spellStart"/>
-      <w:r>
-        <w:rPr>
-          <w:rtl/>
-          <w:lang w:val="en-US"/>
-        </w:rPr>
-        <w:t>בערימה</w:t>
-      </w:r>
-      <w:proofErr w:type="spellEnd"/>
-      <w:r>
-        <w:rPr>
-          <w:rtl/>
-          <w:lang w:val="en-US"/>
-        </w:rPr>
-        <w:t xml:space="preserve"> מסד</w:t>
+      <w:r>
+        <w:rPr>
+          <w:rtl/>
+          <w:lang w:val="en-US"/>
+        </w:rPr>
+        <w:t>בערימה מסד</w:t>
       </w:r>
       <w:r>
         <w:rPr>
@@ -3136,14 +3120,12 @@
         </w:rPr>
         <w:t xml:space="preserve">ר </w:t>
       </w:r>
-      <w:proofErr w:type="spellStart"/>
       <w:r>
         <w:rPr>
           <w:lang w:val="en-US"/>
         </w:rPr>
         <w:t>i</w:t>
       </w:r>
-      <w:proofErr w:type="spellEnd"/>
       <w:r>
         <w:rPr>
           <w:rFonts w:hint="cs"/>
@@ -3279,14 +3261,12 @@
         </w:rPr>
         <w:t xml:space="preserve"> לכמות העצים בדרגה ה-</w:t>
       </w:r>
-      <w:proofErr w:type="spellStart"/>
       <w:r>
         <w:rPr>
           <w:lang w:val="en-US"/>
         </w:rPr>
         <w:t>i</w:t>
       </w:r>
-      <w:proofErr w:type="spellEnd"/>
       <w:r>
         <w:rPr>
           <w:rFonts w:hint="cs"/>
@@ -3315,14 +3295,12 @@
         </w:rPr>
         <w:t>עוברת על שורשי העצים ומעדכנת +1 במקום ה-</w:t>
       </w:r>
-      <w:proofErr w:type="spellStart"/>
       <w:r>
         <w:rPr>
           <w:lang w:val="en-US"/>
         </w:rPr>
         <w:t>i</w:t>
       </w:r>
-      <w:proofErr w:type="spellEnd"/>
       <w:r>
         <w:rPr>
           <w:rFonts w:hint="cs"/>
@@ -3331,14 +3309,12 @@
         </w:rPr>
         <w:t xml:space="preserve"> כאשר </w:t>
       </w:r>
-      <w:proofErr w:type="spellStart"/>
       <w:r>
         <w:rPr>
           <w:lang w:val="en-US"/>
         </w:rPr>
         <w:t>i</w:t>
       </w:r>
-      <w:proofErr w:type="spellEnd"/>
       <w:r>
         <w:rPr>
           <w:rFonts w:hint="cs"/>
@@ -3408,25 +3384,19 @@
           <w:lang w:val="en-IL"/>
         </w:rPr>
       </w:pPr>
+      <w:proofErr w:type="gramStart"/>
       <w:r>
         <w:rPr>
           <w:lang w:val="en-IL"/>
         </w:rPr>
         <w:t>delete(</w:t>
       </w:r>
-      <w:proofErr w:type="spellStart"/>
-      <w:r>
-        <w:rPr>
-          <w:lang w:val="en-IL"/>
-        </w:rPr>
-        <w:t>HeapNode</w:t>
-      </w:r>
-      <w:proofErr w:type="spellEnd"/>
-      <w:r>
-        <w:rPr>
-          <w:lang w:val="en-IL"/>
-        </w:rPr>
-        <w:t xml:space="preserve"> x)</w:t>
+      <w:proofErr w:type="gramEnd"/>
+      <w:r>
+        <w:rPr>
+          <w:lang w:val="en-IL"/>
+        </w:rPr>
+        <w:t>HeapNode x)</w:t>
       </w:r>
     </w:p>
     <w:p>
@@ -3459,7 +3429,6 @@
         </w:rPr>
         <w:t xml:space="preserve"> x </w:t>
       </w:r>
-      <w:proofErr w:type="spellStart"/>
       <w:r>
         <w:rPr>
           <w:rtl/>
@@ -3467,7 +3436,6 @@
         </w:rPr>
         <w:t>מהערימה</w:t>
       </w:r>
-      <w:proofErr w:type="spellEnd"/>
       <w:r>
         <w:rPr>
           <w:lang w:val="en-IL"/>
@@ -3520,14 +3488,12 @@
         </w:rPr>
         <w:t>קוראת ל-</w:t>
       </w:r>
-      <w:proofErr w:type="spellStart"/>
       <w:r>
         <w:rPr>
           <w:lang w:val="en-US"/>
         </w:rPr>
         <w:t>decreaseKey</w:t>
       </w:r>
-      <w:proofErr w:type="spellEnd"/>
       <w:r>
         <w:rPr>
           <w:rFonts w:hint="cs"/>
@@ -3584,14 +3550,12 @@
         </w:rPr>
         <w:t>קוראת ל-</w:t>
       </w:r>
-      <w:proofErr w:type="spellStart"/>
       <w:r>
         <w:rPr>
           <w:lang w:val="en-US"/>
         </w:rPr>
         <w:t>deleteMin</w:t>
       </w:r>
-      <w:proofErr w:type="spellEnd"/>
       <w:r>
         <w:rPr>
           <w:rFonts w:hint="cs"/>
@@ -3673,33 +3637,19 @@
           <w:lang w:val="en-IL"/>
         </w:rPr>
       </w:pPr>
-      <w:proofErr w:type="spellStart"/>
-      <w:r>
-        <w:rPr>
-          <w:lang w:val="en-IL"/>
-        </w:rPr>
-        <w:t>decreaseKey</w:t>
-      </w:r>
-      <w:proofErr w:type="spellEnd"/>
-      <w:r>
-        <w:rPr>
-          <w:lang w:val="en-IL"/>
-        </w:rPr>
-        <w:t>(</w:t>
-      </w:r>
-      <w:proofErr w:type="spellStart"/>
-      <w:r>
-        <w:rPr>
-          <w:lang w:val="en-IL"/>
-        </w:rPr>
-        <w:t>HeapNode</w:t>
-      </w:r>
-      <w:proofErr w:type="spellEnd"/>
-      <w:r>
-        <w:rPr>
-          <w:lang w:val="en-IL"/>
-        </w:rPr>
-        <w:t xml:space="preserve"> x, int d)</w:t>
+      <w:proofErr w:type="gramStart"/>
+      <w:r>
+        <w:rPr>
+          <w:lang w:val="en-IL"/>
+        </w:rPr>
+        <w:t>decreaseKey(</w:t>
+      </w:r>
+      <w:proofErr w:type="gramEnd"/>
+      <w:r>
+        <w:rPr>
+          <w:lang w:val="en-IL"/>
+        </w:rPr>
+        <w:t>HeapNode x, int d)</w:t>
       </w:r>
     </w:p>
     <w:p>
@@ -3943,14 +3893,12 @@
         </w:rPr>
         <w:t>אחרת- קוראת ל-</w:t>
       </w:r>
-      <w:proofErr w:type="spellStart"/>
       <w:r>
         <w:rPr>
           <w:lang w:val="en-US"/>
         </w:rPr>
         <w:t>cascadingCut</w:t>
       </w:r>
-      <w:proofErr w:type="spellEnd"/>
       <w:r>
         <w:rPr>
           <w:rFonts w:hint="cs"/>
@@ -4057,33 +4005,20 @@
           <w:lang w:val="en-US"/>
         </w:rPr>
       </w:pPr>
-      <w:proofErr w:type="spellStart"/>
-      <w:r>
-        <w:rPr>
-          <w:lang w:val="en-US"/>
-        </w:rPr>
-        <w:t>cascadingCut</w:t>
-      </w:r>
-      <w:proofErr w:type="spellEnd"/>
-      <w:r>
-        <w:rPr>
-          <w:lang w:val="en-US"/>
-        </w:rPr>
-        <w:t>(</w:t>
-      </w:r>
-      <w:proofErr w:type="spellStart"/>
-      <w:r>
-        <w:rPr>
-          <w:lang w:val="en-IL"/>
-        </w:rPr>
-        <w:t>HeapNode</w:t>
-      </w:r>
-      <w:proofErr w:type="spellEnd"/>
-      <w:r>
-        <w:rPr>
-          <w:lang w:val="en-IL"/>
-        </w:rPr>
-        <w:t xml:space="preserve"> x</w:t>
+      <w:proofErr w:type="gramStart"/>
+      <w:r>
+        <w:rPr>
+          <w:lang w:val="en-US"/>
+        </w:rPr>
+        <w:lastRenderedPageBreak/>
+        <w:t>cascadingCut(</w:t>
+      </w:r>
+      <w:proofErr w:type="gramEnd"/>
+      <w:r>
+        <w:rPr>
+          <w:lang w:val="en-IL"/>
+        </w:rPr>
+        <w:t>HeapNode x</w:t>
       </w:r>
       <w:r>
         <w:rPr>
@@ -4091,19 +4026,11 @@
         </w:rPr>
         <w:t xml:space="preserve">, </w:t>
       </w:r>
-      <w:proofErr w:type="spellStart"/>
-      <w:r>
-        <w:rPr>
-          <w:lang w:val="en-IL"/>
-        </w:rPr>
-        <w:t>HeapNode</w:t>
-      </w:r>
-      <w:proofErr w:type="spellEnd"/>
-      <w:r>
-        <w:rPr>
-          <w:lang w:val="en-IL"/>
-        </w:rPr>
-        <w:t xml:space="preserve"> </w:t>
+      <w:r>
+        <w:rPr>
+          <w:lang w:val="en-IL"/>
+        </w:rPr>
+        <w:t xml:space="preserve">HeapNode </w:t>
       </w:r>
       <w:r>
         <w:rPr>
@@ -4195,28 +4122,13 @@
           <w:rtl/>
           <w:lang w:val="en-US"/>
         </w:rPr>
-        <w:lastRenderedPageBreak/>
         <w:t xml:space="preserve">קוראת ל- </w:t>
       </w:r>
       <w:r>
         <w:rPr>
           <w:lang w:val="en-US"/>
         </w:rPr>
-        <w:t>cut(</w:t>
-      </w:r>
-      <w:proofErr w:type="spellStart"/>
-      <w:r>
-        <w:rPr>
-          <w:lang w:val="en-US"/>
-        </w:rPr>
-        <w:t>x,y</w:t>
-      </w:r>
-      <w:proofErr w:type="spellEnd"/>
-      <w:r>
-        <w:rPr>
-          <w:lang w:val="en-US"/>
-        </w:rPr>
-        <w:t>)</w:t>
+        <w:t>cut(x,y)</w:t>
       </w:r>
     </w:p>
     <w:p>
@@ -4308,14 +4220,12 @@
         </w:rPr>
         <w:t xml:space="preserve"> </w:t>
       </w:r>
-      <w:proofErr w:type="spellStart"/>
       <w:r>
         <w:rPr>
           <w:lang w:val="en-US"/>
         </w:rPr>
         <w:t>markedCount</w:t>
       </w:r>
-      <w:proofErr w:type="spellEnd"/>
     </w:p>
     <w:p>
       <w:pPr>
@@ -4447,25 +4357,19 @@
           <w:lang w:val="en-US"/>
         </w:rPr>
       </w:pPr>
+      <w:proofErr w:type="gramStart"/>
       <w:r>
         <w:rPr>
           <w:lang w:val="en-US"/>
         </w:rPr>
         <w:t>cut(</w:t>
       </w:r>
-      <w:proofErr w:type="spellStart"/>
-      <w:r>
-        <w:rPr>
-          <w:lang w:val="en-IL"/>
-        </w:rPr>
-        <w:t>HeapNode</w:t>
-      </w:r>
-      <w:proofErr w:type="spellEnd"/>
-      <w:r>
-        <w:rPr>
-          <w:lang w:val="en-IL"/>
-        </w:rPr>
-        <w:t xml:space="preserve"> x</w:t>
+      <w:proofErr w:type="gramEnd"/>
+      <w:r>
+        <w:rPr>
+          <w:lang w:val="en-IL"/>
+        </w:rPr>
+        <w:t>HeapNode x</w:t>
       </w:r>
       <w:r>
         <w:rPr>
@@ -4473,19 +4377,11 @@
         </w:rPr>
         <w:t xml:space="preserve">, </w:t>
       </w:r>
-      <w:proofErr w:type="spellStart"/>
-      <w:r>
-        <w:rPr>
-          <w:lang w:val="en-IL"/>
-        </w:rPr>
-        <w:t>HeapNode</w:t>
-      </w:r>
-      <w:proofErr w:type="spellEnd"/>
-      <w:r>
-        <w:rPr>
-          <w:lang w:val="en-IL"/>
-        </w:rPr>
-        <w:t xml:space="preserve"> </w:t>
+      <w:r>
+        <w:rPr>
+          <w:lang w:val="en-IL"/>
+        </w:rPr>
+        <w:t xml:space="preserve">HeapNode </w:t>
       </w:r>
       <w:r>
         <w:rPr>
@@ -4615,14 +4511,12 @@
         </w:rPr>
         <w:t xml:space="preserve">ל- </w:t>
       </w:r>
-      <w:proofErr w:type="spellStart"/>
       <w:r>
         <w:rPr>
           <w:lang w:val="en-US"/>
         </w:rPr>
         <w:t>cutsCount</w:t>
       </w:r>
-      <w:proofErr w:type="spellEnd"/>
     </w:p>
     <w:p>
       <w:pPr>
@@ -4643,14 +4537,12 @@
         </w:rPr>
         <w:t xml:space="preserve">מוסיפה 1 ל- </w:t>
       </w:r>
-      <w:proofErr w:type="spellStart"/>
       <w:r>
         <w:rPr>
           <w:lang w:val="en-US"/>
         </w:rPr>
         <w:t>treeCount</w:t>
       </w:r>
-      <w:proofErr w:type="spellEnd"/>
     </w:p>
     <w:p>
       <w:pPr>
@@ -4731,14 +4623,12 @@
         </w:rPr>
         <w:t xml:space="preserve"> </w:t>
       </w:r>
-      <w:proofErr w:type="spellStart"/>
       <w:r>
         <w:rPr>
           <w:lang w:val="en-US"/>
         </w:rPr>
         <w:t>markedCount</w:t>
       </w:r>
-      <w:proofErr w:type="spellEnd"/>
     </w:p>
     <w:p>
       <w:pPr>
@@ -5033,11 +4923,19 @@
           <w:lang w:val="en-IL"/>
         </w:rPr>
       </w:pPr>
-      <w:r>
-        <w:rPr>
-          <w:lang w:val="en-IL"/>
-        </w:rPr>
-        <w:t>potential()</w:t>
+      <w:proofErr w:type="gramStart"/>
+      <w:r>
+        <w:rPr>
+          <w:lang w:val="en-IL"/>
+        </w:rPr>
+        <w:t>potential(</w:t>
+      </w:r>
+      <w:proofErr w:type="gramEnd"/>
+      <w:r>
+        <w:rPr>
+          <w:lang w:val="en-IL"/>
+        </w:rPr>
+        <w:t>)</w:t>
       </w:r>
     </w:p>
     <w:p>
@@ -5062,17 +4960,8 @@
           <w:rtl/>
           <w:lang w:val="en-US"/>
         </w:rPr>
-        <w:t xml:space="preserve">הפונקציה מחזירה את ערך הפוטנציאל הנוכחי של הערימה. </w:t>
-      </w:r>
-      <w:proofErr w:type="spellStart"/>
-      <w:r>
-        <w:rPr>
-          <w:rtl/>
-          <w:lang w:val="en-US"/>
-        </w:rPr>
-        <w:t>הפונטנציאל</w:t>
-      </w:r>
-      <w:proofErr w:type="spellEnd"/>
+        <w:t>הפונקציה מחזירה את ערך הפוטנציאל הנוכחי של הערימה. הפונטנציאל</w:t>
+      </w:r>
       <w:r>
         <w:rPr>
           <w:lang w:val="en-IL"/>
@@ -5240,19 +5129,19 @@
           <w:lang w:val="en-IL"/>
         </w:rPr>
       </w:pPr>
-      <w:proofErr w:type="spellStart"/>
-      <w:r>
-        <w:rPr>
-          <w:lang w:val="en-IL"/>
-        </w:rPr>
-        <w:t>totalLinks</w:t>
-      </w:r>
-      <w:proofErr w:type="spellEnd"/>
-      <w:r>
-        <w:rPr>
-          <w:lang w:val="en-IL"/>
-        </w:rPr>
-        <w:t>()</w:t>
+      <w:proofErr w:type="gramStart"/>
+      <w:r>
+        <w:rPr>
+          <w:lang w:val="en-IL"/>
+        </w:rPr>
+        <w:t>totalLinks(</w:t>
+      </w:r>
+      <w:proofErr w:type="gramEnd"/>
+      <w:r>
+        <w:rPr>
+          <w:lang w:val="en-IL"/>
+        </w:rPr>
+        <w:t>)</w:t>
       </w:r>
     </w:p>
     <w:p>
@@ -5341,14 +5230,12 @@
         </w:rPr>
         <w:t xml:space="preserve">הפונקציה מחזירה את הערך השמור בשדה הסטטי </w:t>
       </w:r>
-      <w:proofErr w:type="spellStart"/>
       <w:r>
         <w:rPr>
           <w:lang w:val="en-US"/>
         </w:rPr>
         <w:t>linkedCount</w:t>
       </w:r>
-      <w:proofErr w:type="spellEnd"/>
       <w:r>
         <w:rPr>
           <w:rFonts w:hint="cs"/>
@@ -5409,19 +5296,19 @@
           <w:lang w:val="en-IL"/>
         </w:rPr>
       </w:pPr>
-      <w:proofErr w:type="spellStart"/>
-      <w:r>
-        <w:rPr>
-          <w:lang w:val="en-IL"/>
-        </w:rPr>
-        <w:t>totalCuts</w:t>
-      </w:r>
-      <w:proofErr w:type="spellEnd"/>
-      <w:r>
-        <w:rPr>
-          <w:lang w:val="en-IL"/>
-        </w:rPr>
-        <w:t>()</w:t>
+      <w:proofErr w:type="gramStart"/>
+      <w:r>
+        <w:rPr>
+          <w:lang w:val="en-IL"/>
+        </w:rPr>
+        <w:t>totalCuts(</w:t>
+      </w:r>
+      <w:proofErr w:type="gramEnd"/>
+      <w:r>
+        <w:rPr>
+          <w:lang w:val="en-IL"/>
+        </w:rPr>
+        <w:t>)</w:t>
       </w:r>
     </w:p>
     <w:p>
@@ -5467,21 +5354,7 @@
         <w:rPr>
           <w:lang w:val="en-IL"/>
         </w:rPr>
-        <w:t xml:space="preserve"> </w:t>
-      </w:r>
-      <w:proofErr w:type="spellStart"/>
-      <w:r>
-        <w:rPr>
-          <w:lang w:val="en-IL"/>
-        </w:rPr>
-        <w:t>decreaseKey</w:t>
-      </w:r>
-      <w:proofErr w:type="spellEnd"/>
-      <w:r>
-        <w:rPr>
-          <w:lang w:val="en-IL"/>
-        </w:rPr>
-        <w:t xml:space="preserve"> </w:t>
+        <w:t xml:space="preserve"> decreaseKey </w:t>
       </w:r>
       <w:r>
         <w:rPr>
@@ -5522,6 +5395,7 @@
           <w:rtl/>
           <w:lang w:val="en-US"/>
         </w:rPr>
+        <w:lastRenderedPageBreak/>
         <w:t>מימוש</w:t>
       </w:r>
       <w:r>
@@ -5532,14 +5406,12 @@
         </w:rPr>
         <w:t xml:space="preserve">- הפונקציה מחזירה את הערך השמור בשדה הסטטי </w:t>
       </w:r>
-      <w:proofErr w:type="spellStart"/>
       <w:r>
         <w:rPr>
           <w:lang w:val="en-US"/>
         </w:rPr>
         <w:t>cutsCount</w:t>
       </w:r>
-      <w:proofErr w:type="spellEnd"/>
       <w:r>
         <w:rPr>
           <w:rFonts w:hint="cs"/>
@@ -5600,34 +5472,19 @@
           <w:lang w:val="en-IL"/>
         </w:rPr>
       </w:pPr>
-      <w:proofErr w:type="spellStart"/>
-      <w:r>
-        <w:rPr>
-          <w:lang w:val="en-IL"/>
-        </w:rPr>
-        <w:lastRenderedPageBreak/>
-        <w:t>kMin</w:t>
-      </w:r>
-      <w:proofErr w:type="spellEnd"/>
-      <w:r>
-        <w:rPr>
-          <w:lang w:val="en-IL"/>
-        </w:rPr>
-        <w:t>(</w:t>
-      </w:r>
-      <w:proofErr w:type="spellStart"/>
-      <w:r>
-        <w:rPr>
-          <w:lang w:val="en-IL"/>
-        </w:rPr>
-        <w:t>FibonacciHeap</w:t>
-      </w:r>
-      <w:proofErr w:type="spellEnd"/>
-      <w:r>
-        <w:rPr>
-          <w:lang w:val="en-IL"/>
-        </w:rPr>
-        <w:t xml:space="preserve"> H, int k)</w:t>
+      <w:proofErr w:type="gramStart"/>
+      <w:r>
+        <w:rPr>
+          <w:lang w:val="en-IL"/>
+        </w:rPr>
+        <w:t>kMin(</w:t>
+      </w:r>
+      <w:proofErr w:type="gramEnd"/>
+      <w:r>
+        <w:rPr>
+          <w:lang w:val="en-IL"/>
+        </w:rPr>
+        <w:t>FibonacciHeap H, int k)</w:t>
       </w:r>
     </w:p>
     <w:p>
@@ -5870,7 +5727,6 @@
         </w:rPr>
         <w:t xml:space="preserve">יוצרת ערמה חדשה </w:t>
       </w:r>
-      <w:proofErr w:type="spellStart"/>
       <w:r>
         <w:rPr>
           <w:rFonts w:cs="Calibri"/>
@@ -5878,7 +5734,6 @@
         </w:rPr>
         <w:t>Hk</w:t>
       </w:r>
-      <w:proofErr w:type="spellEnd"/>
     </w:p>
     <w:p>
       <w:pPr>
@@ -5993,25 +5848,7 @@
           <w:rtl/>
           <w:lang w:val="en-US"/>
         </w:rPr>
-        <w:t xml:space="preserve">מבצעת </w:t>
-      </w:r>
-      <w:proofErr w:type="spellStart"/>
-      <w:r>
-        <w:rPr>
-          <w:rFonts w:cs="Calibri" w:hint="cs"/>
-          <w:rtl/>
-          <w:lang w:val="en-US"/>
-        </w:rPr>
-        <w:t>באיטרציה</w:t>
-      </w:r>
-      <w:proofErr w:type="spellEnd"/>
-      <w:r>
-        <w:rPr>
-          <w:rFonts w:cs="Calibri" w:hint="cs"/>
-          <w:rtl/>
-          <w:lang w:val="en-US"/>
-        </w:rPr>
-        <w:t xml:space="preserve"> את הפעולות הבאות עד שהמערך מלא:</w:t>
+        <w:t>מבצעת באיטרציה את הפעולות הבאות עד שהמערך מלא:</w:t>
       </w:r>
     </w:p>
     <w:p>
@@ -6042,7 +5879,6 @@
         </w:rPr>
         <w:t xml:space="preserve"> ל-</w:t>
       </w:r>
-      <w:proofErr w:type="spellStart"/>
       <w:r>
         <w:rPr>
           <w:rFonts w:cs="Calibri" w:hint="cs"/>
@@ -6057,7 +5893,6 @@
         </w:rPr>
         <w:t>k</w:t>
       </w:r>
-      <w:proofErr w:type="spellEnd"/>
       <w:r>
         <w:rPr>
           <w:rFonts w:cs="Calibri" w:hint="cs"/>
@@ -6198,7 +6033,6 @@
         </w:rPr>
         <w:t xml:space="preserve">מפעילה על </w:t>
       </w:r>
-      <w:proofErr w:type="spellStart"/>
       <w:r>
         <w:rPr>
           <w:rFonts w:cs="Calibri"/>
@@ -6206,7 +6040,6 @@
         </w:rPr>
         <w:t>Hk</w:t>
       </w:r>
-      <w:proofErr w:type="spellEnd"/>
       <w:r>
         <w:rPr>
           <w:rFonts w:cs="Calibri" w:hint="cs"/>
@@ -6215,7 +6048,6 @@
         </w:rPr>
         <w:t xml:space="preserve"> את </w:t>
       </w:r>
-      <w:proofErr w:type="spellStart"/>
       <w:r>
         <w:rPr>
           <w:rFonts w:cs="Calibri"/>
@@ -6223,7 +6055,6 @@
         </w:rPr>
         <w:t>deleteMin</w:t>
       </w:r>
-      <w:proofErr w:type="spellEnd"/>
       <w:r>
         <w:rPr>
           <w:rFonts w:cs="Calibri" w:hint="cs"/>
@@ -6354,23 +6185,13 @@
           <w:lang w:val="en-US"/>
         </w:rPr>
       </w:pPr>
-      <w:proofErr w:type="spellStart"/>
       <w:r>
         <w:rPr>
           <w:rFonts w:cs="Calibri" w:hint="cs"/>
           <w:rtl/>
           <w:lang w:val="en-US"/>
         </w:rPr>
-        <w:t>האיטרציה</w:t>
-      </w:r>
-      <w:proofErr w:type="spellEnd"/>
-      <w:r>
-        <w:rPr>
-          <w:rFonts w:cs="Calibri" w:hint="cs"/>
-          <w:rtl/>
-          <w:lang w:val="en-US"/>
-        </w:rPr>
-        <w:t xml:space="preserve"> מתבצעת </w:t>
+        <w:t xml:space="preserve">האיטרציה מתבצעת </w:t>
       </w:r>
       <m:oMath>
         <m:r>
@@ -6387,25 +6208,7 @@
           <w:rtl/>
           <w:lang w:val="en-US"/>
         </w:rPr>
-        <w:t xml:space="preserve"> פעמים עד שהמערך מלא. כל </w:t>
-      </w:r>
-      <w:proofErr w:type="spellStart"/>
-      <w:r>
-        <w:rPr>
-          <w:rFonts w:cs="Calibri" w:hint="cs"/>
-          <w:rtl/>
-          <w:lang w:val="en-US"/>
-        </w:rPr>
-        <w:t>איטרציה</w:t>
-      </w:r>
-      <w:proofErr w:type="spellEnd"/>
-      <w:r>
-        <w:rPr>
-          <w:rFonts w:cs="Calibri" w:hint="cs"/>
-          <w:rtl/>
-          <w:lang w:val="en-US"/>
-        </w:rPr>
-        <w:t xml:space="preserve"> מבצעת </w:t>
+        <w:t xml:space="preserve"> פעמים עד שהמערך מלא. כל איטרציה מבצעת </w:t>
       </w:r>
       <m:oMath>
         <m:r>
@@ -6636,14 +6439,12 @@
         </w:rPr>
         <w:t xml:space="preserve">מחלקת </w:t>
       </w:r>
-      <w:proofErr w:type="spellStart"/>
       <w:r>
         <w:rPr>
           <w:lang w:val="en-IL"/>
         </w:rPr>
         <w:t>HeapNode</w:t>
       </w:r>
-      <w:proofErr w:type="spellEnd"/>
     </w:p>
     <w:p>
       <w:pPr>
@@ -6859,14 +6660,12 @@
           <w:lang w:val="en-IL"/>
         </w:rPr>
       </w:pPr>
-      <w:proofErr w:type="spellStart"/>
       <w:r>
         <w:rPr>
           <w:lang w:val="en-US"/>
         </w:rPr>
         <w:t>prev</w:t>
       </w:r>
-      <w:proofErr w:type="spellEnd"/>
       <w:r>
         <w:rPr>
           <w:rFonts w:hint="cs"/>
@@ -6913,14 +6712,12 @@
           <w:lang w:val="en-IL"/>
         </w:rPr>
       </w:pPr>
-      <w:proofErr w:type="spellStart"/>
       <w:r>
         <w:rPr>
           <w:lang w:val="en-US"/>
         </w:rPr>
         <w:t>isRoot</w:t>
       </w:r>
-      <w:proofErr w:type="spellEnd"/>
       <w:r>
         <w:rPr>
           <w:rFonts w:hint="cs"/>
@@ -6937,19 +6734,19 @@
           <w:lang w:val="en-US"/>
         </w:rPr>
       </w:pPr>
-      <w:proofErr w:type="spellStart"/>
-      <w:r>
-        <w:rPr>
-          <w:lang w:val="en-US"/>
-        </w:rPr>
-        <w:t>getKey</w:t>
-      </w:r>
-      <w:proofErr w:type="spellEnd"/>
-      <w:r>
-        <w:rPr>
-          <w:lang w:val="en-US"/>
-        </w:rPr>
-        <w:t>()</w:t>
+      <w:proofErr w:type="gramStart"/>
+      <w:r>
+        <w:rPr>
+          <w:lang w:val="en-US"/>
+        </w:rPr>
+        <w:t>getKey(</w:t>
+      </w:r>
+      <w:proofErr w:type="gramEnd"/>
+      <w:r>
+        <w:rPr>
+          <w:lang w:val="en-US"/>
+        </w:rPr>
+        <w:t>)</w:t>
       </w:r>
     </w:p>
     <w:p>
@@ -7071,20 +6868,14 @@
           <w:lang w:val="en-US"/>
         </w:rPr>
       </w:pPr>
-      <w:proofErr w:type="spellStart"/>
-      <w:r>
-        <w:rPr>
-          <w:lang w:val="en-US"/>
-        </w:rPr>
-        <w:t>setKey</w:t>
-      </w:r>
-      <w:proofErr w:type="spellEnd"/>
-      <w:r>
-        <w:rPr>
-          <w:lang w:val="en-US"/>
-        </w:rPr>
-        <w:t>(</w:t>
-      </w:r>
+      <w:proofErr w:type="gramStart"/>
+      <w:r>
+        <w:rPr>
+          <w:lang w:val="en-US"/>
+        </w:rPr>
+        <w:t>setKey(</w:t>
+      </w:r>
+      <w:proofErr w:type="gramEnd"/>
       <w:r>
         <w:rPr>
           <w:lang w:val="en-US"/>
@@ -7227,6 +7018,7 @@
           <w:rtl/>
           <w:lang w:val="en-US"/>
         </w:rPr>
+        <w:lastRenderedPageBreak/>
         <w:t>סיבוכיות</w:t>
       </w:r>
       <w:r>
@@ -7262,20 +7054,19 @@
           <w:lang w:val="en-US"/>
         </w:rPr>
       </w:pPr>
-      <w:proofErr w:type="spellStart"/>
-      <w:r>
-        <w:rPr>
-          <w:lang w:val="en-US"/>
-        </w:rPr>
-        <w:lastRenderedPageBreak/>
-        <w:t>getValue</w:t>
-      </w:r>
-      <w:proofErr w:type="spellEnd"/>
-      <w:r>
-        <w:rPr>
-          <w:lang w:val="en-US"/>
-        </w:rPr>
-        <w:t>()</w:t>
+      <w:proofErr w:type="gramStart"/>
+      <w:r>
+        <w:rPr>
+          <w:lang w:val="en-US"/>
+        </w:rPr>
+        <w:t>getValue(</w:t>
+      </w:r>
+      <w:proofErr w:type="gramEnd"/>
+      <w:r>
+        <w:rPr>
+          <w:lang w:val="en-US"/>
+        </w:rPr>
+        <w:t>)</w:t>
       </w:r>
     </w:p>
     <w:p>
@@ -7413,19 +7204,19 @@
           <w:lang w:val="en-US"/>
         </w:rPr>
       </w:pPr>
-      <w:proofErr w:type="spellStart"/>
-      <w:r>
-        <w:rPr>
-          <w:lang w:val="en-US"/>
-        </w:rPr>
-        <w:t>getRank</w:t>
-      </w:r>
-      <w:proofErr w:type="spellEnd"/>
-      <w:r>
-        <w:rPr>
-          <w:lang w:val="en-US"/>
-        </w:rPr>
-        <w:t>()</w:t>
+      <w:proofErr w:type="gramStart"/>
+      <w:r>
+        <w:rPr>
+          <w:lang w:val="en-US"/>
+        </w:rPr>
+        <w:t>getRank(</w:t>
+      </w:r>
+      <w:proofErr w:type="gramEnd"/>
+      <w:r>
+        <w:rPr>
+          <w:lang w:val="en-US"/>
+        </w:rPr>
+        <w:t>)</w:t>
       </w:r>
     </w:p>
     <w:p>
@@ -7563,20 +7354,14 @@
           <w:lang w:val="en-US"/>
         </w:rPr>
       </w:pPr>
-      <w:proofErr w:type="spellStart"/>
-      <w:r>
-        <w:rPr>
-          <w:lang w:val="en-US"/>
-        </w:rPr>
-        <w:t>setRank</w:t>
-      </w:r>
-      <w:proofErr w:type="spellEnd"/>
-      <w:r>
-        <w:rPr>
-          <w:lang w:val="en-US"/>
-        </w:rPr>
-        <w:t>(</w:t>
-      </w:r>
+      <w:proofErr w:type="gramStart"/>
+      <w:r>
+        <w:rPr>
+          <w:lang w:val="en-US"/>
+        </w:rPr>
+        <w:t>setRank(</w:t>
+      </w:r>
+      <w:proofErr w:type="gramEnd"/>
       <w:r>
         <w:rPr>
           <w:lang w:val="en-US"/>
@@ -7753,19 +7538,19 @@
           <w:lang w:val="en-US"/>
         </w:rPr>
       </w:pPr>
-      <w:proofErr w:type="spellStart"/>
-      <w:r>
-        <w:rPr>
-          <w:lang w:val="en-US"/>
-        </w:rPr>
-        <w:t>getMark</w:t>
-      </w:r>
-      <w:proofErr w:type="spellEnd"/>
-      <w:r>
-        <w:rPr>
-          <w:lang w:val="en-US"/>
-        </w:rPr>
-        <w:t>()</w:t>
+      <w:proofErr w:type="gramStart"/>
+      <w:r>
+        <w:rPr>
+          <w:lang w:val="en-US"/>
+        </w:rPr>
+        <w:t>getMark(</w:t>
+      </w:r>
+      <w:proofErr w:type="gramEnd"/>
+      <w:r>
+        <w:rPr>
+          <w:lang w:val="en-US"/>
+        </w:rPr>
+        <w:t>)</w:t>
       </w:r>
     </w:p>
     <w:p>
@@ -7910,33 +7695,19 @@
           <w:lang w:val="en-US"/>
         </w:rPr>
       </w:pPr>
-      <w:proofErr w:type="spellStart"/>
-      <w:r>
-        <w:rPr>
-          <w:lang w:val="en-US"/>
-        </w:rPr>
-        <w:t>setMark</w:t>
-      </w:r>
-      <w:proofErr w:type="spellEnd"/>
-      <w:r>
-        <w:rPr>
-          <w:lang w:val="en-US"/>
-        </w:rPr>
-        <w:t>(</w:t>
-      </w:r>
-      <w:proofErr w:type="spellStart"/>
-      <w:r>
-        <w:rPr>
-          <w:lang w:val="en-US"/>
-        </w:rPr>
-        <w:t>boolean</w:t>
-      </w:r>
-      <w:proofErr w:type="spellEnd"/>
-      <w:r>
-        <w:rPr>
-          <w:lang w:val="en-US"/>
-        </w:rPr>
-        <w:t xml:space="preserve"> b</w:t>
+      <w:proofErr w:type="gramStart"/>
+      <w:r>
+        <w:rPr>
+          <w:lang w:val="en-US"/>
+        </w:rPr>
+        <w:t>setMark(</w:t>
+      </w:r>
+      <w:proofErr w:type="gramEnd"/>
+      <w:r>
+        <w:rPr>
+          <w:lang w:val="en-US"/>
+        </w:rPr>
+        <w:t>boolean b</w:t>
       </w:r>
       <w:r>
         <w:rPr>
@@ -8108,19 +7879,19 @@
           <w:lang w:val="en-US"/>
         </w:rPr>
       </w:pPr>
-      <w:proofErr w:type="spellStart"/>
-      <w:r>
-        <w:rPr>
-          <w:lang w:val="en-US"/>
-        </w:rPr>
-        <w:t>getChild</w:t>
-      </w:r>
-      <w:proofErr w:type="spellEnd"/>
-      <w:r>
-        <w:rPr>
-          <w:lang w:val="en-US"/>
-        </w:rPr>
-        <w:t>()</w:t>
+      <w:proofErr w:type="gramStart"/>
+      <w:r>
+        <w:rPr>
+          <w:lang w:val="en-US"/>
+        </w:rPr>
+        <w:t>getChild(</w:t>
+      </w:r>
+      <w:proofErr w:type="gramEnd"/>
+      <w:r>
+        <w:rPr>
+          <w:lang w:val="en-US"/>
+        </w:rPr>
+        <w:t>)</w:t>
       </w:r>
     </w:p>
     <w:p>
@@ -8258,33 +8029,19 @@
           <w:lang w:val="en-US"/>
         </w:rPr>
       </w:pPr>
-      <w:proofErr w:type="spellStart"/>
-      <w:r>
-        <w:rPr>
-          <w:lang w:val="en-US"/>
-        </w:rPr>
-        <w:t>setChild</w:t>
-      </w:r>
-      <w:proofErr w:type="spellEnd"/>
-      <w:r>
-        <w:rPr>
-          <w:lang w:val="en-US"/>
-        </w:rPr>
-        <w:t>(</w:t>
-      </w:r>
-      <w:proofErr w:type="spellStart"/>
-      <w:r>
-        <w:rPr>
-          <w:lang w:val="en-IL"/>
-        </w:rPr>
-        <w:t>HeapNode</w:t>
-      </w:r>
-      <w:proofErr w:type="spellEnd"/>
-      <w:r>
-        <w:rPr>
-          <w:lang w:val="en-IL"/>
-        </w:rPr>
-        <w:t xml:space="preserve"> x</w:t>
+      <w:proofErr w:type="gramStart"/>
+      <w:r>
+        <w:rPr>
+          <w:lang w:val="en-US"/>
+        </w:rPr>
+        <w:t>setChild(</w:t>
+      </w:r>
+      <w:proofErr w:type="gramEnd"/>
+      <w:r>
+        <w:rPr>
+          <w:lang w:val="en-IL"/>
+        </w:rPr>
+        <w:t>HeapNode x</w:t>
       </w:r>
       <w:r>
         <w:rPr>
@@ -8421,6 +8178,7 @@
           <w:rtl/>
           <w:lang w:val="en-US"/>
         </w:rPr>
+        <w:lastRenderedPageBreak/>
         <w:t>סיבוכיות</w:t>
       </w:r>
       <w:r>
@@ -8456,20 +8214,19 @@
           <w:lang w:val="en-US"/>
         </w:rPr>
       </w:pPr>
-      <w:proofErr w:type="spellStart"/>
-      <w:r>
-        <w:rPr>
-          <w:lang w:val="en-US"/>
-        </w:rPr>
-        <w:lastRenderedPageBreak/>
-        <w:t>getNext</w:t>
-      </w:r>
-      <w:proofErr w:type="spellEnd"/>
-      <w:r>
-        <w:rPr>
-          <w:lang w:val="en-US"/>
-        </w:rPr>
-        <w:t>()</w:t>
+      <w:proofErr w:type="gramStart"/>
+      <w:r>
+        <w:rPr>
+          <w:lang w:val="en-US"/>
+        </w:rPr>
+        <w:t>getNext(</w:t>
+      </w:r>
+      <w:proofErr w:type="gramEnd"/>
+      <w:r>
+        <w:rPr>
+          <w:lang w:val="en-US"/>
+        </w:rPr>
+        <w:t>)</w:t>
       </w:r>
     </w:p>
     <w:p>
@@ -8608,33 +8365,19 @@
           <w:lang w:val="en-US"/>
         </w:rPr>
       </w:pPr>
-      <w:proofErr w:type="spellStart"/>
-      <w:r>
-        <w:rPr>
-          <w:lang w:val="en-US"/>
-        </w:rPr>
-        <w:t>setNext</w:t>
-      </w:r>
-      <w:proofErr w:type="spellEnd"/>
-      <w:r>
-        <w:rPr>
-          <w:lang w:val="en-US"/>
-        </w:rPr>
-        <w:t>(</w:t>
-      </w:r>
-      <w:proofErr w:type="spellStart"/>
-      <w:r>
-        <w:rPr>
-          <w:lang w:val="en-IL"/>
-        </w:rPr>
-        <w:t>HeapNode</w:t>
-      </w:r>
-      <w:proofErr w:type="spellEnd"/>
-      <w:r>
-        <w:rPr>
-          <w:lang w:val="en-IL"/>
-        </w:rPr>
-        <w:t xml:space="preserve"> x</w:t>
+      <w:proofErr w:type="gramStart"/>
+      <w:r>
+        <w:rPr>
+          <w:lang w:val="en-US"/>
+        </w:rPr>
+        <w:t>setNext(</w:t>
+      </w:r>
+      <w:proofErr w:type="gramEnd"/>
+      <w:r>
+        <w:rPr>
+          <w:lang w:val="en-IL"/>
+        </w:rPr>
+        <w:t>HeapNode x</w:t>
       </w:r>
       <w:r>
         <w:rPr>
@@ -8758,8 +8501,6 @@
     <w:p>
       <w:pPr>
         <w:rPr>
-          <w:rFonts w:hint="cs"/>
-          <w:rtl/>
           <w:lang w:val="en-US"/>
         </w:rPr>
       </w:pPr>
@@ -8794,6 +8535,8 @@
     <w:p>
       <w:pPr>
         <w:rPr>
+          <w:rFonts w:hint="cs"/>
+          <w:rtl/>
           <w:lang w:val="en-US"/>
         </w:rPr>
       </w:pPr>
@@ -8806,24 +8549,31 @@
           <w:lang w:val="en-US"/>
         </w:rPr>
       </w:pPr>
-      <w:proofErr w:type="spellStart"/>
-      <w:r>
-        <w:rPr>
-          <w:lang w:val="en-US"/>
-        </w:rPr>
-        <w:t>getPrev</w:t>
-      </w:r>
-      <w:proofErr w:type="spellEnd"/>
-      <w:r>
-        <w:rPr>
-          <w:lang w:val="en-US"/>
-        </w:rPr>
-        <w:t>()</w:t>
-      </w:r>
-    </w:p>
-    <w:p>
-      <w:pPr>
-        <w:rPr>
+      <w:proofErr w:type="gramStart"/>
+      <w:r>
+        <w:rPr>
+          <w:lang w:val="en-US"/>
+        </w:rPr>
+        <w:t>has</w:t>
+      </w:r>
+      <w:r>
+        <w:rPr>
+          <w:lang w:val="en-US"/>
+        </w:rPr>
+        <w:t>Next(</w:t>
+      </w:r>
+      <w:proofErr w:type="gramEnd"/>
+      <w:r>
+        <w:rPr>
+          <w:lang w:val="en-US"/>
+        </w:rPr>
+        <w:t>)</w:t>
+      </w:r>
+    </w:p>
+    <w:p>
+      <w:pPr>
+        <w:rPr>
+          <w:rFonts w:hint="cs"/>
           <w:rtl/>
           <w:lang w:val="en-US"/>
         </w:rPr>
@@ -8844,15 +8594,35 @@
           <w:rtl/>
           <w:lang w:val="en-US"/>
         </w:rPr>
-        <w:t xml:space="preserve">- </w:t>
-      </w:r>
-      <w:r>
-        <w:rPr>
-          <w:rFonts w:hint="cs"/>
-          <w:rtl/>
-          <w:lang w:val="en-US"/>
-        </w:rPr>
-        <w:t xml:space="preserve">הפונקציה מחזירה את האח הקודם של הצומת. </w:t>
+        <w:t xml:space="preserve">- הפונקציה מחזירה </w:t>
+      </w:r>
+      <w:r>
+        <w:rPr>
+          <w:lang w:val="en-US"/>
+        </w:rPr>
+        <w:t>true</w:t>
+      </w:r>
+      <w:r>
+        <w:rPr>
+          <w:rFonts w:hint="cs"/>
+          <w:rtl/>
+          <w:lang w:val="en-US"/>
+        </w:rPr>
+        <w:t xml:space="preserve"> אם האיבר הבא שונה מ-</w:t>
+      </w:r>
+      <w:r>
+        <w:rPr>
+          <w:lang w:val="en-US"/>
+        </w:rPr>
+        <w:t>null</w:t>
+      </w:r>
+      <w:r>
+        <w:rPr>
+          <w:rFonts w:hint="cs"/>
+          <w:rtl/>
+          <w:lang w:val="en-US"/>
+        </w:rPr>
+        <w:t xml:space="preserve">. </w:t>
       </w:r>
     </w:p>
     <w:p>
@@ -8879,37 +8649,36 @@
           <w:rtl/>
           <w:lang w:val="en-US"/>
         </w:rPr>
-        <w:t xml:space="preserve">- </w:t>
-      </w:r>
-      <w:r>
-        <w:rPr>
-          <w:rFonts w:hint="cs"/>
-          <w:rtl/>
-          <w:lang w:val="en-US"/>
-        </w:rPr>
-        <w:t xml:space="preserve">הפונקציה מחזירה את שדה </w:t>
-      </w:r>
-      <w:proofErr w:type="spellStart"/>
-      <w:r>
-        <w:rPr>
-          <w:lang w:val="en-US"/>
-        </w:rPr>
-        <w:t>prev</w:t>
-      </w:r>
-      <w:proofErr w:type="spellEnd"/>
-      <w:r>
-        <w:rPr>
-          <w:rFonts w:hint="cs"/>
-          <w:rtl/>
-          <w:lang w:val="en-US"/>
-        </w:rPr>
-        <w:t xml:space="preserve"> של הצומת. </w:t>
-      </w:r>
-    </w:p>
-    <w:p>
-      <w:pPr>
-        <w:rPr>
-          <w:rFonts w:hint="cs"/>
+        <w:t xml:space="preserve">- הפונקציה מחזירה </w:t>
+      </w:r>
+      <w:r>
+        <w:rPr>
+          <w:rFonts w:hint="cs"/>
+          <w:rtl/>
+          <w:lang w:val="en-US"/>
+        </w:rPr>
+        <w:t xml:space="preserve">את תוצאת </w:t>
+      </w:r>
+      <w:r>
+        <w:rPr>
+          <w:lang w:val="en-US"/>
+        </w:rPr>
+        <w:t>this.next != null</w:t>
+      </w:r>
+      <w:r>
+        <w:rPr>
+          <w:rFonts w:hint="cs"/>
+          <w:rtl/>
+          <w:lang w:val="en-US"/>
+        </w:rPr>
+        <w:t xml:space="preserve">. </w:t>
+      </w:r>
+    </w:p>
+    <w:p>
+      <w:pPr>
+        <w:rPr>
+          <w:rFonts w:hint="cs"/>
+          <w:i/>
           <w:rtl/>
           <w:lang w:val="en-US"/>
         </w:rPr>
@@ -8957,34 +8726,14 @@
           <w:lang w:val="en-US"/>
         </w:rPr>
       </w:pPr>
-      <w:proofErr w:type="spellStart"/>
-      <w:r>
-        <w:rPr>
-          <w:lang w:val="en-US"/>
-        </w:rPr>
-        <w:t>setPrev</w:t>
-      </w:r>
-      <w:proofErr w:type="spellEnd"/>
-      <w:r>
-        <w:rPr>
-          <w:lang w:val="en-US"/>
-        </w:rPr>
-        <w:t>(</w:t>
-      </w:r>
-      <w:proofErr w:type="spellStart"/>
-      <w:r>
-        <w:rPr>
-          <w:lang w:val="en-IL"/>
-        </w:rPr>
-        <w:t>HeapNode</w:t>
-      </w:r>
-      <w:proofErr w:type="spellEnd"/>
-      <w:r>
-        <w:rPr>
-          <w:lang w:val="en-IL"/>
-        </w:rPr>
-        <w:t xml:space="preserve"> x</w:t>
-      </w:r>
+      <w:proofErr w:type="gramStart"/>
+      <w:r>
+        <w:rPr>
+          <w:lang w:val="en-US"/>
+        </w:rPr>
+        <w:t>getPrev(</w:t>
+      </w:r>
+      <w:proofErr w:type="gramEnd"/>
       <w:r>
         <w:rPr>
           <w:lang w:val="en-US"/>
@@ -8995,7 +8744,6 @@
     <w:p>
       <w:pPr>
         <w:rPr>
-          <w:rFonts w:hint="cs"/>
           <w:rtl/>
           <w:lang w:val="en-US"/>
         </w:rPr>
@@ -9024,21 +8772,7 @@
           <w:rtl/>
           <w:lang w:val="en-US"/>
         </w:rPr>
-        <w:t xml:space="preserve">הפונקציה מגדירה את </w:t>
-      </w:r>
-      <w:r>
-        <w:rPr>
-          <w:lang w:val="en-US"/>
-        </w:rPr>
-        <w:t>x</w:t>
-      </w:r>
-      <w:r>
-        <w:rPr>
-          <w:rFonts w:hint="cs"/>
-          <w:rtl/>
-          <w:lang w:val="en-US"/>
-        </w:rPr>
-        <w:t xml:space="preserve"> להיות האח הקודם של הצומת. </w:t>
+        <w:t xml:space="preserve">הפונקציה מחזירה את האח הקודם של הצומת. </w:t>
       </w:r>
     </w:p>
     <w:p>
@@ -9073,37 +8807,21 @@
           <w:rtl/>
           <w:lang w:val="en-US"/>
         </w:rPr>
-        <w:t xml:space="preserve">הפונקציה מעדכנת את שדה </w:t>
-      </w:r>
-      <w:proofErr w:type="spellStart"/>
+        <w:t xml:space="preserve">הפונקציה מחזירה את שדה </w:t>
+      </w:r>
       <w:r>
         <w:rPr>
           <w:lang w:val="en-US"/>
         </w:rPr>
         <w:t>prev</w:t>
       </w:r>
-      <w:proofErr w:type="spellEnd"/>
-      <w:r>
-        <w:rPr>
-          <w:rFonts w:hint="cs"/>
-          <w:rtl/>
-          <w:lang w:val="en-US"/>
-        </w:rPr>
-        <w:t xml:space="preserve"> להצביע ל-</w:t>
-      </w:r>
-      <w:r>
-        <w:rPr>
-          <w:lang w:val="en-US"/>
-        </w:rPr>
-        <w:t>x</w:t>
-      </w:r>
-      <w:r>
-        <w:rPr>
-          <w:rFonts w:hint="cs"/>
-          <w:rtl/>
-          <w:lang w:val="en-US"/>
-        </w:rPr>
-        <w:t xml:space="preserve">. </w:t>
+      <w:r>
+        <w:rPr>
+          <w:rFonts w:hint="cs"/>
+          <w:rtl/>
+          <w:lang w:val="en-US"/>
+        </w:rPr>
+        <w:t xml:space="preserve"> של הצומת. </w:t>
       </w:r>
     </w:p>
     <w:p>
@@ -9157,24 +8875,31 @@
           <w:lang w:val="en-US"/>
         </w:rPr>
       </w:pPr>
-      <w:proofErr w:type="spellStart"/>
-      <w:r>
-        <w:rPr>
-          <w:lang w:val="en-US"/>
-        </w:rPr>
-        <w:t>getParent</w:t>
-      </w:r>
-      <w:proofErr w:type="spellEnd"/>
-      <w:r>
-        <w:rPr>
-          <w:lang w:val="en-US"/>
-        </w:rPr>
-        <w:t>()</w:t>
-      </w:r>
-    </w:p>
-    <w:p>
-      <w:pPr>
-        <w:rPr>
+      <w:proofErr w:type="gramStart"/>
+      <w:r>
+        <w:rPr>
+          <w:lang w:val="en-US"/>
+        </w:rPr>
+        <w:t>setPrev(</w:t>
+      </w:r>
+      <w:proofErr w:type="gramEnd"/>
+      <w:r>
+        <w:rPr>
+          <w:lang w:val="en-IL"/>
+        </w:rPr>
+        <w:t>HeapNode x</w:t>
+      </w:r>
+      <w:r>
+        <w:rPr>
+          <w:lang w:val="en-US"/>
+        </w:rPr>
+        <w:t>)</w:t>
+      </w:r>
+    </w:p>
+    <w:p>
+      <w:pPr>
+        <w:rPr>
+          <w:rFonts w:hint="cs"/>
           <w:rtl/>
           <w:lang w:val="en-US"/>
         </w:rPr>
@@ -9203,7 +8928,21 @@
           <w:rtl/>
           <w:lang w:val="en-US"/>
         </w:rPr>
-        <w:t xml:space="preserve">הפונקציה מחזירה את ההורה של הצומת. </w:t>
+        <w:t xml:space="preserve">הפונקציה מגדירה את </w:t>
+      </w:r>
+      <w:r>
+        <w:rPr>
+          <w:lang w:val="en-US"/>
+        </w:rPr>
+        <w:t>x</w:t>
+      </w:r>
+      <w:r>
+        <w:rPr>
+          <w:rFonts w:hint="cs"/>
+          <w:rtl/>
+          <w:lang w:val="en-US"/>
+        </w:rPr>
+        <w:t xml:space="preserve"> להיות האח הקודם של הצומת. </w:t>
       </w:r>
     </w:p>
     <w:p>
@@ -9238,21 +8977,35 @@
           <w:rtl/>
           <w:lang w:val="en-US"/>
         </w:rPr>
-        <w:t xml:space="preserve">הפונקציה מחזירה את שדה </w:t>
-      </w:r>
-      <w:r>
-        <w:rPr>
-          <w:lang w:val="en-US"/>
-        </w:rPr>
-        <w:t>parent</w:t>
-      </w:r>
-      <w:r>
-        <w:rPr>
-          <w:rFonts w:hint="cs"/>
-          <w:rtl/>
-          <w:lang w:val="en-US"/>
-        </w:rPr>
-        <w:t xml:space="preserve"> של הצומת. </w:t>
+        <w:t xml:space="preserve">הפונקציה מעדכנת את שדה </w:t>
+      </w:r>
+      <w:r>
+        <w:rPr>
+          <w:lang w:val="en-US"/>
+        </w:rPr>
+        <w:t>prev</w:t>
+      </w:r>
+      <w:r>
+        <w:rPr>
+          <w:rFonts w:hint="cs"/>
+          <w:rtl/>
+          <w:lang w:val="en-US"/>
+        </w:rPr>
+        <w:t xml:space="preserve"> להצביע ל-</w:t>
+      </w:r>
+      <w:r>
+        <w:rPr>
+          <w:lang w:val="en-US"/>
+        </w:rPr>
+        <w:t>x</w:t>
+      </w:r>
+      <w:r>
+        <w:rPr>
+          <w:rFonts w:hint="cs"/>
+          <w:rtl/>
+          <w:lang w:val="en-US"/>
+        </w:rPr>
+        <w:t xml:space="preserve">. </w:t>
       </w:r>
     </w:p>
     <w:p>
@@ -9306,45 +9059,24 @@
           <w:lang w:val="en-US"/>
         </w:rPr>
       </w:pPr>
-      <w:proofErr w:type="spellStart"/>
-      <w:r>
-        <w:rPr>
-          <w:lang w:val="en-US"/>
-        </w:rPr>
-        <w:t>setParent</w:t>
-      </w:r>
-      <w:proofErr w:type="spellEnd"/>
-      <w:r>
-        <w:rPr>
-          <w:lang w:val="en-US"/>
-        </w:rPr>
-        <w:t>(</w:t>
-      </w:r>
-      <w:proofErr w:type="spellStart"/>
-      <w:r>
-        <w:rPr>
-          <w:lang w:val="en-IL"/>
-        </w:rPr>
-        <w:t>HeapNode</w:t>
-      </w:r>
-      <w:proofErr w:type="spellEnd"/>
-      <w:r>
-        <w:rPr>
-          <w:lang w:val="en-IL"/>
-        </w:rPr>
-        <w:t xml:space="preserve"> </w:t>
-      </w:r>
-      <w:r>
-        <w:rPr>
-          <w:lang w:val="en-US"/>
-        </w:rPr>
-        <w:t>p)</w:t>
-      </w:r>
-    </w:p>
-    <w:p>
-      <w:pPr>
-        <w:rPr>
-          <w:rFonts w:hint="cs"/>
+      <w:proofErr w:type="gramStart"/>
+      <w:r>
+        <w:rPr>
+          <w:lang w:val="en-US"/>
+        </w:rPr>
+        <w:t>getParent(</w:t>
+      </w:r>
+      <w:proofErr w:type="gramEnd"/>
+      <w:r>
+        <w:rPr>
+          <w:lang w:val="en-US"/>
+        </w:rPr>
+        <w:t>)</w:t>
+      </w:r>
+    </w:p>
+    <w:p>
+      <w:pPr>
+        <w:rPr>
           <w:rtl/>
           <w:lang w:val="en-US"/>
         </w:rPr>
@@ -9373,21 +9105,7 @@
           <w:rtl/>
           <w:lang w:val="en-US"/>
         </w:rPr>
-        <w:t xml:space="preserve">הפונקציה מגדירה את ההורה של הצומת להיות </w:t>
-      </w:r>
-      <w:r>
-        <w:rPr>
-          <w:lang w:val="en-US"/>
-        </w:rPr>
-        <w:t>p</w:t>
-      </w:r>
-      <w:r>
-        <w:rPr>
-          <w:rFonts w:hint="cs"/>
-          <w:rtl/>
-          <w:lang w:val="en-US"/>
-        </w:rPr>
-        <w:t xml:space="preserve">. </w:t>
+        <w:t xml:space="preserve">הפונקציה מחזירה את ההורה של הצומת. </w:t>
       </w:r>
     </w:p>
     <w:p>
@@ -9422,7 +9140,7 @@
           <w:rtl/>
           <w:lang w:val="en-US"/>
         </w:rPr>
-        <w:t xml:space="preserve">הפונקציה מעדכנת את המצביע בשדה </w:t>
+        <w:t xml:space="preserve">הפונקציה מחזירה את שדה </w:t>
       </w:r>
       <w:r>
         <w:rPr>
@@ -9436,21 +9154,7 @@
           <w:rtl/>
           <w:lang w:val="en-US"/>
         </w:rPr>
-        <w:t xml:space="preserve"> של הצומת להצביע ל- </w:t>
-      </w:r>
-      <w:r>
-        <w:rPr>
-          <w:lang w:val="en-US"/>
-        </w:rPr>
-        <w:t>p</w:t>
-      </w:r>
-      <w:r>
-        <w:rPr>
-          <w:rFonts w:hint="cs"/>
-          <w:rtl/>
-          <w:lang w:val="en-US"/>
-        </w:rPr>
-        <w:t xml:space="preserve">. </w:t>
+        <w:t xml:space="preserve"> של הצומת. </w:t>
       </w:r>
     </w:p>
     <w:p>
@@ -9504,24 +9208,31 @@
           <w:lang w:val="en-US"/>
         </w:rPr>
       </w:pPr>
-      <w:proofErr w:type="spellStart"/>
-      <w:r>
-        <w:rPr>
-          <w:lang w:val="en-US"/>
-        </w:rPr>
-        <w:t>getIsRoot</w:t>
-      </w:r>
-      <w:proofErr w:type="spellEnd"/>
-      <w:r>
-        <w:rPr>
-          <w:lang w:val="en-US"/>
-        </w:rPr>
-        <w:t>()</w:t>
-      </w:r>
-    </w:p>
-    <w:p>
-      <w:pPr>
-        <w:rPr>
+      <w:proofErr w:type="gramStart"/>
+      <w:r>
+        <w:rPr>
+          <w:lang w:val="en-US"/>
+        </w:rPr>
+        <w:t>setParent(</w:t>
+      </w:r>
+      <w:proofErr w:type="gramEnd"/>
+      <w:r>
+        <w:rPr>
+          <w:lang w:val="en-IL"/>
+        </w:rPr>
+        <w:t xml:space="preserve">HeapNode </w:t>
+      </w:r>
+      <w:r>
+        <w:rPr>
+          <w:lang w:val="en-US"/>
+        </w:rPr>
+        <w:t>p)</w:t>
+      </w:r>
+    </w:p>
+    <w:p>
+      <w:pPr>
+        <w:rPr>
+          <w:rFonts w:hint="cs"/>
           <w:rtl/>
           <w:lang w:val="en-US"/>
         </w:rPr>
@@ -9550,7 +9261,21 @@
           <w:rtl/>
           <w:lang w:val="en-US"/>
         </w:rPr>
-        <w:t xml:space="preserve">הפונקציה מחזירה האם הצומת היא שורש או לא. </w:t>
+        <w:t xml:space="preserve">הפונקציה מגדירה את ההורה של הצומת להיות </w:t>
+      </w:r>
+      <w:r>
+        <w:rPr>
+          <w:lang w:val="en-US"/>
+        </w:rPr>
+        <w:t>p</w:t>
+      </w:r>
+      <w:r>
+        <w:rPr>
+          <w:rFonts w:hint="cs"/>
+          <w:rtl/>
+          <w:lang w:val="en-US"/>
+        </w:rPr>
+        <w:t xml:space="preserve">. </w:t>
       </w:r>
     </w:p>
     <w:p>
@@ -9585,23 +9310,35 @@
           <w:rtl/>
           <w:lang w:val="en-US"/>
         </w:rPr>
-        <w:t xml:space="preserve">הפונקציה מחזירה את שדה </w:t>
-      </w:r>
-      <w:proofErr w:type="spellStart"/>
-      <w:r>
-        <w:rPr>
-          <w:lang w:val="en-US"/>
-        </w:rPr>
-        <w:t>isRoot</w:t>
-      </w:r>
-      <w:proofErr w:type="spellEnd"/>
-      <w:r>
-        <w:rPr>
-          <w:rFonts w:hint="cs"/>
-          <w:rtl/>
-          <w:lang w:val="en-US"/>
-        </w:rPr>
-        <w:t xml:space="preserve"> של הצומת. </w:t>
+        <w:t xml:space="preserve">הפונקציה מעדכנת את המצביע בשדה </w:t>
+      </w:r>
+      <w:r>
+        <w:rPr>
+          <w:lang w:val="en-US"/>
+        </w:rPr>
+        <w:t>parent</w:t>
+      </w:r>
+      <w:r>
+        <w:rPr>
+          <w:rFonts w:hint="cs"/>
+          <w:rtl/>
+          <w:lang w:val="en-US"/>
+        </w:rPr>
+        <w:t xml:space="preserve"> של הצומת להצביע ל- </w:t>
+      </w:r>
+      <w:r>
+        <w:rPr>
+          <w:lang w:val="en-US"/>
+        </w:rPr>
+        <w:t>p</w:t>
+      </w:r>
+      <w:r>
+        <w:rPr>
+          <w:rFonts w:hint="cs"/>
+          <w:rtl/>
+          <w:lang w:val="en-US"/>
+        </w:rPr>
+        <w:t xml:space="preserve">. </w:t>
       </w:r>
     </w:p>
     <w:p>
@@ -9620,6 +9357,7 @@
           <w:rtl/>
           <w:lang w:val="en-US"/>
         </w:rPr>
+        <w:lastRenderedPageBreak/>
         <w:t>סיבוכיות</w:t>
       </w:r>
       <w:r>
@@ -9655,40 +9393,24 @@
           <w:lang w:val="en-US"/>
         </w:rPr>
       </w:pPr>
-      <w:proofErr w:type="spellStart"/>
-      <w:r>
-        <w:rPr>
-          <w:lang w:val="en-US"/>
-        </w:rPr>
-        <w:lastRenderedPageBreak/>
-        <w:t>setIsRoot</w:t>
-      </w:r>
-      <w:proofErr w:type="spellEnd"/>
-      <w:r>
-        <w:rPr>
-          <w:lang w:val="en-US"/>
-        </w:rPr>
-        <w:t>(</w:t>
-      </w:r>
-      <w:proofErr w:type="spellStart"/>
-      <w:r>
-        <w:rPr>
-          <w:lang w:val="en-US"/>
-        </w:rPr>
-        <w:t>boolean</w:t>
-      </w:r>
-      <w:proofErr w:type="spellEnd"/>
-      <w:r>
-        <w:rPr>
-          <w:lang w:val="en-US"/>
-        </w:rPr>
-        <w:t xml:space="preserve"> b)</w:t>
-      </w:r>
-    </w:p>
-    <w:p>
-      <w:pPr>
-        <w:rPr>
-          <w:rFonts w:hint="cs"/>
+      <w:proofErr w:type="gramStart"/>
+      <w:r>
+        <w:rPr>
+          <w:lang w:val="en-US"/>
+        </w:rPr>
+        <w:t>getIsRoot(</w:t>
+      </w:r>
+      <w:proofErr w:type="gramEnd"/>
+      <w:r>
+        <w:rPr>
+          <w:lang w:val="en-US"/>
+        </w:rPr>
+        <w:t>)</w:t>
+      </w:r>
+    </w:p>
+    <w:p>
+      <w:pPr>
+        <w:rPr>
           <w:rtl/>
           <w:lang w:val="en-US"/>
         </w:rPr>
@@ -9717,21 +9439,7 @@
           <w:rtl/>
           <w:lang w:val="en-US"/>
         </w:rPr>
-        <w:t xml:space="preserve">הפונקציה מגדירה את הצומת כשורש או שלא לפי </w:t>
-      </w:r>
-      <w:r>
-        <w:rPr>
-          <w:lang w:val="en-US"/>
-        </w:rPr>
-        <w:t>b</w:t>
-      </w:r>
-      <w:r>
-        <w:rPr>
-          <w:rFonts w:hint="cs"/>
-          <w:rtl/>
-          <w:lang w:val="en-US"/>
-        </w:rPr>
-        <w:t xml:space="preserve">. </w:t>
+        <w:t xml:space="preserve">הפונקציה מחזירה האם הצומת היא שורש או לא. </w:t>
       </w:r>
     </w:p>
     <w:p>
@@ -9766,16 +9474,178 @@
           <w:rtl/>
           <w:lang w:val="en-US"/>
         </w:rPr>
+        <w:t xml:space="preserve">הפונקציה מחזירה את שדה </w:t>
+      </w:r>
+      <w:r>
+        <w:rPr>
+          <w:lang w:val="en-US"/>
+        </w:rPr>
+        <w:t>isRoot</w:t>
+      </w:r>
+      <w:r>
+        <w:rPr>
+          <w:rFonts w:hint="cs"/>
+          <w:rtl/>
+          <w:lang w:val="en-US"/>
+        </w:rPr>
+        <w:t xml:space="preserve"> של הצומת. </w:t>
+      </w:r>
+    </w:p>
+    <w:p>
+      <w:pPr>
+        <w:rPr>
+          <w:rFonts w:hint="cs"/>
+          <w:rtl/>
+          <w:lang w:val="en-US"/>
+        </w:rPr>
+      </w:pPr>
+      <w:r>
+        <w:rPr>
+          <w:rFonts w:hint="cs"/>
+          <w:b/>
+          <w:bCs/>
+          <w:rtl/>
+          <w:lang w:val="en-US"/>
+        </w:rPr>
+        <w:t>סיבוכיות</w:t>
+      </w:r>
+      <w:r>
+        <w:rPr>
+          <w:rFonts w:hint="cs"/>
+          <w:rtl/>
+          <w:lang w:val="en-US"/>
+        </w:rPr>
+        <w:t xml:space="preserve">- </w:t>
+      </w:r>
+      <m:oMath>
+        <m:r>
+          <w:rPr>
+            <w:rFonts w:ascii="Cambria Math" w:hAnsi="Cambria Math"/>
+            <w:lang w:val="en-US"/>
+          </w:rPr>
+          <m:t>O(1)</m:t>
+        </m:r>
+      </m:oMath>
+    </w:p>
+    <w:p>
+      <w:pPr>
+        <w:rPr>
+          <w:lang w:val="en-US"/>
+        </w:rPr>
+      </w:pPr>
+    </w:p>
+    <w:p>
+      <w:pPr>
+        <w:pStyle w:val="3"/>
+        <w:rPr>
+          <w:rtl/>
+          <w:lang w:val="en-US"/>
+        </w:rPr>
+      </w:pPr>
+      <w:proofErr w:type="gramStart"/>
+      <w:r>
+        <w:rPr>
+          <w:lang w:val="en-US"/>
+        </w:rPr>
+        <w:t>setIsRoot(</w:t>
+      </w:r>
+      <w:proofErr w:type="gramEnd"/>
+      <w:r>
+        <w:rPr>
+          <w:lang w:val="en-US"/>
+        </w:rPr>
+        <w:t>boolean b)</w:t>
+      </w:r>
+    </w:p>
+    <w:p>
+      <w:pPr>
+        <w:rPr>
+          <w:rFonts w:hint="cs"/>
+          <w:rtl/>
+          <w:lang w:val="en-US"/>
+        </w:rPr>
+      </w:pPr>
+      <w:r>
+        <w:rPr>
+          <w:rFonts w:hint="cs"/>
+          <w:b/>
+          <w:bCs/>
+          <w:rtl/>
+          <w:lang w:val="en-US"/>
+        </w:rPr>
+        <w:t>תיאור</w:t>
+      </w:r>
+      <w:r>
+        <w:rPr>
+          <w:rFonts w:hint="cs"/>
+          <w:rtl/>
+          <w:lang w:val="en-US"/>
+        </w:rPr>
+        <w:t xml:space="preserve">- </w:t>
+      </w:r>
+      <w:r>
+        <w:rPr>
+          <w:rFonts w:hint="cs"/>
+          <w:rtl/>
+          <w:lang w:val="en-US"/>
+        </w:rPr>
+        <w:t xml:space="preserve">הפונקציה מגדירה את הצומת כשורש או שלא לפי </w:t>
+      </w:r>
+      <w:r>
+        <w:rPr>
+          <w:lang w:val="en-US"/>
+        </w:rPr>
+        <w:t>b</w:t>
+      </w:r>
+      <w:r>
+        <w:rPr>
+          <w:rFonts w:hint="cs"/>
+          <w:rtl/>
+          <w:lang w:val="en-US"/>
+        </w:rPr>
+        <w:t xml:space="preserve">. </w:t>
+      </w:r>
+    </w:p>
+    <w:p>
+      <w:pPr>
+        <w:rPr>
+          <w:rFonts w:hint="cs"/>
+          <w:rtl/>
+          <w:lang w:val="en-US"/>
+        </w:rPr>
+      </w:pPr>
+      <w:r>
+        <w:rPr>
+          <w:rFonts w:hint="cs"/>
+          <w:b/>
+          <w:bCs/>
+          <w:rtl/>
+          <w:lang w:val="en-US"/>
+        </w:rPr>
+        <w:t>מימוש</w:t>
+      </w:r>
+      <w:r>
+        <w:rPr>
+          <w:rFonts w:hint="cs"/>
+          <w:rtl/>
+          <w:lang w:val="en-US"/>
+        </w:rPr>
+        <w:t xml:space="preserve">- </w:t>
+      </w:r>
+      <w:r>
+        <w:rPr>
+          <w:rFonts w:hint="cs"/>
+          <w:rtl/>
+          <w:lang w:val="en-US"/>
+        </w:rPr>
         <w:t xml:space="preserve">הפונקציה מעדכנת את שדה </w:t>
       </w:r>
-      <w:proofErr w:type="spellStart"/>
       <w:r>
         <w:rPr>
           <w:lang w:val="en-US"/>
         </w:rPr>
         <w:t>isRoot</w:t>
       </w:r>
-      <w:proofErr w:type="spellEnd"/>
       <w:r>
         <w:rPr>
           <w:rFonts w:hint="cs"/>

</xml_diff>

<commit_message>
updated consolidate, findMin, meld, size, delete, decreaseKey
</commit_message>
<xml_diff>
--- a/FibonacciHeap_barsegev_barpakula.docx
+++ b/FibonacciHeap_barsegev_barpakula.docx
@@ -11,13 +11,23 @@
           <w:lang w:val="en-US"/>
         </w:rPr>
       </w:pPr>
-      <w:r>
-        <w:rPr>
-          <w:rFonts w:hint="cs"/>
-          <w:rtl/>
-          <w:lang w:val="en-US"/>
-        </w:rPr>
-        <w:t>מבנ"ת- תרגיל מעשי 2.0</w:t>
+      <w:proofErr w:type="spellStart"/>
+      <w:r>
+        <w:rPr>
+          <w:rFonts w:hint="cs"/>
+          <w:rtl/>
+          <w:lang w:val="en-US"/>
+        </w:rPr>
+        <w:t>מבנ"ת</w:t>
+      </w:r>
+      <w:proofErr w:type="spellEnd"/>
+      <w:r>
+        <w:rPr>
+          <w:rFonts w:hint="cs"/>
+          <w:rtl/>
+          <w:lang w:val="en-US"/>
+        </w:rPr>
+        <w:t>- תרגיל מעשי 2.0</w:t>
       </w:r>
     </w:p>
     <w:p>
@@ -67,12 +77,14 @@
         </w:rPr>
         <w:t xml:space="preserve">מחלקת </w:t>
       </w:r>
+      <w:proofErr w:type="spellStart"/>
       <w:r>
         <w:rPr>
           <w:lang w:val="en-IL"/>
         </w:rPr>
         <w:t>FibonacciHeap</w:t>
       </w:r>
+      <w:proofErr w:type="spellEnd"/>
     </w:p>
     <w:p>
       <w:pPr>
@@ -222,12 +234,14 @@
           <w:lang w:val="en-US"/>
         </w:rPr>
       </w:pPr>
+      <w:proofErr w:type="spellStart"/>
       <w:r>
         <w:rPr>
           <w:lang w:val="en-US"/>
         </w:rPr>
         <w:t>treeCount</w:t>
       </w:r>
+      <w:proofErr w:type="spellEnd"/>
       <w:r>
         <w:rPr>
           <w:rFonts w:hint="cs"/>
@@ -263,12 +277,14 @@
           <w:lang w:val="en-US"/>
         </w:rPr>
       </w:pPr>
+      <w:proofErr w:type="spellStart"/>
       <w:r>
         <w:rPr>
           <w:lang w:val="en-US"/>
         </w:rPr>
         <w:t>markedCount</w:t>
       </w:r>
+      <w:proofErr w:type="spellEnd"/>
       <w:r>
         <w:rPr>
           <w:rFonts w:hint="cs"/>
@@ -289,20 +305,32 @@
           <w:lang w:val="en-US"/>
         </w:rPr>
       </w:pPr>
+      <w:proofErr w:type="spellStart"/>
       <w:r>
         <w:rPr>
           <w:lang w:val="en-US"/>
         </w:rPr>
         <w:t>linkedCount</w:t>
       </w:r>
-      <w:r>
-        <w:rPr>
-          <w:rFonts w:hint="cs"/>
-          <w:rtl/>
-          <w:lang w:val="en-US"/>
-        </w:rPr>
-        <w:t>- שומר את כמות פעולות החיבור שבוצעו מתחילת ריצת התכנית</w:t>
-      </w:r>
+      <w:proofErr w:type="spellEnd"/>
+      <w:r>
+        <w:rPr>
+          <w:rFonts w:hint="cs"/>
+          <w:rtl/>
+          <w:lang w:val="en-US"/>
+        </w:rPr>
+        <w:t xml:space="preserve">- שומר את כמות פעולות החיבור שבוצעו מתחילת ריצת </w:t>
+      </w:r>
+      <w:proofErr w:type="spellStart"/>
+      <w:r>
+        <w:rPr>
+          <w:rFonts w:hint="cs"/>
+          <w:rtl/>
+          <w:lang w:val="en-US"/>
+        </w:rPr>
+        <w:t>התכנית</w:t>
+      </w:r>
+      <w:proofErr w:type="spellEnd"/>
     </w:p>
     <w:p>
       <w:pPr>
@@ -317,20 +345,32 @@
           <w:lang w:val="en-US"/>
         </w:rPr>
       </w:pPr>
+      <w:proofErr w:type="spellStart"/>
       <w:r>
         <w:rPr>
           <w:lang w:val="en-US"/>
         </w:rPr>
         <w:t>cutsCount</w:t>
       </w:r>
-      <w:r>
-        <w:rPr>
-          <w:rFonts w:hint="cs"/>
-          <w:rtl/>
-          <w:lang w:val="en-US"/>
-        </w:rPr>
-        <w:t>- שומר את כמות פעולות החיתוך שבוצעו מתחילת ריצת התכנית</w:t>
-      </w:r>
+      <w:proofErr w:type="spellEnd"/>
+      <w:r>
+        <w:rPr>
+          <w:rFonts w:hint="cs"/>
+          <w:rtl/>
+          <w:lang w:val="en-US"/>
+        </w:rPr>
+        <w:t xml:space="preserve">- שומר את כמות פעולות החיתוך שבוצעו מתחילת ריצת </w:t>
+      </w:r>
+      <w:proofErr w:type="spellStart"/>
+      <w:r>
+        <w:rPr>
+          <w:rFonts w:hint="cs"/>
+          <w:rtl/>
+          <w:lang w:val="en-US"/>
+        </w:rPr>
+        <w:t>התכנית</w:t>
+      </w:r>
+      <w:proofErr w:type="spellEnd"/>
     </w:p>
     <w:p>
       <w:pPr>
@@ -339,12 +379,20 @@
           <w:lang w:val="en-IL"/>
         </w:rPr>
       </w:pPr>
+      <w:proofErr w:type="spellStart"/>
       <w:proofErr w:type="gramStart"/>
       <w:r>
         <w:rPr>
           <w:lang w:val="en-IL"/>
         </w:rPr>
-        <w:t>isEmpty(</w:t>
+        <w:t>isEmpty</w:t>
+      </w:r>
+      <w:proofErr w:type="spellEnd"/>
+      <w:r>
+        <w:rPr>
+          <w:lang w:val="en-IL"/>
+        </w:rPr>
+        <w:t>(</w:t>
       </w:r>
       <w:proofErr w:type="gramEnd"/>
       <w:r>
@@ -556,7 +604,21 @@
         <w:rPr>
           <w:lang w:val="en-IL"/>
         </w:rPr>
-        <w:t>int i)</w:t>
+        <w:t xml:space="preserve">int </w:t>
+      </w:r>
+      <w:proofErr w:type="spellStart"/>
+      <w:r>
+        <w:rPr>
+          <w:lang w:val="en-IL"/>
+        </w:rPr>
+        <w:t>i</w:t>
+      </w:r>
+      <w:proofErr w:type="spellEnd"/>
+      <w:r>
+        <w:rPr>
+          <w:lang w:val="en-IL"/>
+        </w:rPr>
+        <w:t>)</w:t>
       </w:r>
     </w:p>
     <w:p>
@@ -596,7 +658,21 @@
         <w:rPr>
           <w:lang w:val="en-IL"/>
         </w:rPr>
-        <w:t xml:space="preserve"> HeapNode </w:t>
+        <w:t xml:space="preserve"> </w:t>
+      </w:r>
+      <w:proofErr w:type="spellStart"/>
+      <w:r>
+        <w:rPr>
+          <w:lang w:val="en-IL"/>
+        </w:rPr>
+        <w:t>HeapNode</w:t>
+      </w:r>
+      <w:proofErr w:type="spellEnd"/>
+      <w:r>
+        <w:rPr>
+          <w:lang w:val="en-IL"/>
+        </w:rPr>
+        <w:t xml:space="preserve"> </w:t>
       </w:r>
       <w:r>
         <w:rPr>
@@ -644,7 +720,23 @@
           <w:rtl/>
           <w:lang w:val="en-US"/>
         </w:rPr>
-        <w:t>אותו לערימה. פעולה זו מחזירה את הצומת שנוצר שמכיל את המפתח</w:t>
+        <w:t xml:space="preserve">אותו </w:t>
+      </w:r>
+      <w:proofErr w:type="spellStart"/>
+      <w:r>
+        <w:rPr>
+          <w:rtl/>
+          <w:lang w:val="en-US"/>
+        </w:rPr>
+        <w:t>לערימה</w:t>
+      </w:r>
+      <w:proofErr w:type="spellEnd"/>
+      <w:r>
+        <w:rPr>
+          <w:rtl/>
+          <w:lang w:val="en-US"/>
+        </w:rPr>
+        <w:t>. פעולה זו מחזירה את הצומת שנוצר שמכיל את המפתח</w:t>
       </w:r>
       <w:r>
         <w:rPr>
@@ -729,12 +821,14 @@
         </w:rPr>
         <w:t xml:space="preserve">צומת מסוג  </w:t>
       </w:r>
+      <w:proofErr w:type="spellStart"/>
       <w:r>
         <w:rPr>
           <w:lang w:val="en-US"/>
         </w:rPr>
         <w:t>HeapNode</w:t>
       </w:r>
+      <w:proofErr w:type="spellEnd"/>
       <w:r>
         <w:rPr>
           <w:rFonts w:hint="cs"/>
@@ -821,12 +915,14 @@
         </w:rPr>
         <w:t xml:space="preserve">מעדכנת את שדה </w:t>
       </w:r>
+      <w:proofErr w:type="spellStart"/>
       <w:r>
         <w:rPr>
           <w:lang w:val="en-US"/>
         </w:rPr>
         <w:t>isSource</w:t>
       </w:r>
+      <w:proofErr w:type="spellEnd"/>
       <w:r>
         <w:rPr>
           <w:rFonts w:hint="cs"/>
@@ -940,19 +1036,39 @@
         </w:rPr>
         <w:t xml:space="preserve">משווה בין </w:t>
       </w:r>
+      <w:proofErr w:type="spellStart"/>
       <w:r>
         <w:rPr>
           <w:lang w:val="en-US"/>
         </w:rPr>
         <w:t>i</w:t>
       </w:r>
-      <w:r>
-        <w:rPr>
-          <w:rFonts w:hint="cs"/>
-          <w:rtl/>
-          <w:lang w:val="en-US"/>
-        </w:rPr>
-        <w:t xml:space="preserve"> לבין המפתח ששמור בשדה האיבר המינמלי ומעדכנת את מצביע המינימום לאיבר החדש במידה והוא קטן מהנוכחי.</w:t>
+      <w:proofErr w:type="spellEnd"/>
+      <w:r>
+        <w:rPr>
+          <w:rFonts w:hint="cs"/>
+          <w:rtl/>
+          <w:lang w:val="en-US"/>
+        </w:rPr>
+        <w:t xml:space="preserve"> לבין המפתח ששמור בשדה האיבר </w:t>
+      </w:r>
+      <w:proofErr w:type="spellStart"/>
+      <w:r>
+        <w:rPr>
+          <w:rFonts w:hint="cs"/>
+          <w:rtl/>
+          <w:lang w:val="en-US"/>
+        </w:rPr>
+        <w:t>המינמלי</w:t>
+      </w:r>
+      <w:proofErr w:type="spellEnd"/>
+      <w:r>
+        <w:rPr>
+          <w:rFonts w:hint="cs"/>
+          <w:rtl/>
+          <w:lang w:val="en-US"/>
+        </w:rPr>
+        <w:t xml:space="preserve"> ומעדכנת את מצביע המינימום לאיבר החדש במידה והוא קטן מהנוכחי.</w:t>
       </w:r>
     </w:p>
     <w:p>
@@ -1052,12 +1168,20 @@
           <w:lang w:val="en-IL"/>
         </w:rPr>
       </w:pPr>
+      <w:proofErr w:type="spellStart"/>
       <w:proofErr w:type="gramStart"/>
       <w:r>
         <w:rPr>
           <w:lang w:val="en-IL"/>
         </w:rPr>
-        <w:t>deleteMin(</w:t>
+        <w:t>deleteMin</w:t>
+      </w:r>
+      <w:proofErr w:type="spellEnd"/>
+      <w:r>
+        <w:rPr>
+          <w:lang w:val="en-IL"/>
+        </w:rPr>
+        <w:t>(</w:t>
       </w:r>
       <w:proofErr w:type="gramEnd"/>
       <w:r>
@@ -1097,7 +1221,23 @@
           <w:rtl/>
           <w:lang w:val="en-US"/>
         </w:rPr>
-        <w:t xml:space="preserve">מחיקת הצומת שהמפתח שלו מינימלי מבין המפתחות שבערימה </w:t>
+        <w:t xml:space="preserve">מחיקת הצומת שהמפתח שלו מינימלי מבין המפתחות </w:t>
+      </w:r>
+      <w:proofErr w:type="spellStart"/>
+      <w:r>
+        <w:rPr>
+          <w:rtl/>
+          <w:lang w:val="en-US"/>
+        </w:rPr>
+        <w:t>שבערימה</w:t>
+      </w:r>
+      <w:proofErr w:type="spellEnd"/>
+      <w:r>
+        <w:rPr>
+          <w:rtl/>
+          <w:lang w:val="en-US"/>
+        </w:rPr>
+        <w:t xml:space="preserve"> </w:t>
       </w:r>
       <w:r>
         <w:rPr>
@@ -1274,12 +1414,14 @@
         </w:rPr>
         <w:t xml:space="preserve"> ומעדכנת את </w:t>
       </w:r>
+      <w:proofErr w:type="spellStart"/>
       <w:r>
         <w:rPr>
           <w:lang w:val="en-US"/>
         </w:rPr>
         <w:t>isRoot</w:t>
       </w:r>
+      <w:proofErr w:type="spellEnd"/>
       <w:r>
         <w:rPr>
           <w:rFonts w:hint="cs"/>
@@ -1360,13 +1502,7 @@
           <w:rtl/>
           <w:lang w:val="en-IL"/>
         </w:rPr>
-        <w:t xml:space="preserve">קוראת ל- </w:t>
-      </w:r>
-      <w:r>
-        <w:rPr>
-          <w:lang w:val="en-US"/>
-        </w:rPr>
-        <w:t>consolidate()</w:t>
+        <w:t xml:space="preserve">מעדכנת את מצביעי הראש והזנב במידה וצומת המינימום הייתה הראש או הזנב של הרשימה המקושרת. </w:t>
       </w:r>
     </w:p>
     <w:p>
@@ -1377,42 +1513,22 @@
           <w:numId w:val="13"/>
         </w:numPr>
         <w:rPr>
-          <w:lang w:val="en-US"/>
-        </w:rPr>
-      </w:pPr>
-      <w:r>
-        <w:rPr>
-          <w:rFonts w:hint="cs"/>
-          <w:b/>
-          <w:bCs/>
-          <w:rtl/>
-          <w:lang w:val="en-US"/>
-        </w:rPr>
-        <w:t xml:space="preserve">עדכון גודל הערמה- </w:t>
-      </w:r>
-      <w:r>
-        <w:rPr>
-          <w:rFonts w:hint="cs"/>
-          <w:rtl/>
-          <w:lang w:val="en-US"/>
-        </w:rPr>
-        <w:t>מעדכנת את גודל הערמה ב</w:t>
-      </w:r>
-      <w:r>
-        <w:rPr>
-          <w:rFonts w:hint="cs"/>
-          <w:rtl/>
-          <w:lang w:val="en-US"/>
-        </w:rPr>
-        <w:t>מינוס</w:t>
-      </w:r>
-      <w:r>
-        <w:rPr>
-          <w:rFonts w:hint="cs"/>
-          <w:rtl/>
-          <w:lang w:val="en-US"/>
-        </w:rPr>
-        <w:t xml:space="preserve"> 1</w:t>
+          <w:lang w:val="en-IL"/>
+        </w:rPr>
+      </w:pPr>
+      <w:r>
+        <w:rPr>
+          <w:rFonts w:hint="cs"/>
+          <w:rtl/>
+          <w:lang w:val="en-IL"/>
+        </w:rPr>
+        <w:t xml:space="preserve">קוראת ל- </w:t>
+      </w:r>
+      <w:r>
+        <w:rPr>
+          <w:lang w:val="en-US"/>
+        </w:rPr>
+        <w:t>consolidate()</w:t>
       </w:r>
     </w:p>
     <w:p>
@@ -1423,24 +1539,42 @@
           <w:numId w:val="13"/>
         </w:numPr>
         <w:rPr>
-          <w:lang w:val="en-IL"/>
-        </w:rPr>
-      </w:pPr>
-      <w:r>
-        <w:rPr>
-          <w:rFonts w:hint="cs"/>
-          <w:rtl/>
-          <w:lang w:val="en-IL"/>
-        </w:rPr>
-        <w:t>מאפסת את כמות העצים בע</w:t>
-      </w:r>
-      <w:r>
-        <w:rPr>
-          <w:rFonts w:hint="cs"/>
-          <w:rtl/>
-          <w:lang w:val="en-IL"/>
-        </w:rPr>
-        <w:t>רמה.</w:t>
+          <w:lang w:val="en-US"/>
+        </w:rPr>
+      </w:pPr>
+      <w:r>
+        <w:rPr>
+          <w:rFonts w:hint="cs"/>
+          <w:b/>
+          <w:bCs/>
+          <w:rtl/>
+          <w:lang w:val="en-US"/>
+        </w:rPr>
+        <w:t xml:space="preserve">עדכון גודל הערמה- </w:t>
+      </w:r>
+      <w:r>
+        <w:rPr>
+          <w:rFonts w:hint="cs"/>
+          <w:rtl/>
+          <w:lang w:val="en-US"/>
+        </w:rPr>
+        <w:t>מעדכנת את גודל הערמה ב</w:t>
+      </w:r>
+      <w:r>
+        <w:rPr>
+          <w:rFonts w:hint="cs"/>
+          <w:rtl/>
+          <w:lang w:val="en-US"/>
+        </w:rPr>
+        <w:t>מינוס</w:t>
+      </w:r>
+      <w:r>
+        <w:rPr>
+          <w:rFonts w:hint="cs"/>
+          <w:rtl/>
+          <w:lang w:val="en-US"/>
+        </w:rPr>
+        <w:t xml:space="preserve"> 1</w:t>
       </w:r>
     </w:p>
     <w:p>
@@ -1458,6 +1592,70 @@
         <w:rPr>
           <w:rFonts w:hint="cs"/>
           <w:rtl/>
+          <w:lang w:val="en-IL"/>
+        </w:rPr>
+        <w:t>מאפסת את כמות העצים בע</w:t>
+      </w:r>
+      <w:r>
+        <w:rPr>
+          <w:rFonts w:hint="cs"/>
+          <w:rtl/>
+          <w:lang w:val="en-IL"/>
+        </w:rPr>
+        <w:t>רמה.</w:t>
+      </w:r>
+    </w:p>
+    <w:p>
+      <w:pPr>
+        <w:pStyle w:val="a6"/>
+        <w:numPr>
+          <w:ilvl w:val="0"/>
+          <w:numId w:val="13"/>
+        </w:numPr>
+        <w:rPr>
+          <w:lang w:val="en-IL"/>
+        </w:rPr>
+      </w:pPr>
+      <w:r>
+        <w:rPr>
+          <w:rFonts w:hint="cs"/>
+          <w:rtl/>
+          <w:lang w:val="en-IL"/>
+        </w:rPr>
+        <w:t>יוצרת מצביע למינימום הנוכחי</w:t>
+      </w:r>
+    </w:p>
+    <w:p>
+      <w:pPr>
+        <w:pStyle w:val="a6"/>
+        <w:numPr>
+          <w:ilvl w:val="0"/>
+          <w:numId w:val="13"/>
+        </w:numPr>
+        <w:rPr>
+          <w:lang w:val="en-IL"/>
+        </w:rPr>
+      </w:pPr>
+      <w:r>
+        <w:rPr>
+          <w:rFonts w:hint="cs"/>
+          <w:rtl/>
+          <w:lang w:val="en-IL"/>
+        </w:rPr>
+        <w:t>יוצרת מצביע לראש</w:t>
+      </w:r>
+      <w:r>
+        <w:rPr>
+          <w:rFonts w:hint="cs"/>
+          <w:rtl/>
+          <w:lang w:val="en-IL"/>
+        </w:rPr>
+        <w:t xml:space="preserve"> ו</w:t>
+      </w:r>
+      <w:r>
+        <w:rPr>
+          <w:rFonts w:hint="cs"/>
+          <w:rtl/>
           <w:lang w:val="en-US"/>
         </w:rPr>
         <w:t xml:space="preserve">עוברת על שורשי העצים </w:t>
@@ -1485,10 +1683,62 @@
       <w:r>
         <w:rPr>
           <w:rFonts w:hint="cs"/>
-          <w:rtl/>
-          <w:lang w:val="en-US"/>
-        </w:rPr>
-        <w:t>מחפשת את האיבר המינימלי ומעדכנת את מצביע המינימום להצביע אליו</w:t>
+          <w:b/>
+          <w:bCs/>
+          <w:rtl/>
+          <w:lang w:val="en-IL"/>
+        </w:rPr>
+        <w:t xml:space="preserve">עדכון </w:t>
+      </w:r>
+      <w:r>
+        <w:rPr>
+          <w:rFonts w:hint="cs"/>
+          <w:b/>
+          <w:bCs/>
+          <w:rtl/>
+          <w:lang w:val="en-IL"/>
+        </w:rPr>
+        <w:t>מינימום</w:t>
+      </w:r>
+      <w:r>
+        <w:rPr>
+          <w:rFonts w:hint="cs"/>
+          <w:rtl/>
+          <w:lang w:val="en-IL"/>
+        </w:rPr>
+        <w:t xml:space="preserve">- </w:t>
+      </w:r>
+      <w:r>
+        <w:rPr>
+          <w:rFonts w:hint="cs"/>
+          <w:rtl/>
+          <w:lang w:val="en-US"/>
+        </w:rPr>
+        <w:t>משווה</w:t>
+      </w:r>
+      <w:r>
+        <w:rPr>
+          <w:rFonts w:hint="cs"/>
+          <w:rtl/>
+          <w:lang w:val="en-US"/>
+        </w:rPr>
+        <w:t xml:space="preserve"> את המפתח</w:t>
+      </w:r>
+      <w:r>
+        <w:rPr>
+          <w:rFonts w:hint="cs"/>
+          <w:rtl/>
+          <w:lang w:val="en-US"/>
+        </w:rPr>
+        <w:t xml:space="preserve"> </w:t>
+      </w:r>
+      <w:r>
+        <w:rPr>
+          <w:rFonts w:hint="cs"/>
+          <w:rtl/>
+          <w:lang w:val="en-US"/>
+        </w:rPr>
+        <w:t xml:space="preserve">במצביע המינימום הנוכחי למפתח הצומת הנוכחי ואם הוא גדול יותר מעדכנת את מצביע המינימום הנוכחי להצביע לצומת הנוכחית. </w:t>
       </w:r>
     </w:p>
     <w:p>
@@ -1533,7 +1783,7 @@
       <w:pPr>
         <w:pStyle w:val="a6"/>
         <w:numPr>
-          <w:ilvl w:val="1"/>
+          <w:ilvl w:val="0"/>
           <w:numId w:val="13"/>
         </w:numPr>
         <w:rPr>
@@ -1543,36 +1793,10 @@
       <w:r>
         <w:rPr>
           <w:rFonts w:hint="cs"/>
-          <w:b/>
-          <w:bCs/>
-          <w:rtl/>
-          <w:lang w:val="en-US"/>
-        </w:rPr>
-        <w:t xml:space="preserve">עדכון מינימום- </w:t>
-      </w:r>
-      <w:r>
-        <w:rPr>
-          <w:rFonts w:hint="cs"/>
-          <w:rtl/>
-          <w:lang w:val="en-US"/>
-        </w:rPr>
-        <w:t>מתחילה מערך נוכחי ששווה ל-0</w:t>
-      </w:r>
-      <w:r>
-        <w:rPr>
-          <w:rFonts w:hint="cs"/>
-          <w:rtl/>
-          <w:lang w:val="en-US"/>
-        </w:rPr>
-        <w:t>.</w:t>
-      </w:r>
-      <w:r>
-        <w:rPr>
-          <w:rFonts w:hint="cs"/>
-          <w:rtl/>
-          <w:lang w:val="en-US"/>
-        </w:rPr>
-        <w:t xml:space="preserve"> מעדכנת את המשתנה בכל פעם שהמפתח הנוכחי קטן יותר מהמפתח בצומת זו. </w:t>
+          <w:rtl/>
+          <w:lang w:val="en-US"/>
+        </w:rPr>
+        <w:t xml:space="preserve">מעדכנת את מצביע המינימום להצביע למינימום הנוכחי. </w:t>
       </w:r>
     </w:p>
     <w:p>
@@ -1787,7 +2011,32 @@
           <w:rtl/>
           <w:lang w:val="en-US"/>
         </w:rPr>
-        <w:t>. כל עוד קיים שורש:</w:t>
+        <w:t xml:space="preserve">. כל עוד </w:t>
+      </w:r>
+      <w:r>
+        <w:rPr>
+          <w:rFonts w:hint="cs"/>
+          <w:i/>
+          <w:rtl/>
+          <w:lang w:val="en-US"/>
+        </w:rPr>
+        <w:t xml:space="preserve">השורש הנוכחי לא </w:t>
+      </w:r>
+      <w:r>
+        <w:rPr>
+          <w:i/>
+          <w:lang w:val="en-US"/>
+        </w:rPr>
+        <w:t>null</w:t>
+      </w:r>
+      <w:r>
+        <w:rPr>
+          <w:rFonts w:hint="cs"/>
+          <w:i/>
+          <w:rtl/>
+          <w:lang w:val="en-US"/>
+        </w:rPr>
+        <w:t>:</w:t>
       </w:r>
     </w:p>
     <w:p>
@@ -1820,6 +2069,7 @@
         </w:rPr>
         <w:t xml:space="preserve">אם הדרגה היא </w:t>
       </w:r>
+      <w:proofErr w:type="spellStart"/>
       <w:r>
         <w:rPr>
           <w:i/>
@@ -1827,6 +2077,7 @@
         </w:rPr>
         <w:t>i</w:t>
       </w:r>
+      <w:proofErr w:type="spellEnd"/>
       <w:r>
         <w:rPr>
           <w:rFonts w:hint="cs"/>
@@ -1836,6 +2087,7 @@
         </w:rPr>
         <w:t xml:space="preserve"> היא מסתכלת על המקום ה-</w:t>
       </w:r>
+      <w:proofErr w:type="spellStart"/>
       <w:r>
         <w:rPr>
           <w:i/>
@@ -1843,6 +2095,7 @@
         </w:rPr>
         <w:t>i</w:t>
       </w:r>
+      <w:proofErr w:type="spellEnd"/>
       <w:r>
         <w:rPr>
           <w:rFonts w:hint="cs"/>
@@ -1908,6 +2161,7 @@
         </w:rPr>
         <w:t>מעדכנת את המצביע במקום ה-</w:t>
       </w:r>
+      <w:proofErr w:type="spellStart"/>
       <w:r>
         <w:rPr>
           <w:i/>
@@ -1915,6 +2169,7 @@
         </w:rPr>
         <w:t>i</w:t>
       </w:r>
+      <w:proofErr w:type="spellEnd"/>
       <w:r>
         <w:rPr>
           <w:rFonts w:hint="cs"/>
@@ -2002,6 +2257,15 @@
         </w:rPr>
         <w:t>מעדכנת את הגדול מבניהם להיות הבן השמאלי של השני (הקטן יותר)</w:t>
       </w:r>
+      <w:r>
+        <w:rPr>
+          <w:rFonts w:hint="cs"/>
+          <w:i/>
+          <w:rtl/>
+          <w:lang w:val="en-US"/>
+        </w:rPr>
+        <w:t xml:space="preserve"> ואת השני להיות שורש</w:t>
+      </w:r>
     </w:p>
     <w:p>
       <w:pPr>
@@ -2022,7 +2286,7 @@
           <w:rtl/>
           <w:lang w:val="en-US"/>
         </w:rPr>
-        <w:t>מעדכנת את הדרגה של השורש</w:t>
+        <w:t>מעדכנת את המצביעים את הבנים להיות אחים</w:t>
       </w:r>
     </w:p>
     <w:p>
@@ -2044,23 +2308,7 @@
           <w:rtl/>
           <w:lang w:val="en-US"/>
         </w:rPr>
-        <w:t>מעבירה את העץ החדש למקום המתאים</w:t>
-      </w:r>
-      <w:r>
-        <w:rPr>
-          <w:rFonts w:hint="cs"/>
-          <w:i/>
-          <w:rtl/>
-          <w:lang w:val="en-US"/>
-        </w:rPr>
-        <w:t xml:space="preserve"> לדרגה במערך ומשנה את המיקום הקודם ל-</w:t>
-      </w:r>
-      <w:r>
-        <w:rPr>
-          <w:i/>
-          <w:lang w:val="en-US"/>
-        </w:rPr>
-        <w:t>null</w:t>
+        <w:t>מעדכנת את הדרגה של השורש</w:t>
       </w:r>
     </w:p>
     <w:p>
@@ -2082,7 +2330,23 @@
           <w:rtl/>
           <w:lang w:val="en-US"/>
         </w:rPr>
-        <w:t>מעדכנת את המצביעים את הבנים להיות אחים</w:t>
+        <w:t>מעבירה את העץ החדש למקום המתאים</w:t>
+      </w:r>
+      <w:r>
+        <w:rPr>
+          <w:rFonts w:hint="cs"/>
+          <w:i/>
+          <w:rtl/>
+          <w:lang w:val="en-US"/>
+        </w:rPr>
+        <w:t xml:space="preserve"> לדרגה במערך ומשנה את המיקום הקודם ל-</w:t>
+      </w:r>
+      <w:r>
+        <w:rPr>
+          <w:i/>
+          <w:lang w:val="en-US"/>
+        </w:rPr>
+        <w:t>null</w:t>
       </w:r>
     </w:p>
     <w:p>
@@ -2117,12 +2381,14 @@
         </w:rPr>
         <w:t xml:space="preserve">מוסיפה + 1 את </w:t>
       </w:r>
+      <w:proofErr w:type="spellStart"/>
       <w:r>
         <w:rPr>
           <w:lang w:val="en-US"/>
         </w:rPr>
         <w:t>linkedCount</w:t>
       </w:r>
+      <w:proofErr w:type="spellEnd"/>
       <w:r>
         <w:rPr>
           <w:rFonts w:hint="cs"/>
@@ -2236,7 +2502,27 @@
           <w:rtl/>
           <w:lang w:val="en-US"/>
         </w:rPr>
-        <w:t>עוברת באיטרציה על האיברים במערך ומעדכנת את המצביעים של השורשים</w:t>
+        <w:t xml:space="preserve">עוברת </w:t>
+      </w:r>
+      <w:proofErr w:type="spellStart"/>
+      <w:r>
+        <w:rPr>
+          <w:rFonts w:hint="cs"/>
+          <w:i/>
+          <w:rtl/>
+          <w:lang w:val="en-US"/>
+        </w:rPr>
+        <w:t>באיטרציה</w:t>
+      </w:r>
+      <w:proofErr w:type="spellEnd"/>
+      <w:r>
+        <w:rPr>
+          <w:rFonts w:hint="cs"/>
+          <w:i/>
+          <w:rtl/>
+          <w:lang w:val="en-US"/>
+        </w:rPr>
+        <w:t xml:space="preserve"> על האיברים במערך ומעדכנת את המצביעים של השורשים</w:t>
       </w:r>
     </w:p>
     <w:p>
@@ -2294,12 +2580,20 @@
           <w:lang w:val="en-IL"/>
         </w:rPr>
       </w:pPr>
+      <w:proofErr w:type="spellStart"/>
       <w:proofErr w:type="gramStart"/>
       <w:r>
         <w:rPr>
           <w:lang w:val="en-IL"/>
         </w:rPr>
-        <w:t>findMin(</w:t>
+        <w:t>findMin</w:t>
+      </w:r>
+      <w:proofErr w:type="spellEnd"/>
+      <w:r>
+        <w:rPr>
+          <w:lang w:val="en-IL"/>
+        </w:rPr>
+        <w:t>(</w:t>
       </w:r>
       <w:proofErr w:type="gramEnd"/>
       <w:r>
@@ -2352,7 +2646,21 @@
         <w:rPr>
           <w:lang w:val="en-IL"/>
         </w:rPr>
-        <w:t xml:space="preserve"> HeapNode (</w:t>
+        <w:t xml:space="preserve"> </w:t>
+      </w:r>
+      <w:proofErr w:type="spellStart"/>
+      <w:r>
+        <w:rPr>
+          <w:lang w:val="en-IL"/>
+        </w:rPr>
+        <w:t>HeapNode</w:t>
+      </w:r>
+      <w:proofErr w:type="spellEnd"/>
+      <w:r>
+        <w:rPr>
+          <w:lang w:val="en-IL"/>
+        </w:rPr>
+        <w:t xml:space="preserve"> (</w:t>
       </w:r>
       <w:r>
         <w:rPr>
@@ -2454,8 +2762,168 @@
     <w:p>
       <w:pPr>
         <w:rPr>
+          <w:lang w:val="en-IL"/>
+        </w:rPr>
+      </w:pPr>
+    </w:p>
+    <w:p>
+      <w:pPr>
+        <w:pStyle w:val="3"/>
+        <w:rPr>
+          <w:lang w:val="en-IL"/>
+        </w:rPr>
+      </w:pPr>
+      <w:proofErr w:type="spellStart"/>
+      <w:proofErr w:type="gramStart"/>
+      <w:r>
+        <w:rPr>
+          <w:lang w:val="en-US"/>
+        </w:rPr>
+        <w:t>get</w:t>
+      </w:r>
+      <w:r>
+        <w:rPr>
+          <w:rFonts w:hint="cs"/>
+          <w:lang w:val="en-US"/>
+        </w:rPr>
+        <w:t>H</w:t>
+      </w:r>
+      <w:r>
+        <w:rPr>
+          <w:lang w:val="en-US"/>
+        </w:rPr>
+        <w:t>ead</w:t>
+      </w:r>
+      <w:proofErr w:type="spellEnd"/>
+      <w:r>
+        <w:rPr>
+          <w:lang w:val="en-IL"/>
+        </w:rPr>
+        <w:t>(</w:t>
+      </w:r>
+      <w:proofErr w:type="gramEnd"/>
+      <w:r>
+        <w:rPr>
+          <w:lang w:val="en-IL"/>
+        </w:rPr>
+        <w:t>)</w:t>
+      </w:r>
+    </w:p>
+    <w:p>
+      <w:pPr>
+        <w:rPr>
+          <w:rtl/>
+          <w:lang w:val="en-IL"/>
+        </w:rPr>
+      </w:pPr>
+      <w:r>
+        <w:rPr>
+          <w:rFonts w:hint="cs"/>
+          <w:b/>
+          <w:bCs/>
+          <w:rtl/>
+          <w:lang w:val="en-US"/>
+        </w:rPr>
+        <w:t xml:space="preserve">תיאור- </w:t>
+      </w:r>
+      <w:r>
+        <w:rPr>
+          <w:rtl/>
+          <w:lang w:val="en-US"/>
+        </w:rPr>
+        <w:t xml:space="preserve">הפונקציה מחזירה </w:t>
+      </w:r>
+      <w:r>
+        <w:rPr>
+          <w:rFonts w:hint="cs"/>
+          <w:rtl/>
+          <w:lang w:val="en-US"/>
+        </w:rPr>
+        <w:t xml:space="preserve">את האיבר הראשון ברשימה המקושרת של עצי הערמה. </w:t>
+      </w:r>
+    </w:p>
+    <w:p>
+      <w:pPr>
+        <w:rPr>
+          <w:rFonts w:hint="cs"/>
+          <w:rtl/>
+          <w:lang w:val="en-US"/>
+        </w:rPr>
+      </w:pPr>
+      <w:r>
+        <w:rPr>
+          <w:rFonts w:hint="cs"/>
+          <w:b/>
+          <w:bCs/>
+          <w:rtl/>
+          <w:lang w:val="en-IL"/>
+        </w:rPr>
+        <w:t>מימוש-</w:t>
+      </w:r>
+      <w:r>
+        <w:rPr>
+          <w:rFonts w:hint="cs"/>
+          <w:rtl/>
+          <w:lang w:val="en-IL"/>
+        </w:rPr>
+        <w:t xml:space="preserve"> הפונקציה מחזירה את שדה </w:t>
+      </w:r>
+      <w:r>
+        <w:rPr>
+          <w:lang w:val="en-US"/>
+        </w:rPr>
+        <w:t>head</w:t>
+      </w:r>
+      <w:r>
+        <w:rPr>
+          <w:rFonts w:hint="cs"/>
+          <w:rtl/>
+          <w:lang w:val="en-US"/>
+        </w:rPr>
+        <w:t xml:space="preserve">. </w:t>
+      </w:r>
+    </w:p>
+    <w:p>
+      <w:pPr>
+        <w:rPr>
+          <w:rtl/>
+          <w:lang w:val="en-US"/>
+        </w:rPr>
+      </w:pPr>
+      <w:r>
+        <w:rPr>
+          <w:rFonts w:hint="cs"/>
+          <w:b/>
+          <w:bCs/>
+          <w:rtl/>
+          <w:lang w:val="en-US"/>
+        </w:rPr>
+        <w:lastRenderedPageBreak/>
+        <w:t>סיבוכיות-</w:t>
+      </w:r>
+      <w:r>
+        <w:rPr>
+          <w:rFonts w:hint="cs"/>
+          <w:rtl/>
+          <w:lang w:val="en-US"/>
+        </w:rPr>
+        <w:t xml:space="preserve"> </w:t>
+      </w:r>
+      <m:oMath>
+        <m:r>
+          <w:rPr>
+            <w:rFonts w:ascii="Cambria Math" w:hAnsi="Cambria Math"/>
+            <w:lang w:val="en-US"/>
+          </w:rPr>
+          <m:t>O(1)</m:t>
+        </m:r>
+      </m:oMath>
+    </w:p>
+    <w:p>
+      <w:pPr>
+        <w:rPr>
           <w:i/>
-          <w:lang w:val="en-IL"/>
+          <w:lang w:val="en-US"/>
         </w:rPr>
       </w:pPr>
     </w:p>
@@ -2466,19 +2934,514 @@
           <w:lang w:val="en-IL"/>
         </w:rPr>
       </w:pPr>
+      <w:proofErr w:type="spellStart"/>
       <w:proofErr w:type="gramStart"/>
       <w:r>
         <w:rPr>
+          <w:lang w:val="en-US"/>
+        </w:rPr>
+        <w:t>get</w:t>
+      </w:r>
+      <w:r>
+        <w:rPr>
+          <w:lang w:val="en-US"/>
+        </w:rPr>
+        <w:t>TreeCount</w:t>
+      </w:r>
+      <w:proofErr w:type="spellEnd"/>
+      <w:r>
+        <w:rPr>
+          <w:lang w:val="en-IL"/>
+        </w:rPr>
+        <w:t>(</w:t>
+      </w:r>
+      <w:proofErr w:type="gramEnd"/>
+      <w:r>
+        <w:rPr>
+          <w:lang w:val="en-IL"/>
+        </w:rPr>
+        <w:t>)</w:t>
+      </w:r>
+    </w:p>
+    <w:p>
+      <w:pPr>
+        <w:rPr>
+          <w:rtl/>
+          <w:lang w:val="en-IL"/>
+        </w:rPr>
+      </w:pPr>
+      <w:r>
+        <w:rPr>
+          <w:rFonts w:hint="cs"/>
+          <w:b/>
+          <w:bCs/>
+          <w:rtl/>
+          <w:lang w:val="en-US"/>
+        </w:rPr>
+        <w:t xml:space="preserve">תיאור- </w:t>
+      </w:r>
+      <w:r>
+        <w:rPr>
+          <w:rtl/>
+          <w:lang w:val="en-US"/>
+        </w:rPr>
+        <w:t xml:space="preserve">הפונקציה מחזירה </w:t>
+      </w:r>
+      <w:r>
+        <w:rPr>
+          <w:rFonts w:hint="cs"/>
+          <w:rtl/>
+          <w:lang w:val="en-US"/>
+        </w:rPr>
+        <w:t xml:space="preserve">את </w:t>
+      </w:r>
+      <w:r>
+        <w:rPr>
+          <w:rFonts w:hint="cs"/>
+          <w:rtl/>
+          <w:lang w:val="en-US"/>
+        </w:rPr>
+        <w:t>מספר העצים בערמה</w:t>
+      </w:r>
+      <w:r>
+        <w:rPr>
+          <w:rFonts w:hint="cs"/>
+          <w:rtl/>
+          <w:lang w:val="en-US"/>
+        </w:rPr>
+        <w:t xml:space="preserve">. </w:t>
+      </w:r>
+    </w:p>
+    <w:p>
+      <w:pPr>
+        <w:rPr>
+          <w:rFonts w:hint="cs"/>
+          <w:rtl/>
+          <w:lang w:val="en-US"/>
+        </w:rPr>
+      </w:pPr>
+      <w:r>
+        <w:rPr>
+          <w:rFonts w:hint="cs"/>
+          <w:b/>
+          <w:bCs/>
+          <w:rtl/>
+          <w:lang w:val="en-IL"/>
+        </w:rPr>
+        <w:t>מימוש-</w:t>
+      </w:r>
+      <w:r>
+        <w:rPr>
+          <w:rFonts w:hint="cs"/>
+          <w:rtl/>
+          <w:lang w:val="en-IL"/>
+        </w:rPr>
+        <w:t xml:space="preserve"> הפונקציה מחזירה את שדה </w:t>
+      </w:r>
+      <w:proofErr w:type="spellStart"/>
+      <w:r>
+        <w:rPr>
+          <w:lang w:val="en-US"/>
+        </w:rPr>
+        <w:t>treeCount</w:t>
+      </w:r>
+      <w:proofErr w:type="spellEnd"/>
+      <w:r>
+        <w:rPr>
+          <w:rFonts w:hint="cs"/>
+          <w:rtl/>
+          <w:lang w:val="en-US"/>
+        </w:rPr>
+        <w:t xml:space="preserve">. </w:t>
+      </w:r>
+    </w:p>
+    <w:p>
+      <w:pPr>
+        <w:rPr>
+          <w:rtl/>
+          <w:lang w:val="en-US"/>
+        </w:rPr>
+      </w:pPr>
+      <w:r>
+        <w:rPr>
+          <w:rFonts w:hint="cs"/>
+          <w:b/>
+          <w:bCs/>
+          <w:rtl/>
+          <w:lang w:val="en-US"/>
+        </w:rPr>
+        <w:t>סיבוכיות-</w:t>
+      </w:r>
+      <w:r>
+        <w:rPr>
+          <w:rFonts w:hint="cs"/>
+          <w:rtl/>
+          <w:lang w:val="en-US"/>
+        </w:rPr>
+        <w:t xml:space="preserve"> </w:t>
+      </w:r>
+      <m:oMath>
+        <m:r>
+          <w:rPr>
+            <w:rFonts w:ascii="Cambria Math" w:hAnsi="Cambria Math"/>
+            <w:lang w:val="en-US"/>
+          </w:rPr>
+          <m:t>O(1)</m:t>
+        </m:r>
+      </m:oMath>
+    </w:p>
+    <w:p>
+      <w:pPr>
+        <w:rPr>
+          <w:lang w:val="en-IL"/>
+        </w:rPr>
+      </w:pPr>
+    </w:p>
+    <w:p>
+      <w:pPr>
+        <w:pStyle w:val="3"/>
+        <w:rPr>
+          <w:lang w:val="en-IL"/>
+        </w:rPr>
+      </w:pPr>
+      <w:proofErr w:type="spellStart"/>
+      <w:proofErr w:type="gramStart"/>
+      <w:r>
+        <w:rPr>
+          <w:lang w:val="en-US"/>
+        </w:rPr>
+        <w:t>get</w:t>
+      </w:r>
+      <w:r>
+        <w:rPr>
+          <w:lang w:val="en-US"/>
+        </w:rPr>
+        <w:t>MarkedCount</w:t>
+      </w:r>
+      <w:proofErr w:type="spellEnd"/>
+      <w:r>
+        <w:rPr>
+          <w:lang w:val="en-IL"/>
+        </w:rPr>
+        <w:t>(</w:t>
+      </w:r>
+      <w:proofErr w:type="gramEnd"/>
+      <w:r>
+        <w:rPr>
+          <w:lang w:val="en-IL"/>
+        </w:rPr>
+        <w:t>)</w:t>
+      </w:r>
+    </w:p>
+    <w:p>
+      <w:pPr>
+        <w:rPr>
+          <w:rtl/>
+          <w:lang w:val="en-IL"/>
+        </w:rPr>
+      </w:pPr>
+      <w:r>
+        <w:rPr>
+          <w:rFonts w:hint="cs"/>
+          <w:b/>
+          <w:bCs/>
+          <w:rtl/>
+          <w:lang w:val="en-US"/>
+        </w:rPr>
+        <w:t xml:space="preserve">תיאור- </w:t>
+      </w:r>
+      <w:r>
+        <w:rPr>
+          <w:rtl/>
+          <w:lang w:val="en-US"/>
+        </w:rPr>
+        <w:t xml:space="preserve">הפונקציה מחזירה </w:t>
+      </w:r>
+      <w:r>
+        <w:rPr>
+          <w:rFonts w:hint="cs"/>
+          <w:rtl/>
+          <w:lang w:val="en-US"/>
+        </w:rPr>
+        <w:t xml:space="preserve">את </w:t>
+      </w:r>
+      <w:r>
+        <w:rPr>
+          <w:rFonts w:hint="cs"/>
+          <w:rtl/>
+          <w:lang w:val="en-US"/>
+        </w:rPr>
+        <w:t>מספר האיברים המסומנים בערמה</w:t>
+      </w:r>
+      <w:r>
+        <w:rPr>
+          <w:rFonts w:hint="cs"/>
+          <w:rtl/>
+          <w:lang w:val="en-US"/>
+        </w:rPr>
+        <w:t xml:space="preserve">. </w:t>
+      </w:r>
+    </w:p>
+    <w:p>
+      <w:pPr>
+        <w:rPr>
+          <w:rFonts w:hint="cs"/>
+          <w:rtl/>
+          <w:lang w:val="en-US"/>
+        </w:rPr>
+      </w:pPr>
+      <w:r>
+        <w:rPr>
+          <w:rFonts w:hint="cs"/>
+          <w:b/>
+          <w:bCs/>
+          <w:rtl/>
+          <w:lang w:val="en-IL"/>
+        </w:rPr>
+        <w:t>מימוש-</w:t>
+      </w:r>
+      <w:r>
+        <w:rPr>
+          <w:rFonts w:hint="cs"/>
+          <w:rtl/>
+          <w:lang w:val="en-IL"/>
+        </w:rPr>
+        <w:t xml:space="preserve"> הפונקציה מחזירה את שדה </w:t>
+      </w:r>
+      <w:proofErr w:type="spellStart"/>
+      <w:r>
+        <w:rPr>
+          <w:lang w:val="en-US"/>
+        </w:rPr>
+        <w:t>markedCount</w:t>
+      </w:r>
+      <w:proofErr w:type="spellEnd"/>
+      <w:r>
+        <w:rPr>
+          <w:rFonts w:hint="cs"/>
+          <w:rtl/>
+          <w:lang w:val="en-US"/>
+        </w:rPr>
+        <w:t xml:space="preserve">. </w:t>
+      </w:r>
+    </w:p>
+    <w:p>
+      <w:pPr>
+        <w:rPr>
+          <w:rtl/>
+          <w:lang w:val="en-US"/>
+        </w:rPr>
+      </w:pPr>
+      <w:r>
+        <w:rPr>
+          <w:rFonts w:hint="cs"/>
+          <w:b/>
+          <w:bCs/>
+          <w:rtl/>
+          <w:lang w:val="en-US"/>
+        </w:rPr>
+        <w:t>סיבוכיות-</w:t>
+      </w:r>
+      <w:r>
+        <w:rPr>
+          <w:rFonts w:hint="cs"/>
+          <w:rtl/>
+          <w:lang w:val="en-US"/>
+        </w:rPr>
+        <w:t xml:space="preserve"> </w:t>
+      </w:r>
+      <m:oMath>
+        <m:r>
+          <w:rPr>
+            <w:rFonts w:ascii="Cambria Math" w:hAnsi="Cambria Math"/>
+            <w:lang w:val="en-US"/>
+          </w:rPr>
+          <m:t>O(1)</m:t>
+        </m:r>
+      </m:oMath>
+    </w:p>
+    <w:p>
+      <w:pPr>
+        <w:rPr>
+          <w:lang w:val="en-IL"/>
+        </w:rPr>
+      </w:pPr>
+    </w:p>
+    <w:p>
+      <w:pPr>
+        <w:pStyle w:val="3"/>
+        <w:rPr>
+          <w:lang w:val="en-IL"/>
+        </w:rPr>
+      </w:pPr>
+      <w:proofErr w:type="spellStart"/>
+      <w:proofErr w:type="gramStart"/>
+      <w:r>
+        <w:rPr>
+          <w:lang w:val="en-US"/>
+        </w:rPr>
+        <w:t>getTail</w:t>
+      </w:r>
+      <w:proofErr w:type="spellEnd"/>
+      <w:r>
+        <w:rPr>
+          <w:lang w:val="en-IL"/>
+        </w:rPr>
+        <w:t>(</w:t>
+      </w:r>
+      <w:proofErr w:type="gramEnd"/>
+      <w:r>
+        <w:rPr>
+          <w:lang w:val="en-IL"/>
+        </w:rPr>
+        <w:t>)</w:t>
+      </w:r>
+    </w:p>
+    <w:p>
+      <w:pPr>
+        <w:rPr>
+          <w:rtl/>
+          <w:lang w:val="en-IL"/>
+        </w:rPr>
+      </w:pPr>
+      <w:r>
+        <w:rPr>
+          <w:rFonts w:hint="cs"/>
+          <w:b/>
+          <w:bCs/>
+          <w:rtl/>
+          <w:lang w:val="en-US"/>
+        </w:rPr>
+        <w:t xml:space="preserve">תיאור- </w:t>
+      </w:r>
+      <w:r>
+        <w:rPr>
+          <w:rtl/>
+          <w:lang w:val="en-US"/>
+        </w:rPr>
+        <w:t xml:space="preserve">הפונקציה מחזירה </w:t>
+      </w:r>
+      <w:r>
+        <w:rPr>
+          <w:rFonts w:hint="cs"/>
+          <w:rtl/>
+          <w:lang w:val="en-US"/>
+        </w:rPr>
+        <w:t xml:space="preserve">את האיבר האחרון ברשימה המקושרת של עצי הערמה. </w:t>
+      </w:r>
+    </w:p>
+    <w:p>
+      <w:pPr>
+        <w:rPr>
+          <w:rFonts w:hint="cs"/>
+          <w:rtl/>
+          <w:lang w:val="en-US"/>
+        </w:rPr>
+      </w:pPr>
+      <w:r>
+        <w:rPr>
+          <w:rFonts w:hint="cs"/>
+          <w:b/>
+          <w:bCs/>
+          <w:rtl/>
+          <w:lang w:val="en-IL"/>
+        </w:rPr>
+        <w:t>מימוש-</w:t>
+      </w:r>
+      <w:r>
+        <w:rPr>
+          <w:rFonts w:hint="cs"/>
+          <w:rtl/>
+          <w:lang w:val="en-IL"/>
+        </w:rPr>
+        <w:t xml:space="preserve"> הפונקציה מחזירה את שדה </w:t>
+      </w:r>
+      <w:r>
+        <w:rPr>
+          <w:lang w:val="en-US"/>
+        </w:rPr>
+        <w:t>tail</w:t>
+      </w:r>
+      <w:r>
+        <w:rPr>
+          <w:rFonts w:hint="cs"/>
+          <w:rtl/>
+          <w:lang w:val="en-US"/>
+        </w:rPr>
+        <w:t xml:space="preserve">. </w:t>
+      </w:r>
+    </w:p>
+    <w:p>
+      <w:pPr>
+        <w:rPr>
+          <w:rtl/>
+          <w:lang w:val="en-US"/>
+        </w:rPr>
+      </w:pPr>
+      <w:r>
+        <w:rPr>
+          <w:rFonts w:hint="cs"/>
+          <w:b/>
+          <w:bCs/>
+          <w:rtl/>
+          <w:lang w:val="en-US"/>
+        </w:rPr>
+        <w:t>סיבוכיות-</w:t>
+      </w:r>
+      <w:r>
+        <w:rPr>
+          <w:rFonts w:hint="cs"/>
+          <w:rtl/>
+          <w:lang w:val="en-US"/>
+        </w:rPr>
+        <w:t xml:space="preserve"> </w:t>
+      </w:r>
+      <m:oMath>
+        <m:r>
+          <w:rPr>
+            <w:rFonts w:ascii="Cambria Math" w:hAnsi="Cambria Math"/>
+            <w:lang w:val="en-US"/>
+          </w:rPr>
+          <m:t>O(1)</m:t>
+        </m:r>
+      </m:oMath>
+    </w:p>
+    <w:p>
+      <w:pPr>
+        <w:rPr>
+          <w:i/>
+          <w:lang w:val="en-IL"/>
+        </w:rPr>
+      </w:pPr>
+    </w:p>
+    <w:p>
+      <w:pPr>
+        <w:pStyle w:val="3"/>
+        <w:rPr>
+          <w:lang w:val="en-IL"/>
+        </w:rPr>
+      </w:pPr>
+      <w:proofErr w:type="gramStart"/>
+      <w:r>
+        <w:rPr>
           <w:lang w:val="en-IL"/>
         </w:rPr>
         <w:t>meld(</w:t>
       </w:r>
+      <w:proofErr w:type="spellStart"/>
       <w:proofErr w:type="gramEnd"/>
       <w:r>
         <w:rPr>
           <w:lang w:val="en-IL"/>
         </w:rPr>
-        <w:t>FibonacciHeap heap2)</w:t>
+        <w:t>FibonacciHeap</w:t>
+      </w:r>
+      <w:proofErr w:type="spellEnd"/>
+      <w:r>
+        <w:rPr>
+          <w:lang w:val="en-IL"/>
+        </w:rPr>
+        <w:t xml:space="preserve"> heap2)</w:t>
       </w:r>
     </w:p>
     <w:p>
@@ -2585,20 +3548,16 @@
       <w:r>
         <w:rPr>
           <w:rFonts w:hint="cs"/>
-          <w:b/>
-          <w:bCs/>
-          <w:rtl/>
-          <w:lang w:val="en-IL"/>
-        </w:rPr>
-        <w:t xml:space="preserve">עדכון מינימום- </w:t>
-      </w:r>
-      <w:r>
-        <w:rPr>
-          <w:rFonts w:hint="cs"/>
-          <w:rtl/>
-          <w:lang w:val="en-IL"/>
-        </w:rPr>
-        <w:t>משווה את המינימום של הערמה השנייה לערמה הנוכחית ומעדכנת את מצביע המינימום בהתאם</w:t>
+          <w:rtl/>
+          <w:lang w:val="en-US"/>
+        </w:rPr>
+        <w:t xml:space="preserve">מעדכנת את הזנב של הרשימה המקושרת להיות הזנב של </w:t>
+      </w:r>
+      <w:r>
+        <w:rPr>
+          <w:lang w:val="en-US"/>
+        </w:rPr>
+        <w:t>heap2</w:t>
       </w:r>
     </w:p>
     <w:p>
@@ -2609,7 +3568,7 @@
           <w:numId w:val="12"/>
         </w:numPr>
         <w:rPr>
-          <w:lang w:val="en-US"/>
+          <w:lang w:val="en-IL"/>
         </w:rPr>
       </w:pPr>
       <w:r>
@@ -2618,32 +3577,17 @@
           <w:b/>
           <w:bCs/>
           <w:rtl/>
-          <w:lang w:val="en-US"/>
-        </w:rPr>
-        <w:lastRenderedPageBreak/>
-        <w:t xml:space="preserve">עדכון גודל הערמה- </w:t>
-      </w:r>
-      <w:r>
-        <w:rPr>
-          <w:rFonts w:hint="cs"/>
-          <w:rtl/>
-          <w:lang w:val="en-US"/>
-        </w:rPr>
-        <w:t xml:space="preserve">מעדכנת את גודל הערמה ב + </w:t>
-      </w:r>
-      <w:r>
-        <w:rPr>
-          <w:rFonts w:hint="cs"/>
-          <w:rtl/>
-          <w:lang w:val="en-US"/>
-        </w:rPr>
-        <w:t xml:space="preserve">גודל </w:t>
-      </w:r>
-      <w:r>
-        <w:rPr>
-          <w:lang w:val="en-US"/>
-        </w:rPr>
-        <w:t>heap2</w:t>
+          <w:lang w:val="en-IL"/>
+        </w:rPr>
+        <w:t xml:space="preserve">עדכון מינימום- </w:t>
+      </w:r>
+      <w:r>
+        <w:rPr>
+          <w:rFonts w:hint="cs"/>
+          <w:rtl/>
+          <w:lang w:val="en-IL"/>
+        </w:rPr>
+        <w:t>משווה את המינימום של הערמה השנייה לערמה הנוכחית ומעדכנת את מצביע המינימום בהתאם</w:t>
       </w:r>
     </w:p>
     <w:p>
@@ -2665,6 +3609,50 @@
           <w:rtl/>
           <w:lang w:val="en-US"/>
         </w:rPr>
+        <w:t xml:space="preserve">עדכון גודל הערמה- </w:t>
+      </w:r>
+      <w:r>
+        <w:rPr>
+          <w:rFonts w:hint="cs"/>
+          <w:rtl/>
+          <w:lang w:val="en-US"/>
+        </w:rPr>
+        <w:t xml:space="preserve">מעדכנת את גודל הערמה ב + </w:t>
+      </w:r>
+      <w:r>
+        <w:rPr>
+          <w:rFonts w:hint="cs"/>
+          <w:rtl/>
+          <w:lang w:val="en-US"/>
+        </w:rPr>
+        <w:t xml:space="preserve">גודל </w:t>
+      </w:r>
+      <w:r>
+        <w:rPr>
+          <w:lang w:val="en-US"/>
+        </w:rPr>
+        <w:t>heap2</w:t>
+      </w:r>
+    </w:p>
+    <w:p>
+      <w:pPr>
+        <w:pStyle w:val="a6"/>
+        <w:numPr>
+          <w:ilvl w:val="0"/>
+          <w:numId w:val="12"/>
+        </w:numPr>
+        <w:rPr>
+          <w:lang w:val="en-US"/>
+        </w:rPr>
+      </w:pPr>
+      <w:r>
+        <w:rPr>
+          <w:rFonts w:hint="cs"/>
+          <w:b/>
+          <w:bCs/>
+          <w:rtl/>
+          <w:lang w:val="en-US"/>
+        </w:rPr>
         <w:t>עדכון כמות העצים בערמה-</w:t>
       </w:r>
       <w:r>
@@ -2692,8 +3680,58 @@
     </w:p>
     <w:p>
       <w:pPr>
-        <w:rPr>
-          <w:rtl/>
+        <w:pStyle w:val="a6"/>
+        <w:numPr>
+          <w:ilvl w:val="0"/>
+          <w:numId w:val="12"/>
+        </w:numPr>
+        <w:rPr>
+          <w:lang w:val="en-US"/>
+        </w:rPr>
+      </w:pPr>
+      <w:r>
+        <w:rPr>
+          <w:rFonts w:hint="cs"/>
+          <w:b/>
+          <w:bCs/>
+          <w:rtl/>
+          <w:lang w:val="en-US"/>
+        </w:rPr>
+        <w:t>עדכון כמות המסומנים</w:t>
+      </w:r>
+      <w:r>
+        <w:rPr>
+          <w:rFonts w:hint="cs"/>
+          <w:rtl/>
+          <w:lang w:val="en-US"/>
+        </w:rPr>
+        <w:t>- מעדכנת את כמות המסומנים ב +</w:t>
+      </w:r>
+      <w:r>
+        <w:rPr>
+          <w:rFonts w:hint="cs"/>
+          <w:lang w:val="en-US"/>
+        </w:rPr>
+        <w:t xml:space="preserve"> </w:t>
+      </w:r>
+      <w:r>
+        <w:rPr>
+          <w:rFonts w:hint="cs"/>
+          <w:rtl/>
+          <w:lang w:val="en-US"/>
+        </w:rPr>
+        <w:t>כמות המסומנים ב-</w:t>
+      </w:r>
+      <w:r>
+        <w:rPr>
+          <w:lang w:val="en-US"/>
+        </w:rPr>
+        <w:t>heap2</w:t>
+      </w:r>
+    </w:p>
+    <w:p>
+      <w:pPr>
+        <w:rPr>
           <w:lang w:val="en-IL"/>
         </w:rPr>
       </w:pPr>
@@ -2728,7 +3766,6 @@
     <w:p>
       <w:pPr>
         <w:rPr>
-          <w:i/>
           <w:lang w:val="en-IL"/>
         </w:rPr>
       </w:pPr>
@@ -2777,8 +3814,17 @@
           <w:rtl/>
           <w:lang w:val="en-US"/>
         </w:rPr>
-        <w:t>הפונקציה מחזירה את מספר האיברים בערימה</w:t>
-      </w:r>
+        <w:t xml:space="preserve">הפונקציה מחזירה את מספר האיברים </w:t>
+      </w:r>
+      <w:proofErr w:type="spellStart"/>
+      <w:r>
+        <w:rPr>
+          <w:rtl/>
+          <w:lang w:val="en-US"/>
+        </w:rPr>
+        <w:t>בערימה</w:t>
+      </w:r>
+      <w:proofErr w:type="spellEnd"/>
       <w:r>
         <w:rPr>
           <w:lang w:val="en-IL"/>
@@ -2877,12 +3923,20 @@
           <w:lang w:val="en-IL"/>
         </w:rPr>
       </w:pPr>
+      <w:proofErr w:type="spellStart"/>
       <w:proofErr w:type="gramStart"/>
       <w:r>
         <w:rPr>
           <w:lang w:val="en-IL"/>
         </w:rPr>
-        <w:t>countersRep(</w:t>
+        <w:t>countersRep</w:t>
+      </w:r>
+      <w:proofErr w:type="spellEnd"/>
+      <w:r>
+        <w:rPr>
+          <w:lang w:val="en-IL"/>
+        </w:rPr>
+        <w:t>(</w:t>
       </w:r>
       <w:proofErr w:type="gramEnd"/>
       <w:r>
@@ -2950,12 +4004,21 @@
         </w:rPr>
         <w:t xml:space="preserve"> </w:t>
       </w:r>
-      <w:r>
-        <w:rPr>
-          <w:rtl/>
-          <w:lang w:val="en-US"/>
-        </w:rPr>
-        <w:t>בערימה שהסד</w:t>
+      <w:proofErr w:type="spellStart"/>
+      <w:r>
+        <w:rPr>
+          <w:rtl/>
+          <w:lang w:val="en-US"/>
+        </w:rPr>
+        <w:t>בערימה</w:t>
+      </w:r>
+      <w:proofErr w:type="spellEnd"/>
+      <w:r>
+        <w:rPr>
+          <w:rtl/>
+          <w:lang w:val="en-US"/>
+        </w:rPr>
+        <w:t xml:space="preserve"> שהסד</w:t>
       </w:r>
       <w:r>
         <w:rPr>
@@ -2994,12 +4057,14 @@
         </w:rPr>
         <w:t xml:space="preserve"> </w:t>
       </w:r>
+      <w:proofErr w:type="spellStart"/>
       <w:r>
         <w:rPr>
           <w:lang w:val="en-US"/>
         </w:rPr>
         <w:t>i</w:t>
       </w:r>
+      <w:proofErr w:type="spellEnd"/>
       <w:r>
         <w:rPr>
           <w:rFonts w:hint="cs"/>
@@ -3023,6 +4088,7 @@
         </w:rPr>
         <w:t xml:space="preserve"> </w:t>
       </w:r>
+      <w:proofErr w:type="spellStart"/>
       <w:r>
         <w:rPr>
           <w:lang w:val="en-US"/>
@@ -3035,6 +4101,7 @@
         </w:rPr>
         <w:t>ntegers</w:t>
       </w:r>
+      <w:proofErr w:type="spellEnd"/>
       <w:r>
         <w:rPr>
           <w:rFonts w:hint="cs"/>
@@ -3095,7 +4162,23 @@
           <w:rtl/>
           <w:lang w:val="en-US"/>
         </w:rPr>
-        <w:t>שקיימת בערימה, הערך שמוחזר במערך הוא מספר העצים שקיימים</w:t>
+        <w:t xml:space="preserve">שקיימת </w:t>
+      </w:r>
+      <w:proofErr w:type="spellStart"/>
+      <w:r>
+        <w:rPr>
+          <w:rtl/>
+          <w:lang w:val="en-US"/>
+        </w:rPr>
+        <w:t>בערימה</w:t>
+      </w:r>
+      <w:proofErr w:type="spellEnd"/>
+      <w:r>
+        <w:rPr>
+          <w:rtl/>
+          <w:lang w:val="en-US"/>
+        </w:rPr>
+        <w:t>, הערך שמוחזר במערך הוא מספר העצים שקיימים</w:t>
       </w:r>
       <w:r>
         <w:rPr>
@@ -3105,12 +4188,21 @@
         </w:rPr>
         <w:t xml:space="preserve"> </w:t>
       </w:r>
-      <w:r>
-        <w:rPr>
-          <w:rtl/>
-          <w:lang w:val="en-US"/>
-        </w:rPr>
-        <w:t>בערימה מסד</w:t>
+      <w:proofErr w:type="spellStart"/>
+      <w:r>
+        <w:rPr>
+          <w:rtl/>
+          <w:lang w:val="en-US"/>
+        </w:rPr>
+        <w:t>בערימה</w:t>
+      </w:r>
+      <w:proofErr w:type="spellEnd"/>
+      <w:r>
+        <w:rPr>
+          <w:rtl/>
+          <w:lang w:val="en-US"/>
+        </w:rPr>
+        <w:t xml:space="preserve"> מסד</w:t>
       </w:r>
       <w:r>
         <w:rPr>
@@ -3120,12 +4212,14 @@
         </w:rPr>
         <w:t xml:space="preserve">ר </w:t>
       </w:r>
+      <w:proofErr w:type="spellStart"/>
       <w:r>
         <w:rPr>
           <w:lang w:val="en-US"/>
         </w:rPr>
         <w:t>i</w:t>
       </w:r>
+      <w:proofErr w:type="spellEnd"/>
       <w:r>
         <w:rPr>
           <w:rFonts w:hint="cs"/>
@@ -3163,6 +4257,7 @@
           <w:rtl/>
           <w:lang w:val="en-IL"/>
         </w:rPr>
+        <w:lastRenderedPageBreak/>
         <w:t>מימוש-</w:t>
       </w:r>
       <w:r>
@@ -3261,12 +4356,14 @@
         </w:rPr>
         <w:t xml:space="preserve"> לכמות העצים בדרגה ה-</w:t>
       </w:r>
+      <w:proofErr w:type="spellStart"/>
       <w:r>
         <w:rPr>
           <w:lang w:val="en-US"/>
         </w:rPr>
         <w:t>i</w:t>
       </w:r>
+      <w:proofErr w:type="spellEnd"/>
       <w:r>
         <w:rPr>
           <w:rFonts w:hint="cs"/>
@@ -3295,12 +4392,14 @@
         </w:rPr>
         <w:t>עוברת על שורשי העצים ומעדכנת +1 במקום ה-</w:t>
       </w:r>
+      <w:proofErr w:type="spellStart"/>
       <w:r>
         <w:rPr>
           <w:lang w:val="en-US"/>
         </w:rPr>
         <w:t>i</w:t>
       </w:r>
+      <w:proofErr w:type="spellEnd"/>
       <w:r>
         <w:rPr>
           <w:rFonts w:hint="cs"/>
@@ -3309,12 +4408,14 @@
         </w:rPr>
         <w:t xml:space="preserve"> כאשר </w:t>
       </w:r>
+      <w:proofErr w:type="spellStart"/>
       <w:r>
         <w:rPr>
           <w:lang w:val="en-US"/>
         </w:rPr>
         <w:t>i</w:t>
       </w:r>
+      <w:proofErr w:type="spellEnd"/>
       <w:r>
         <w:rPr>
           <w:rFonts w:hint="cs"/>
@@ -3391,12 +4492,20 @@
         </w:rPr>
         <w:t>delete(</w:t>
       </w:r>
+      <w:proofErr w:type="spellStart"/>
       <w:proofErr w:type="gramEnd"/>
       <w:r>
         <w:rPr>
           <w:lang w:val="en-IL"/>
         </w:rPr>
-        <w:t>HeapNode x)</w:t>
+        <w:t>HeapNode</w:t>
+      </w:r>
+      <w:proofErr w:type="spellEnd"/>
+      <w:r>
+        <w:rPr>
+          <w:lang w:val="en-IL"/>
+        </w:rPr>
+        <w:t xml:space="preserve"> x)</w:t>
       </w:r>
     </w:p>
     <w:p>
@@ -3429,6 +4538,7 @@
         </w:rPr>
         <w:t xml:space="preserve"> x </w:t>
       </w:r>
+      <w:proofErr w:type="spellStart"/>
       <w:r>
         <w:rPr>
           <w:rtl/>
@@ -3436,6 +4546,7 @@
         </w:rPr>
         <w:t>מהערימה</w:t>
       </w:r>
+      <w:proofErr w:type="spellEnd"/>
       <w:r>
         <w:rPr>
           <w:lang w:val="en-IL"/>
@@ -3488,12 +4599,14 @@
         </w:rPr>
         <w:t>קוראת ל-</w:t>
       </w:r>
+      <w:proofErr w:type="spellStart"/>
       <w:r>
         <w:rPr>
           <w:lang w:val="en-US"/>
         </w:rPr>
         <w:t>decreaseKey</w:t>
       </w:r>
+      <w:proofErr w:type="spellEnd"/>
       <w:r>
         <w:rPr>
           <w:rFonts w:hint="cs"/>
@@ -3550,12 +4663,14 @@
         </w:rPr>
         <w:t>קוראת ל-</w:t>
       </w:r>
+      <w:proofErr w:type="spellStart"/>
       <w:r>
         <w:rPr>
           <w:lang w:val="en-US"/>
         </w:rPr>
         <w:t>deleteMin</w:t>
       </w:r>
+      <w:proofErr w:type="spellEnd"/>
       <w:r>
         <w:rPr>
           <w:rFonts w:hint="cs"/>
@@ -3637,19 +4752,35 @@
           <w:lang w:val="en-IL"/>
         </w:rPr>
       </w:pPr>
+      <w:proofErr w:type="spellStart"/>
       <w:proofErr w:type="gramStart"/>
       <w:r>
         <w:rPr>
           <w:lang w:val="en-IL"/>
         </w:rPr>
-        <w:t>decreaseKey(</w:t>
-      </w:r>
+        <w:t>decreaseKey</w:t>
+      </w:r>
+      <w:proofErr w:type="spellEnd"/>
+      <w:r>
+        <w:rPr>
+          <w:lang w:val="en-IL"/>
+        </w:rPr>
+        <w:t>(</w:t>
+      </w:r>
+      <w:proofErr w:type="spellStart"/>
       <w:proofErr w:type="gramEnd"/>
       <w:r>
         <w:rPr>
           <w:lang w:val="en-IL"/>
         </w:rPr>
-        <w:t>HeapNode x, int d)</w:t>
+        <w:t>HeapNode</w:t>
+      </w:r>
+      <w:proofErr w:type="spellEnd"/>
+      <w:r>
+        <w:rPr>
+          <w:lang w:val="en-IL"/>
+        </w:rPr>
+        <w:t xml:space="preserve"> x, int d)</w:t>
       </w:r>
     </w:p>
     <w:p>
@@ -3893,12 +5024,14 @@
         </w:rPr>
         <w:t>אחרת- קוראת ל-</w:t>
       </w:r>
+      <w:proofErr w:type="spellStart"/>
       <w:r>
         <w:rPr>
           <w:lang w:val="en-US"/>
         </w:rPr>
         <w:t>cascadingCut</w:t>
       </w:r>
+      <w:proofErr w:type="spellEnd"/>
       <w:r>
         <w:rPr>
           <w:rFonts w:hint="cs"/>
@@ -4005,20 +5138,35 @@
           <w:lang w:val="en-US"/>
         </w:rPr>
       </w:pPr>
+      <w:proofErr w:type="spellStart"/>
       <w:proofErr w:type="gramStart"/>
       <w:r>
         <w:rPr>
           <w:lang w:val="en-US"/>
         </w:rPr>
-        <w:lastRenderedPageBreak/>
-        <w:t>cascadingCut(</w:t>
-      </w:r>
+        <w:t>cascadingCut</w:t>
+      </w:r>
+      <w:proofErr w:type="spellEnd"/>
+      <w:r>
+        <w:rPr>
+          <w:lang w:val="en-US"/>
+        </w:rPr>
+        <w:t>(</w:t>
+      </w:r>
+      <w:proofErr w:type="spellStart"/>
       <w:proofErr w:type="gramEnd"/>
       <w:r>
         <w:rPr>
           <w:lang w:val="en-IL"/>
         </w:rPr>
-        <w:t>HeapNode x</w:t>
+        <w:t>HeapNode</w:t>
+      </w:r>
+      <w:proofErr w:type="spellEnd"/>
+      <w:r>
+        <w:rPr>
+          <w:lang w:val="en-IL"/>
+        </w:rPr>
+        <w:t xml:space="preserve"> x</w:t>
       </w:r>
       <w:r>
         <w:rPr>
@@ -4026,11 +5174,19 @@
         </w:rPr>
         <w:t xml:space="preserve">, </w:t>
       </w:r>
-      <w:r>
-        <w:rPr>
-          <w:lang w:val="en-IL"/>
-        </w:rPr>
-        <w:t xml:space="preserve">HeapNode </w:t>
+      <w:proofErr w:type="spellStart"/>
+      <w:r>
+        <w:rPr>
+          <w:lang w:val="en-IL"/>
+        </w:rPr>
+        <w:t>HeapNode</w:t>
+      </w:r>
+      <w:proofErr w:type="spellEnd"/>
+      <w:r>
+        <w:rPr>
+          <w:lang w:val="en-IL"/>
+        </w:rPr>
+        <w:t xml:space="preserve"> </w:t>
       </w:r>
       <w:r>
         <w:rPr>
@@ -4128,7 +5284,21 @@
         <w:rPr>
           <w:lang w:val="en-US"/>
         </w:rPr>
-        <w:t>cut(x,y)</w:t>
+        <w:t>cut(</w:t>
+      </w:r>
+      <w:proofErr w:type="spellStart"/>
+      <w:r>
+        <w:rPr>
+          <w:lang w:val="en-US"/>
+        </w:rPr>
+        <w:t>x,y</w:t>
+      </w:r>
+      <w:proofErr w:type="spellEnd"/>
+      <w:r>
+        <w:rPr>
+          <w:lang w:val="en-US"/>
+        </w:rPr>
+        <w:t>)</w:t>
       </w:r>
     </w:p>
     <w:p>
@@ -4220,12 +5390,14 @@
         </w:rPr>
         <w:t xml:space="preserve"> </w:t>
       </w:r>
+      <w:proofErr w:type="spellStart"/>
       <w:r>
         <w:rPr>
           <w:lang w:val="en-US"/>
         </w:rPr>
         <w:t>markedCount</w:t>
       </w:r>
+      <w:proofErr w:type="spellEnd"/>
     </w:p>
     <w:p>
       <w:pPr>
@@ -4364,12 +5536,20 @@
         </w:rPr>
         <w:t>cut(</w:t>
       </w:r>
+      <w:proofErr w:type="spellStart"/>
       <w:proofErr w:type="gramEnd"/>
       <w:r>
         <w:rPr>
           <w:lang w:val="en-IL"/>
         </w:rPr>
-        <w:t>HeapNode x</w:t>
+        <w:t>HeapNode</w:t>
+      </w:r>
+      <w:proofErr w:type="spellEnd"/>
+      <w:r>
+        <w:rPr>
+          <w:lang w:val="en-IL"/>
+        </w:rPr>
+        <w:t xml:space="preserve"> x</w:t>
       </w:r>
       <w:r>
         <w:rPr>
@@ -4377,11 +5557,19 @@
         </w:rPr>
         <w:t xml:space="preserve">, </w:t>
       </w:r>
-      <w:r>
-        <w:rPr>
-          <w:lang w:val="en-IL"/>
-        </w:rPr>
-        <w:t xml:space="preserve">HeapNode </w:t>
+      <w:proofErr w:type="spellStart"/>
+      <w:r>
+        <w:rPr>
+          <w:lang w:val="en-IL"/>
+        </w:rPr>
+        <w:t>HeapNode</w:t>
+      </w:r>
+      <w:proofErr w:type="spellEnd"/>
+      <w:r>
+        <w:rPr>
+          <w:lang w:val="en-IL"/>
+        </w:rPr>
+        <w:t xml:space="preserve"> </w:t>
       </w:r>
       <w:r>
         <w:rPr>
@@ -4511,12 +5699,14 @@
         </w:rPr>
         <w:t xml:space="preserve">ל- </w:t>
       </w:r>
+      <w:proofErr w:type="spellStart"/>
       <w:r>
         <w:rPr>
           <w:lang w:val="en-US"/>
         </w:rPr>
         <w:t>cutsCount</w:t>
       </w:r>
+      <w:proofErr w:type="spellEnd"/>
     </w:p>
     <w:p>
       <w:pPr>
@@ -4535,14 +5725,17 @@
           <w:rtl/>
           <w:lang w:val="en-US"/>
         </w:rPr>
+        <w:lastRenderedPageBreak/>
         <w:t xml:space="preserve">מוסיפה 1 ל- </w:t>
       </w:r>
+      <w:proofErr w:type="spellStart"/>
       <w:r>
         <w:rPr>
           <w:lang w:val="en-US"/>
         </w:rPr>
         <w:t>treeCount</w:t>
       </w:r>
+      <w:proofErr w:type="spellEnd"/>
     </w:p>
     <w:p>
       <w:pPr>
@@ -4623,12 +5816,14 @@
         </w:rPr>
         <w:t xml:space="preserve"> </w:t>
       </w:r>
+      <w:proofErr w:type="spellStart"/>
       <w:r>
         <w:rPr>
           <w:lang w:val="en-US"/>
         </w:rPr>
         <w:t>markedCount</w:t>
       </w:r>
+      <w:proofErr w:type="spellEnd"/>
     </w:p>
     <w:p>
       <w:pPr>
@@ -4960,8 +6155,17 @@
           <w:rtl/>
           <w:lang w:val="en-US"/>
         </w:rPr>
-        <w:t>הפונקציה מחזירה את ערך הפוטנציאל הנוכחי של הערימה. הפונטנציאל</w:t>
-      </w:r>
+        <w:t xml:space="preserve">הפונקציה מחזירה את ערך הפוטנציאל הנוכחי של הערימה. </w:t>
+      </w:r>
+      <w:proofErr w:type="spellStart"/>
+      <w:r>
+        <w:rPr>
+          <w:rtl/>
+          <w:lang w:val="en-US"/>
+        </w:rPr>
+        <w:t>הפונטנציאל</w:t>
+      </w:r>
+      <w:proofErr w:type="spellEnd"/>
       <w:r>
         <w:rPr>
           <w:lang w:val="en-IL"/>
@@ -5129,12 +6333,20 @@
           <w:lang w:val="en-IL"/>
         </w:rPr>
       </w:pPr>
+      <w:proofErr w:type="spellStart"/>
       <w:proofErr w:type="gramStart"/>
       <w:r>
         <w:rPr>
           <w:lang w:val="en-IL"/>
         </w:rPr>
-        <w:t>totalLinks(</w:t>
+        <w:t>totalLinks</w:t>
+      </w:r>
+      <w:proofErr w:type="spellEnd"/>
+      <w:r>
+        <w:rPr>
+          <w:lang w:val="en-IL"/>
+        </w:rPr>
+        <w:t>(</w:t>
       </w:r>
       <w:proofErr w:type="gramEnd"/>
       <w:r>
@@ -5230,12 +6442,14 @@
         </w:rPr>
         <w:t xml:space="preserve">הפונקציה מחזירה את הערך השמור בשדה הסטטי </w:t>
       </w:r>
+      <w:proofErr w:type="spellStart"/>
       <w:r>
         <w:rPr>
           <w:lang w:val="en-US"/>
         </w:rPr>
         <w:t>linkedCount</w:t>
       </w:r>
+      <w:proofErr w:type="spellEnd"/>
       <w:r>
         <w:rPr>
           <w:rFonts w:hint="cs"/>
@@ -5296,12 +6510,20 @@
           <w:lang w:val="en-IL"/>
         </w:rPr>
       </w:pPr>
+      <w:proofErr w:type="spellStart"/>
       <w:proofErr w:type="gramStart"/>
       <w:r>
         <w:rPr>
           <w:lang w:val="en-IL"/>
         </w:rPr>
-        <w:t>totalCuts(</w:t>
+        <w:t>totalCuts</w:t>
+      </w:r>
+      <w:proofErr w:type="spellEnd"/>
+      <w:r>
+        <w:rPr>
+          <w:lang w:val="en-IL"/>
+        </w:rPr>
+        <w:t>(</w:t>
       </w:r>
       <w:proofErr w:type="gramEnd"/>
       <w:r>
@@ -5354,7 +6576,21 @@
         <w:rPr>
           <w:lang w:val="en-IL"/>
         </w:rPr>
-        <w:t xml:space="preserve"> decreaseKey </w:t>
+        <w:t xml:space="preserve"> </w:t>
+      </w:r>
+      <w:proofErr w:type="spellStart"/>
+      <w:r>
+        <w:rPr>
+          <w:lang w:val="en-IL"/>
+        </w:rPr>
+        <w:t>decreaseKey</w:t>
+      </w:r>
+      <w:proofErr w:type="spellEnd"/>
+      <w:r>
+        <w:rPr>
+          <w:lang w:val="en-IL"/>
+        </w:rPr>
+        <w:t xml:space="preserve"> </w:t>
       </w:r>
       <w:r>
         <w:rPr>
@@ -5395,7 +6631,6 @@
           <w:rtl/>
           <w:lang w:val="en-US"/>
         </w:rPr>
-        <w:lastRenderedPageBreak/>
         <w:t>מימוש</w:t>
       </w:r>
       <w:r>
@@ -5406,12 +6641,14 @@
         </w:rPr>
         <w:t xml:space="preserve">- הפונקציה מחזירה את הערך השמור בשדה הסטטי </w:t>
       </w:r>
+      <w:proofErr w:type="spellStart"/>
       <w:r>
         <w:rPr>
           <w:lang w:val="en-US"/>
         </w:rPr>
         <w:t>cutsCount</w:t>
       </w:r>
+      <w:proofErr w:type="spellEnd"/>
       <w:r>
         <w:rPr>
           <w:rFonts w:hint="cs"/>
@@ -5472,19 +6709,35 @@
           <w:lang w:val="en-IL"/>
         </w:rPr>
       </w:pPr>
+      <w:proofErr w:type="spellStart"/>
       <w:proofErr w:type="gramStart"/>
       <w:r>
         <w:rPr>
           <w:lang w:val="en-IL"/>
         </w:rPr>
-        <w:t>kMin(</w:t>
-      </w:r>
+        <w:t>kMin</w:t>
+      </w:r>
+      <w:proofErr w:type="spellEnd"/>
+      <w:r>
+        <w:rPr>
+          <w:lang w:val="en-IL"/>
+        </w:rPr>
+        <w:t>(</w:t>
+      </w:r>
+      <w:proofErr w:type="spellStart"/>
       <w:proofErr w:type="gramEnd"/>
       <w:r>
         <w:rPr>
           <w:lang w:val="en-IL"/>
         </w:rPr>
-        <w:t>FibonacciHeap H, int k)</w:t>
+        <w:t>FibonacciHeap</w:t>
+      </w:r>
+      <w:proofErr w:type="spellEnd"/>
+      <w:r>
+        <w:rPr>
+          <w:lang w:val="en-IL"/>
+        </w:rPr>
+        <w:t xml:space="preserve"> H, int k)</w:t>
       </w:r>
     </w:p>
     <w:p>
@@ -5727,6 +6980,7 @@
         </w:rPr>
         <w:t xml:space="preserve">יוצרת ערמה חדשה </w:t>
       </w:r>
+      <w:proofErr w:type="spellStart"/>
       <w:r>
         <w:rPr>
           <w:rFonts w:cs="Calibri"/>
@@ -5734,6 +6988,7 @@
         </w:rPr>
         <w:t>Hk</w:t>
       </w:r>
+      <w:proofErr w:type="spellEnd"/>
     </w:p>
     <w:p>
       <w:pPr>
@@ -5848,7 +7103,25 @@
           <w:rtl/>
           <w:lang w:val="en-US"/>
         </w:rPr>
-        <w:t>מבצעת באיטרציה את הפעולות הבאות עד שהמערך מלא:</w:t>
+        <w:t xml:space="preserve">מבצעת </w:t>
+      </w:r>
+      <w:proofErr w:type="spellStart"/>
+      <w:r>
+        <w:rPr>
+          <w:rFonts w:cs="Calibri" w:hint="cs"/>
+          <w:rtl/>
+          <w:lang w:val="en-US"/>
+        </w:rPr>
+        <w:t>באיטרציה</w:t>
+      </w:r>
+      <w:proofErr w:type="spellEnd"/>
+      <w:r>
+        <w:rPr>
+          <w:rFonts w:cs="Calibri" w:hint="cs"/>
+          <w:rtl/>
+          <w:lang w:val="en-US"/>
+        </w:rPr>
+        <w:t xml:space="preserve"> את הפעולות הבאות עד שהמערך מלא:</w:t>
       </w:r>
     </w:p>
     <w:p>
@@ -5879,6 +7152,7 @@
         </w:rPr>
         <w:t xml:space="preserve"> ל-</w:t>
       </w:r>
+      <w:proofErr w:type="spellStart"/>
       <w:r>
         <w:rPr>
           <w:rFonts w:cs="Calibri" w:hint="cs"/>
@@ -5893,6 +7167,7 @@
         </w:rPr>
         <w:t>k</w:t>
       </w:r>
+      <w:proofErr w:type="spellEnd"/>
       <w:r>
         <w:rPr>
           <w:rFonts w:cs="Calibri" w:hint="cs"/>
@@ -6031,8 +7306,10 @@
           <w:rtl/>
           <w:lang w:val="en-US"/>
         </w:rPr>
+        <w:lastRenderedPageBreak/>
         <w:t xml:space="preserve">מפעילה על </w:t>
       </w:r>
+      <w:proofErr w:type="spellStart"/>
       <w:r>
         <w:rPr>
           <w:rFonts w:cs="Calibri"/>
@@ -6040,6 +7317,7 @@
         </w:rPr>
         <w:t>Hk</w:t>
       </w:r>
+      <w:proofErr w:type="spellEnd"/>
       <w:r>
         <w:rPr>
           <w:rFonts w:cs="Calibri" w:hint="cs"/>
@@ -6048,6 +7326,7 @@
         </w:rPr>
         <w:t xml:space="preserve"> את </w:t>
       </w:r>
+      <w:proofErr w:type="spellStart"/>
       <w:r>
         <w:rPr>
           <w:rFonts w:cs="Calibri"/>
@@ -6055,6 +7334,7 @@
         </w:rPr>
         <w:t>deleteMin</w:t>
       </w:r>
+      <w:proofErr w:type="spellEnd"/>
       <w:r>
         <w:rPr>
           <w:rFonts w:cs="Calibri" w:hint="cs"/>
@@ -6185,13 +7465,23 @@
           <w:lang w:val="en-US"/>
         </w:rPr>
       </w:pPr>
+      <w:proofErr w:type="spellStart"/>
       <w:r>
         <w:rPr>
           <w:rFonts w:cs="Calibri" w:hint="cs"/>
           <w:rtl/>
           <w:lang w:val="en-US"/>
         </w:rPr>
-        <w:t xml:space="preserve">האיטרציה מתבצעת </w:t>
+        <w:t>האיטרציה</w:t>
+      </w:r>
+      <w:proofErr w:type="spellEnd"/>
+      <w:r>
+        <w:rPr>
+          <w:rFonts w:cs="Calibri" w:hint="cs"/>
+          <w:rtl/>
+          <w:lang w:val="en-US"/>
+        </w:rPr>
+        <w:t xml:space="preserve"> מתבצעת </w:t>
       </w:r>
       <m:oMath>
         <m:r>
@@ -6208,7 +7498,25 @@
           <w:rtl/>
           <w:lang w:val="en-US"/>
         </w:rPr>
-        <w:t xml:space="preserve"> פעמים עד שהמערך מלא. כל איטרציה מבצעת </w:t>
+        <w:t xml:space="preserve"> פעמים עד שהמערך מלא. כל </w:t>
+      </w:r>
+      <w:proofErr w:type="spellStart"/>
+      <w:r>
+        <w:rPr>
+          <w:rFonts w:cs="Calibri" w:hint="cs"/>
+          <w:rtl/>
+          <w:lang w:val="en-US"/>
+        </w:rPr>
+        <w:t>איטרציה</w:t>
+      </w:r>
+      <w:proofErr w:type="spellEnd"/>
+      <w:r>
+        <w:rPr>
+          <w:rFonts w:cs="Calibri" w:hint="cs"/>
+          <w:rtl/>
+          <w:lang w:val="en-US"/>
+        </w:rPr>
+        <w:t xml:space="preserve"> מבצעת </w:t>
       </w:r>
       <m:oMath>
         <m:r>
@@ -6439,12 +7747,14 @@
         </w:rPr>
         <w:t xml:space="preserve">מחלקת </w:t>
       </w:r>
+      <w:proofErr w:type="spellStart"/>
       <w:r>
         <w:rPr>
           <w:lang w:val="en-IL"/>
         </w:rPr>
         <w:t>HeapNode</w:t>
       </w:r>
+      <w:proofErr w:type="spellEnd"/>
     </w:p>
     <w:p>
       <w:pPr>
@@ -6660,12 +7970,14 @@
           <w:lang w:val="en-IL"/>
         </w:rPr>
       </w:pPr>
+      <w:proofErr w:type="spellStart"/>
       <w:r>
         <w:rPr>
           <w:lang w:val="en-US"/>
         </w:rPr>
         <w:t>prev</w:t>
       </w:r>
+      <w:proofErr w:type="spellEnd"/>
       <w:r>
         <w:rPr>
           <w:rFonts w:hint="cs"/>
@@ -6712,12 +8024,14 @@
           <w:lang w:val="en-IL"/>
         </w:rPr>
       </w:pPr>
+      <w:proofErr w:type="spellStart"/>
       <w:r>
         <w:rPr>
           <w:lang w:val="en-US"/>
         </w:rPr>
         <w:t>isRoot</w:t>
       </w:r>
+      <w:proofErr w:type="spellEnd"/>
       <w:r>
         <w:rPr>
           <w:rFonts w:hint="cs"/>
@@ -6734,12 +8048,20 @@
           <w:lang w:val="en-US"/>
         </w:rPr>
       </w:pPr>
+      <w:proofErr w:type="spellStart"/>
       <w:proofErr w:type="gramStart"/>
       <w:r>
         <w:rPr>
           <w:lang w:val="en-US"/>
         </w:rPr>
-        <w:t>getKey(</w:t>
+        <w:t>getKey</w:t>
+      </w:r>
+      <w:proofErr w:type="spellEnd"/>
+      <w:r>
+        <w:rPr>
+          <w:lang w:val="en-US"/>
+        </w:rPr>
+        <w:t>(</w:t>
       </w:r>
       <w:proofErr w:type="gramEnd"/>
       <w:r>
@@ -6868,12 +8190,20 @@
           <w:lang w:val="en-US"/>
         </w:rPr>
       </w:pPr>
+      <w:proofErr w:type="spellStart"/>
       <w:proofErr w:type="gramStart"/>
       <w:r>
         <w:rPr>
           <w:lang w:val="en-US"/>
         </w:rPr>
-        <w:t>setKey(</w:t>
+        <w:t>setKey</w:t>
+      </w:r>
+      <w:proofErr w:type="spellEnd"/>
+      <w:r>
+        <w:rPr>
+          <w:lang w:val="en-US"/>
+        </w:rPr>
+        <w:t>(</w:t>
       </w:r>
       <w:proofErr w:type="gramEnd"/>
       <w:r>
@@ -7018,7 +8348,6 @@
           <w:rtl/>
           <w:lang w:val="en-US"/>
         </w:rPr>
-        <w:lastRenderedPageBreak/>
         <w:t>סיבוכיות</w:t>
       </w:r>
       <w:r>
@@ -7054,12 +8383,20 @@
           <w:lang w:val="en-US"/>
         </w:rPr>
       </w:pPr>
+      <w:proofErr w:type="spellStart"/>
       <w:proofErr w:type="gramStart"/>
       <w:r>
         <w:rPr>
           <w:lang w:val="en-US"/>
         </w:rPr>
-        <w:t>getValue(</w:t>
+        <w:t>getValue</w:t>
+      </w:r>
+      <w:proofErr w:type="spellEnd"/>
+      <w:r>
+        <w:rPr>
+          <w:lang w:val="en-US"/>
+        </w:rPr>
+        <w:t>(</w:t>
       </w:r>
       <w:proofErr w:type="gramEnd"/>
       <w:r>
@@ -7204,12 +8541,20 @@
           <w:lang w:val="en-US"/>
         </w:rPr>
       </w:pPr>
+      <w:proofErr w:type="spellStart"/>
       <w:proofErr w:type="gramStart"/>
       <w:r>
         <w:rPr>
           <w:lang w:val="en-US"/>
         </w:rPr>
-        <w:t>getRank(</w:t>
+        <w:t>getRank</w:t>
+      </w:r>
+      <w:proofErr w:type="spellEnd"/>
+      <w:r>
+        <w:rPr>
+          <w:lang w:val="en-US"/>
+        </w:rPr>
+        <w:t>(</w:t>
       </w:r>
       <w:proofErr w:type="gramEnd"/>
       <w:r>
@@ -7354,12 +8699,20 @@
           <w:lang w:val="en-US"/>
         </w:rPr>
       </w:pPr>
+      <w:proofErr w:type="spellStart"/>
       <w:proofErr w:type="gramStart"/>
       <w:r>
         <w:rPr>
           <w:lang w:val="en-US"/>
         </w:rPr>
-        <w:t>setRank(</w:t>
+        <w:t>setRank</w:t>
+      </w:r>
+      <w:proofErr w:type="spellEnd"/>
+      <w:r>
+        <w:rPr>
+          <w:lang w:val="en-US"/>
+        </w:rPr>
+        <w:t>(</w:t>
       </w:r>
       <w:proofErr w:type="gramEnd"/>
       <w:r>
@@ -7538,12 +8891,20 @@
           <w:lang w:val="en-US"/>
         </w:rPr>
       </w:pPr>
+      <w:proofErr w:type="spellStart"/>
       <w:proofErr w:type="gramStart"/>
       <w:r>
         <w:rPr>
           <w:lang w:val="en-US"/>
         </w:rPr>
-        <w:t>getMark(</w:t>
+        <w:t>getMark</w:t>
+      </w:r>
+      <w:proofErr w:type="spellEnd"/>
+      <w:r>
+        <w:rPr>
+          <w:lang w:val="en-US"/>
+        </w:rPr>
+        <w:t>(</w:t>
       </w:r>
       <w:proofErr w:type="gramEnd"/>
       <w:r>
@@ -7695,19 +9056,35 @@
           <w:lang w:val="en-US"/>
         </w:rPr>
       </w:pPr>
+      <w:proofErr w:type="spellStart"/>
       <w:proofErr w:type="gramStart"/>
       <w:r>
         <w:rPr>
           <w:lang w:val="en-US"/>
         </w:rPr>
-        <w:t>setMark(</w:t>
-      </w:r>
+        <w:t>setMark</w:t>
+      </w:r>
+      <w:proofErr w:type="spellEnd"/>
+      <w:r>
+        <w:rPr>
+          <w:lang w:val="en-US"/>
+        </w:rPr>
+        <w:t>(</w:t>
+      </w:r>
+      <w:proofErr w:type="spellStart"/>
       <w:proofErr w:type="gramEnd"/>
       <w:r>
         <w:rPr>
           <w:lang w:val="en-US"/>
         </w:rPr>
-        <w:t>boolean b</w:t>
+        <w:t>boolean</w:t>
+      </w:r>
+      <w:proofErr w:type="spellEnd"/>
+      <w:r>
+        <w:rPr>
+          <w:lang w:val="en-US"/>
+        </w:rPr>
+        <w:t xml:space="preserve"> b</w:t>
       </w:r>
       <w:r>
         <w:rPr>
@@ -7879,12 +9256,20 @@
           <w:lang w:val="en-US"/>
         </w:rPr>
       </w:pPr>
+      <w:proofErr w:type="spellStart"/>
       <w:proofErr w:type="gramStart"/>
       <w:r>
         <w:rPr>
           <w:lang w:val="en-US"/>
         </w:rPr>
-        <w:t>getChild(</w:t>
+        <w:t>getChild</w:t>
+      </w:r>
+      <w:proofErr w:type="spellEnd"/>
+      <w:r>
+        <w:rPr>
+          <w:lang w:val="en-US"/>
+        </w:rPr>
+        <w:t>(</w:t>
       </w:r>
       <w:proofErr w:type="gramEnd"/>
       <w:r>
@@ -8029,19 +9414,35 @@
           <w:lang w:val="en-US"/>
         </w:rPr>
       </w:pPr>
+      <w:proofErr w:type="spellStart"/>
       <w:proofErr w:type="gramStart"/>
       <w:r>
         <w:rPr>
           <w:lang w:val="en-US"/>
         </w:rPr>
-        <w:t>setChild(</w:t>
-      </w:r>
+        <w:t>setChild</w:t>
+      </w:r>
+      <w:proofErr w:type="spellEnd"/>
+      <w:r>
+        <w:rPr>
+          <w:lang w:val="en-US"/>
+        </w:rPr>
+        <w:t>(</w:t>
+      </w:r>
+      <w:proofErr w:type="spellStart"/>
       <w:proofErr w:type="gramEnd"/>
       <w:r>
         <w:rPr>
           <w:lang w:val="en-IL"/>
         </w:rPr>
-        <w:t>HeapNode x</w:t>
+        <w:t>HeapNode</w:t>
+      </w:r>
+      <w:proofErr w:type="spellEnd"/>
+      <w:r>
+        <w:rPr>
+          <w:lang w:val="en-IL"/>
+        </w:rPr>
+        <w:t xml:space="preserve"> x</w:t>
       </w:r>
       <w:r>
         <w:rPr>
@@ -8178,7 +9579,6 @@
           <w:rtl/>
           <w:lang w:val="en-US"/>
         </w:rPr>
-        <w:lastRenderedPageBreak/>
         <w:t>סיבוכיות</w:t>
       </w:r>
       <w:r>
@@ -8214,12 +9614,20 @@
           <w:lang w:val="en-US"/>
         </w:rPr>
       </w:pPr>
+      <w:proofErr w:type="spellStart"/>
       <w:proofErr w:type="gramStart"/>
       <w:r>
         <w:rPr>
           <w:lang w:val="en-US"/>
         </w:rPr>
-        <w:t>getNext(</w:t>
+        <w:t>getNext</w:t>
+      </w:r>
+      <w:proofErr w:type="spellEnd"/>
+      <w:r>
+        <w:rPr>
+          <w:lang w:val="en-US"/>
+        </w:rPr>
+        <w:t>(</w:t>
       </w:r>
       <w:proofErr w:type="gramEnd"/>
       <w:r>
@@ -8365,19 +9773,35 @@
           <w:lang w:val="en-US"/>
         </w:rPr>
       </w:pPr>
+      <w:proofErr w:type="spellStart"/>
       <w:proofErr w:type="gramStart"/>
       <w:r>
         <w:rPr>
           <w:lang w:val="en-US"/>
         </w:rPr>
-        <w:t>setNext(</w:t>
-      </w:r>
+        <w:t>setNext</w:t>
+      </w:r>
+      <w:proofErr w:type="spellEnd"/>
+      <w:r>
+        <w:rPr>
+          <w:lang w:val="en-US"/>
+        </w:rPr>
+        <w:t>(</w:t>
+      </w:r>
+      <w:proofErr w:type="spellStart"/>
       <w:proofErr w:type="gramEnd"/>
       <w:r>
         <w:rPr>
           <w:lang w:val="en-IL"/>
         </w:rPr>
-        <w:t>HeapNode x</w:t>
+        <w:t>HeapNode</w:t>
+      </w:r>
+      <w:proofErr w:type="spellEnd"/>
+      <w:r>
+        <w:rPr>
+          <w:lang w:val="en-IL"/>
+        </w:rPr>
+        <w:t xml:space="preserve"> x</w:t>
       </w:r>
       <w:r>
         <w:rPr>
@@ -8549,6 +9973,7 @@
           <w:lang w:val="en-US"/>
         </w:rPr>
       </w:pPr>
+      <w:proofErr w:type="spellStart"/>
       <w:proofErr w:type="gramStart"/>
       <w:r>
         <w:rPr>
@@ -8560,7 +9985,14 @@
         <w:rPr>
           <w:lang w:val="en-US"/>
         </w:rPr>
-        <w:t>Next(</w:t>
+        <w:t>Next</w:t>
+      </w:r>
+      <w:proofErr w:type="spellEnd"/>
+      <w:r>
+        <w:rPr>
+          <w:lang w:val="en-US"/>
+        </w:rPr>
+        <w:t>(</w:t>
       </w:r>
       <w:proofErr w:type="gramEnd"/>
       <w:r>
@@ -8659,11 +10091,19 @@
         </w:rPr>
         <w:t xml:space="preserve">את תוצאת </w:t>
       </w:r>
-      <w:r>
-        <w:rPr>
-          <w:lang w:val="en-US"/>
-        </w:rPr>
-        <w:t>this.next != null</w:t>
+      <w:proofErr w:type="spellStart"/>
+      <w:r>
+        <w:rPr>
+          <w:lang w:val="en-US"/>
+        </w:rPr>
+        <w:t>this.next</w:t>
+      </w:r>
+      <w:proofErr w:type="spellEnd"/>
+      <w:r>
+        <w:rPr>
+          <w:lang w:val="en-US"/>
+        </w:rPr>
+        <w:t xml:space="preserve"> != null</w:t>
       </w:r>
       <w:r>
         <w:rPr>
@@ -8726,12 +10166,20 @@
           <w:lang w:val="en-US"/>
         </w:rPr>
       </w:pPr>
+      <w:proofErr w:type="spellStart"/>
       <w:proofErr w:type="gramStart"/>
       <w:r>
         <w:rPr>
           <w:lang w:val="en-US"/>
         </w:rPr>
-        <w:t>getPrev(</w:t>
+        <w:t>getPrev</w:t>
+      </w:r>
+      <w:proofErr w:type="spellEnd"/>
+      <w:r>
+        <w:rPr>
+          <w:lang w:val="en-US"/>
+        </w:rPr>
+        <w:t>(</w:t>
       </w:r>
       <w:proofErr w:type="gramEnd"/>
       <w:r>
@@ -8809,12 +10257,14 @@
         </w:rPr>
         <w:t xml:space="preserve">הפונקציה מחזירה את שדה </w:t>
       </w:r>
+      <w:proofErr w:type="spellStart"/>
       <w:r>
         <w:rPr>
           <w:lang w:val="en-US"/>
         </w:rPr>
         <w:t>prev</w:t>
       </w:r>
+      <w:proofErr w:type="spellEnd"/>
       <w:r>
         <w:rPr>
           <w:rFonts w:hint="cs"/>
@@ -8875,19 +10325,35 @@
           <w:lang w:val="en-US"/>
         </w:rPr>
       </w:pPr>
+      <w:proofErr w:type="spellStart"/>
       <w:proofErr w:type="gramStart"/>
       <w:r>
         <w:rPr>
           <w:lang w:val="en-US"/>
         </w:rPr>
-        <w:t>setPrev(</w:t>
-      </w:r>
+        <w:t>setPrev</w:t>
+      </w:r>
+      <w:proofErr w:type="spellEnd"/>
+      <w:r>
+        <w:rPr>
+          <w:lang w:val="en-US"/>
+        </w:rPr>
+        <w:t>(</w:t>
+      </w:r>
+      <w:proofErr w:type="spellStart"/>
       <w:proofErr w:type="gramEnd"/>
       <w:r>
         <w:rPr>
           <w:lang w:val="en-IL"/>
         </w:rPr>
-        <w:t>HeapNode x</w:t>
+        <w:t>HeapNode</w:t>
+      </w:r>
+      <w:proofErr w:type="spellEnd"/>
+      <w:r>
+        <w:rPr>
+          <w:lang w:val="en-IL"/>
+        </w:rPr>
+        <w:t xml:space="preserve"> x</w:t>
       </w:r>
       <w:r>
         <w:rPr>
@@ -8979,12 +10445,14 @@
         </w:rPr>
         <w:t xml:space="preserve">הפונקציה מעדכנת את שדה </w:t>
       </w:r>
+      <w:proofErr w:type="spellStart"/>
       <w:r>
         <w:rPr>
           <w:lang w:val="en-US"/>
         </w:rPr>
         <w:t>prev</w:t>
       </w:r>
+      <w:proofErr w:type="spellEnd"/>
       <w:r>
         <w:rPr>
           <w:rFonts w:hint="cs"/>
@@ -9059,12 +10527,20 @@
           <w:lang w:val="en-US"/>
         </w:rPr>
       </w:pPr>
+      <w:proofErr w:type="spellStart"/>
       <w:proofErr w:type="gramStart"/>
       <w:r>
         <w:rPr>
           <w:lang w:val="en-US"/>
         </w:rPr>
-        <w:t>getParent(</w:t>
+        <w:t>getParent</w:t>
+      </w:r>
+      <w:proofErr w:type="spellEnd"/>
+      <w:r>
+        <w:rPr>
+          <w:lang w:val="en-US"/>
+        </w:rPr>
+        <w:t>(</w:t>
       </w:r>
       <w:proofErr w:type="gramEnd"/>
       <w:r>
@@ -9208,19 +10684,35 @@
           <w:lang w:val="en-US"/>
         </w:rPr>
       </w:pPr>
+      <w:proofErr w:type="spellStart"/>
       <w:proofErr w:type="gramStart"/>
       <w:r>
         <w:rPr>
           <w:lang w:val="en-US"/>
         </w:rPr>
-        <w:t>setParent(</w:t>
-      </w:r>
+        <w:t>setParent</w:t>
+      </w:r>
+      <w:proofErr w:type="spellEnd"/>
+      <w:r>
+        <w:rPr>
+          <w:lang w:val="en-US"/>
+        </w:rPr>
+        <w:t>(</w:t>
+      </w:r>
+      <w:proofErr w:type="spellStart"/>
       <w:proofErr w:type="gramEnd"/>
       <w:r>
         <w:rPr>
           <w:lang w:val="en-IL"/>
         </w:rPr>
-        <w:t xml:space="preserve">HeapNode </w:t>
+        <w:t>HeapNode</w:t>
+      </w:r>
+      <w:proofErr w:type="spellEnd"/>
+      <w:r>
+        <w:rPr>
+          <w:lang w:val="en-IL"/>
+        </w:rPr>
+        <w:t xml:space="preserve"> </w:t>
       </w:r>
       <w:r>
         <w:rPr>
@@ -9357,7 +10849,6 @@
           <w:rtl/>
           <w:lang w:val="en-US"/>
         </w:rPr>
-        <w:lastRenderedPageBreak/>
         <w:t>סיבוכיות</w:t>
       </w:r>
       <w:r>
@@ -9393,12 +10884,20 @@
           <w:lang w:val="en-US"/>
         </w:rPr>
       </w:pPr>
+      <w:proofErr w:type="spellStart"/>
       <w:proofErr w:type="gramStart"/>
       <w:r>
         <w:rPr>
           <w:lang w:val="en-US"/>
         </w:rPr>
-        <w:t>getIsRoot(</w:t>
+        <w:t>getIsRoot</w:t>
+      </w:r>
+      <w:proofErr w:type="spellEnd"/>
+      <w:r>
+        <w:rPr>
+          <w:lang w:val="en-US"/>
+        </w:rPr>
+        <w:t>(</w:t>
       </w:r>
       <w:proofErr w:type="gramEnd"/>
       <w:r>
@@ -9476,12 +10975,14 @@
         </w:rPr>
         <w:t xml:space="preserve">הפונקציה מחזירה את שדה </w:t>
       </w:r>
+      <w:proofErr w:type="spellStart"/>
       <w:r>
         <w:rPr>
           <w:lang w:val="en-US"/>
         </w:rPr>
         <w:t>isRoot</w:t>
       </w:r>
+      <w:proofErr w:type="spellEnd"/>
       <w:r>
         <w:rPr>
           <w:rFonts w:hint="cs"/>
@@ -9542,19 +11043,35 @@
           <w:lang w:val="en-US"/>
         </w:rPr>
       </w:pPr>
+      <w:proofErr w:type="spellStart"/>
       <w:proofErr w:type="gramStart"/>
       <w:r>
         <w:rPr>
           <w:lang w:val="en-US"/>
         </w:rPr>
-        <w:t>setIsRoot(</w:t>
-      </w:r>
+        <w:t>setIsRoot</w:t>
+      </w:r>
+      <w:proofErr w:type="spellEnd"/>
+      <w:r>
+        <w:rPr>
+          <w:lang w:val="en-US"/>
+        </w:rPr>
+        <w:t>(</w:t>
+      </w:r>
+      <w:proofErr w:type="spellStart"/>
       <w:proofErr w:type="gramEnd"/>
       <w:r>
         <w:rPr>
           <w:lang w:val="en-US"/>
         </w:rPr>
-        <w:t>boolean b)</w:t>
+        <w:t>boolean</w:t>
+      </w:r>
+      <w:proofErr w:type="spellEnd"/>
+      <w:r>
+        <w:rPr>
+          <w:lang w:val="en-US"/>
+        </w:rPr>
+        <w:t xml:space="preserve"> b)</w:t>
       </w:r>
     </w:p>
     <w:p>
@@ -9640,12 +11157,14 @@
         </w:rPr>
         <w:t xml:space="preserve">הפונקציה מעדכנת את שדה </w:t>
       </w:r>
+      <w:proofErr w:type="spellStart"/>
       <w:r>
         <w:rPr>
           <w:lang w:val="en-US"/>
         </w:rPr>
         <w:t>isRoot</w:t>
       </w:r>
+      <w:proofErr w:type="spellEnd"/>
       <w:r>
         <w:rPr>
           <w:rFonts w:hint="cs"/>

</xml_diff>